<commit_message>
written moscow requirement, and hardware
</commit_message>
<xml_diff>
--- a/Progress Report.docx
+++ b/Progress Report.docx
@@ -7,6 +7,9 @@
         <w:pStyle w:val="TitlePage"/>
       </w:pPr>
       <w:r>
+        <w:t xml:space="preserve"> </w:t>
+      </w:r>
+      <w:r>
         <w:t>Electronics and Computer Science</w:t>
       </w:r>
     </w:p>
@@ -243,7 +246,21 @@
         <w:rPr>
           <w:lang w:val="en-US"/>
         </w:rPr>
-        <w:t>, this system integrates lightweight cameras and a microphone with the Raspberry Pi Pico microcontroller. It offers efficient stereoscopic (3D) video capture and immersive surround sound recording. Complementing the hardware, the project entails the development of lifelogging VR software using the Godot game engine. This includes a side-by-side (SBS) video player and intelligent metadata auto-tagging through scene and object detection. The primary objective is to democratize VR content creation, making it accessible to a broad audience, from VR enthusiasts to content creators, encouraging innovation in VR and lifelogging. Challenges, such as technical complexities and power management, are addressed through rigorous prototyping and optimization, ensuring project success and fostering inclusivity, innovation, and the advancement of VR content creation technology in the field of lifelogging.</w:t>
+        <w:t xml:space="preserve">, this system integrates lightweight cameras and a microphone with the Raspberry Pi Pico microcontroller. It offers efficient stereoscopic (3D) video capture and immersive surround sound recording. Complementing the hardware, the project entails the development of lifelogging VR software using the Godot game engine. This includes a side-by-side (SBS) video player and intelligent metadata auto-tagging through scene and object detection. The primary objective is to democratize VR content creation, making it accessible to a broad audience, from VR enthusiasts to content creators, encouraging innovation in VR and lifelogging. Challenges, such as technical complexities and power management, are addressed through rigorous prototyping and optimization, ensuring project </w:t>
+      </w:r>
+      <w:proofErr w:type="gramStart"/>
+      <w:r>
+        <w:rPr>
+          <w:lang w:val="en-US"/>
+        </w:rPr>
+        <w:t>success</w:t>
+      </w:r>
+      <w:proofErr w:type="gramEnd"/>
+      <w:r>
+        <w:rPr>
+          <w:lang w:val="en-US"/>
+        </w:rPr>
+        <w:t xml:space="preserve"> and fostering inclusivity, innovation, and the advancement of VR content creation technology in the field of lifelogging.</w:t>
       </w:r>
     </w:p>
     <w:p>
@@ -308,32 +325,104 @@
     </w:p>
     <w:p>
       <w:r>
-        <w:t>dont need  to be exactly like what im doing, separate it  for example (lifelogging and virtual reality), and talk about how ur design is combination of both on next section</w:t>
-      </w:r>
-    </w:p>
-    <w:p>
-      <w:r>
-        <w:t>- Design, who its for, what, why? (Can be moscow requirement)</w:t>
-      </w:r>
-    </w:p>
-    <w:p>
-      <w:r>
-        <w:t>Circuit diagram, codes when its existing in report, acquisition, budget and cost analysis.</w:t>
-      </w:r>
-    </w:p>
-    <w:p>
-      <w:r>
-        <w:t>Make sure all diagrams/pictures are related to paragraph its in. Dont need to be my images/pictures for reference, but make sure you got the rights for it.</w:t>
-      </w:r>
-    </w:p>
-    <w:p>
-      <w:r>
-        <w:t>(usually larger and more important one)</w:t>
-      </w:r>
-    </w:p>
-    <w:p>
-      <w:r>
-        <w:t>- Project management, how u manage time (gantt chart), risk assessment, how do u plan of next half of project.</w:t>
+        <w:t xml:space="preserve">dont </w:t>
+      </w:r>
+      <w:proofErr w:type="gramStart"/>
+      <w:r>
+        <w:t>need  to</w:t>
+      </w:r>
+      <w:proofErr w:type="gramEnd"/>
+      <w:r>
+        <w:t xml:space="preserve"> be exactly like what </w:t>
+      </w:r>
+      <w:proofErr w:type="spellStart"/>
+      <w:r>
+        <w:t>im</w:t>
+      </w:r>
+      <w:proofErr w:type="spellEnd"/>
+      <w:r>
+        <w:t xml:space="preserve"> doing, separate it  for example (lifelogging and virtual reality), and talk about how </w:t>
+      </w:r>
+      <w:proofErr w:type="spellStart"/>
+      <w:r>
+        <w:t>ur</w:t>
+      </w:r>
+      <w:proofErr w:type="spellEnd"/>
+      <w:r>
+        <w:t xml:space="preserve"> design is combination of both on next section</w:t>
+      </w:r>
+    </w:p>
+    <w:p>
+      <w:r>
+        <w:t xml:space="preserve">- Design, who </w:t>
+      </w:r>
+      <w:proofErr w:type="spellStart"/>
+      <w:r>
+        <w:t>its</w:t>
+      </w:r>
+      <w:proofErr w:type="spellEnd"/>
+      <w:r>
+        <w:t xml:space="preserve"> for, what, why? (Can be </w:t>
+      </w:r>
+      <w:proofErr w:type="spellStart"/>
+      <w:r>
+        <w:t>moscow</w:t>
+      </w:r>
+      <w:proofErr w:type="spellEnd"/>
+      <w:r>
+        <w:t xml:space="preserve"> requirement)</w:t>
+      </w:r>
+    </w:p>
+    <w:p>
+      <w:r>
+        <w:t xml:space="preserve">Circuit diagram, codes when its existing in report, acquisition, </w:t>
+      </w:r>
+      <w:proofErr w:type="gramStart"/>
+      <w:r>
+        <w:t>budget</w:t>
+      </w:r>
+      <w:proofErr w:type="gramEnd"/>
+      <w:r>
+        <w:t xml:space="preserve"> and cost analysis.</w:t>
+      </w:r>
+    </w:p>
+    <w:p>
+      <w:r>
+        <w:t xml:space="preserve">Make sure all diagrams/pictures are related to paragraph </w:t>
+      </w:r>
+      <w:proofErr w:type="spellStart"/>
+      <w:r>
+        <w:t>its</w:t>
+      </w:r>
+      <w:proofErr w:type="spellEnd"/>
+      <w:r>
+        <w:t xml:space="preserve"> in. Dont need to be my images/pictures for reference, but make sure you got the rights for it.</w:t>
+      </w:r>
+    </w:p>
+    <w:p>
+      <w:r>
+        <w:t>(</w:t>
+      </w:r>
+      <w:proofErr w:type="gramStart"/>
+      <w:r>
+        <w:t>usually</w:t>
+      </w:r>
+      <w:proofErr w:type="gramEnd"/>
+      <w:r>
+        <w:t xml:space="preserve"> larger and more important one)</w:t>
+      </w:r>
+    </w:p>
+    <w:p>
+      <w:r>
+        <w:t>- Project management, how u manage time (</w:t>
+      </w:r>
+      <w:proofErr w:type="spellStart"/>
+      <w:r>
+        <w:t>gantt</w:t>
+      </w:r>
+      <w:proofErr w:type="spellEnd"/>
+      <w:r>
+        <w:t xml:space="preserve"> chart), risk assessment, how do u plan of next half of project.</w:t>
       </w:r>
     </w:p>
     <w:p/>
@@ -350,22 +439,468 @@
     </w:p>
     <w:p>
       <w:r>
-        <w:t>-conclusion of what i do and what i do next</w:t>
+        <w:t xml:space="preserve">-conclusion of what </w:t>
+      </w:r>
+      <w:proofErr w:type="spellStart"/>
+      <w:r>
+        <w:t>i</w:t>
+      </w:r>
+      <w:proofErr w:type="spellEnd"/>
+      <w:r>
+        <w:t xml:space="preserve"> do and what </w:t>
+      </w:r>
+      <w:proofErr w:type="spellStart"/>
+      <w:r>
+        <w:t>i</w:t>
+      </w:r>
+      <w:proofErr w:type="spellEnd"/>
+      <w:r>
+        <w:t xml:space="preserve"> do next</w:t>
       </w:r>
     </w:p>
     <w:p/>
     <w:p>
       <w:r>
-        <w:t>content are more important than heading names</w:t>
-      </w:r>
-    </w:p>
-    <w:p>
-      <w:pPr>
-        <w:jc w:val="both"/>
-        <w:rPr>
-          <w:lang w:val="en-US"/>
-        </w:rPr>
-      </w:pPr>
+        <w:t xml:space="preserve">content </w:t>
+      </w:r>
+      <w:proofErr w:type="gramStart"/>
+      <w:r>
+        <w:t>are</w:t>
+      </w:r>
+      <w:proofErr w:type="gramEnd"/>
+      <w:r>
+        <w:t xml:space="preserve"> more important than heading names</w:t>
+      </w:r>
+    </w:p>
+    <w:p>
+      <w:pPr>
+        <w:jc w:val="both"/>
+        <w:rPr>
+          <w:lang w:val="en-US"/>
+        </w:rPr>
+      </w:pPr>
+    </w:p>
+    <w:p>
+      <w:pPr>
+        <w:jc w:val="both"/>
+        <w:rPr>
+          <w:lang w:val="en-US"/>
+        </w:rPr>
+      </w:pPr>
+    </w:p>
+    <w:p>
+      <w:pPr>
+        <w:jc w:val="both"/>
+        <w:rPr>
+          <w:lang w:val="en-US"/>
+        </w:rPr>
+      </w:pPr>
+    </w:p>
+    <w:p>
+      <w:pPr>
+        <w:jc w:val="both"/>
+        <w:rPr>
+          <w:lang w:val="en-US"/>
+        </w:rPr>
+      </w:pPr>
+    </w:p>
+    <w:p>
+      <w:pPr>
+        <w:jc w:val="both"/>
+        <w:rPr>
+          <w:lang w:val="en-US"/>
+        </w:rPr>
+      </w:pPr>
+    </w:p>
+    <w:p>
+      <w:pPr>
+        <w:jc w:val="both"/>
+        <w:rPr>
+          <w:lang w:val="en-US"/>
+        </w:rPr>
+      </w:pPr>
+    </w:p>
+    <w:p>
+      <w:pPr>
+        <w:jc w:val="both"/>
+        <w:rPr>
+          <w:lang w:val="en-US"/>
+        </w:rPr>
+      </w:pPr>
+    </w:p>
+    <w:p>
+      <w:pPr>
+        <w:jc w:val="both"/>
+        <w:rPr>
+          <w:lang w:val="en-US"/>
+        </w:rPr>
+      </w:pPr>
+    </w:p>
+    <w:p>
+      <w:pPr>
+        <w:jc w:val="both"/>
+        <w:rPr>
+          <w:lang w:val="en-US"/>
+        </w:rPr>
+      </w:pPr>
+      <w:r>
+        <w:rPr>
+          <w:lang w:val="en-US"/>
+        </w:rPr>
+        <w:lastRenderedPageBreak/>
+        <w:t>2</w:t>
+      </w:r>
+      <w:r>
+        <w:rPr>
+          <w:lang w:val="en-US"/>
+        </w:rPr>
+        <w:tab/>
+        <w:t>Background and report of literature search</w:t>
+      </w:r>
+    </w:p>
+    <w:p>
+      <w:pPr>
+        <w:jc w:val="both"/>
+        <w:rPr>
+          <w:lang w:val="en-US"/>
+        </w:rPr>
+      </w:pPr>
+    </w:p>
+    <w:p>
+      <w:pPr>
+        <w:jc w:val="both"/>
+        <w:rPr>
+          <w:lang w:val="en-US"/>
+        </w:rPr>
+      </w:pPr>
+      <w:r>
+        <w:rPr>
+          <w:lang w:val="en-US"/>
+        </w:rPr>
+        <w:t xml:space="preserve">Why lifelogging? </w:t>
+      </w:r>
+    </w:p>
+    <w:p>
+      <w:pPr>
+        <w:jc w:val="both"/>
+        <w:rPr>
+          <w:lang w:val="en-US"/>
+        </w:rPr>
+      </w:pPr>
+      <w:r>
+        <w:rPr>
+          <w:lang w:val="en-US"/>
+        </w:rPr>
+        <w:t xml:space="preserve">Just old terms for current habits of social media, only difference is lifelogging is more methodical and routine. Also bring a good point for comparison instead of just randomly taking videos/photos every now and then. Inspiration from black mirror episode to ‘preserve’ and record lifetime memories, especially in immersive mode like SBS, just how like we see </w:t>
+      </w:r>
+      <w:proofErr w:type="gramStart"/>
+      <w:r>
+        <w:rPr>
+          <w:lang w:val="en-US"/>
+        </w:rPr>
+        <w:t>the  world</w:t>
+      </w:r>
+      <w:proofErr w:type="gramEnd"/>
+      <w:r>
+        <w:rPr>
+          <w:lang w:val="en-US"/>
+        </w:rPr>
+        <w:t xml:space="preserve">, thus no need 6DoF as we are not looking around us 360 all the time, having better FOV (human </w:t>
+      </w:r>
+      <w:proofErr w:type="spellStart"/>
+      <w:r>
+        <w:rPr>
+          <w:lang w:val="en-US"/>
+        </w:rPr>
+        <w:t>fov</w:t>
+      </w:r>
+      <w:proofErr w:type="spellEnd"/>
+      <w:r>
+        <w:rPr>
+          <w:lang w:val="en-US"/>
+        </w:rPr>
+        <w:t xml:space="preserve"> around 220? Need cite), would be cool but too expensive for now.</w:t>
+      </w:r>
+    </w:p>
+    <w:p>
+      <w:pPr>
+        <w:jc w:val="both"/>
+        <w:rPr>
+          <w:lang w:val="en-US"/>
+        </w:rPr>
+      </w:pPr>
+    </w:p>
+    <w:p>
+      <w:pPr>
+        <w:jc w:val="both"/>
+        <w:rPr>
+          <w:lang w:val="en-US"/>
+        </w:rPr>
+      </w:pPr>
+      <w:r>
+        <w:rPr>
+          <w:lang w:val="en-US"/>
+        </w:rPr>
+        <w:t>Why VR?</w:t>
+      </w:r>
+    </w:p>
+    <w:p>
+      <w:pPr>
+        <w:jc w:val="both"/>
+        <w:rPr>
+          <w:lang w:val="en-US"/>
+        </w:rPr>
+      </w:pPr>
+      <w:r>
+        <w:rPr>
+          <w:lang w:val="en-US"/>
+        </w:rPr>
+        <w:t>VR is virtual reality, spatial computing, space, 3D, emulating real life etc.</w:t>
+      </w:r>
+    </w:p>
+    <w:p>
+      <w:pPr>
+        <w:jc w:val="both"/>
+        <w:rPr>
+          <w:lang w:val="en-US"/>
+        </w:rPr>
+      </w:pPr>
+      <w:r>
+        <w:rPr>
+          <w:lang w:val="en-US"/>
+        </w:rPr>
+        <w:t>More emotional attachment as the content is more immersive/real, feels like you are there physically.</w:t>
+      </w:r>
+    </w:p>
+    <w:p>
+      <w:pPr>
+        <w:jc w:val="both"/>
+        <w:rPr>
+          <w:lang w:val="en-US"/>
+        </w:rPr>
+      </w:pPr>
+    </w:p>
+    <w:p>
+      <w:pPr>
+        <w:jc w:val="both"/>
+        <w:rPr>
+          <w:lang w:val="en-US"/>
+        </w:rPr>
+      </w:pPr>
+      <w:r>
+        <w:rPr>
+          <w:lang w:val="en-US"/>
+        </w:rPr>
+        <w:t>Why windowed instead of 180/380?</w:t>
+      </w:r>
+    </w:p>
+    <w:p>
+      <w:pPr>
+        <w:jc w:val="both"/>
+        <w:rPr>
+          <w:lang w:val="en-US"/>
+        </w:rPr>
+      </w:pPr>
+    </w:p>
+    <w:p>
+      <w:pPr>
+        <w:jc w:val="both"/>
+        <w:rPr>
+          <w:lang w:val="en-US"/>
+        </w:rPr>
+      </w:pPr>
+    </w:p>
+    <w:p>
+      <w:pPr>
+        <w:jc w:val="both"/>
+        <w:rPr>
+          <w:lang w:val="en-US"/>
+        </w:rPr>
+      </w:pPr>
+      <w:r>
+        <w:rPr>
+          <w:lang w:val="en-US"/>
+        </w:rPr>
+        <w:t>Why SBS instead of FVV/reconstruction?</w:t>
+      </w:r>
+    </w:p>
+    <w:p>
+      <w:pPr>
+        <w:jc w:val="both"/>
+        <w:rPr>
+          <w:lang w:val="en-US"/>
+        </w:rPr>
+      </w:pPr>
+      <w:r>
+        <w:rPr>
+          <w:lang w:val="en-US"/>
+        </w:rPr>
+        <w:t xml:space="preserve">Limitations of current VR HMD hardware for real FVV, which is more immersive and uses 6DoF and have depth but current hardware for VR themselves is not good enough yet, so basic SBS is </w:t>
+      </w:r>
+      <w:proofErr w:type="gramStart"/>
+      <w:r>
+        <w:rPr>
+          <w:lang w:val="en-US"/>
+        </w:rPr>
+        <w:t>sufficient enough</w:t>
+      </w:r>
+      <w:proofErr w:type="gramEnd"/>
+      <w:r>
+        <w:rPr>
+          <w:lang w:val="en-US"/>
+        </w:rPr>
+        <w:t xml:space="preserve"> Affordable content creation for free-viewpoint video and VR/AR applications - ScienceDirect, 6.2.1. data format limitations.</w:t>
+      </w:r>
+    </w:p>
+    <w:p>
+      <w:pPr>
+        <w:jc w:val="both"/>
+        <w:rPr>
+          <w:lang w:val="en-US"/>
+        </w:rPr>
+      </w:pPr>
+    </w:p>
+    <w:p>
+      <w:pPr>
+        <w:jc w:val="both"/>
+        <w:rPr>
+          <w:lang w:val="en-US"/>
+        </w:rPr>
+      </w:pPr>
+      <w:r>
+        <w:rPr>
+          <w:lang w:val="en-US"/>
+        </w:rPr>
+        <w:t xml:space="preserve">This also can be seen by </w:t>
+      </w:r>
+      <w:proofErr w:type="spellStart"/>
+      <w:r>
+        <w:rPr>
+          <w:lang w:val="en-US"/>
+        </w:rPr>
+        <w:t>iphone</w:t>
+      </w:r>
+      <w:proofErr w:type="spellEnd"/>
+      <w:r>
+        <w:rPr>
+          <w:lang w:val="en-US"/>
+        </w:rPr>
+        <w:t xml:space="preserve"> 15 pro adoption of spatial video, which is only 1080p 60fps, which prove 1080p is good enough for now for window style viewing. Only problem is I need good synced 60fps.</w:t>
+      </w:r>
+    </w:p>
+    <w:p>
+      <w:pPr>
+        <w:jc w:val="both"/>
+        <w:rPr>
+          <w:lang w:val="en-US"/>
+        </w:rPr>
+      </w:pPr>
+    </w:p>
+    <w:p>
+      <w:pPr>
+        <w:jc w:val="both"/>
+        <w:rPr>
+          <w:lang w:val="en-US"/>
+        </w:rPr>
+      </w:pPr>
+      <w:r>
+        <w:rPr>
+          <w:lang w:val="en-US"/>
+        </w:rPr>
+        <w:t xml:space="preserve">Why VR software to browse content? </w:t>
+      </w:r>
+    </w:p>
+    <w:p>
+      <w:pPr>
+        <w:jc w:val="both"/>
+        <w:rPr>
+          <w:lang w:val="en-US"/>
+        </w:rPr>
+      </w:pPr>
+      <w:r>
+        <w:rPr>
+          <w:lang w:val="en-US"/>
+        </w:rPr>
+        <w:t xml:space="preserve">Can use the 6DoF with innovative UI design to its fullest, can have more screen space for loads of content, have a shelf of timeline </w:t>
+      </w:r>
+      <w:proofErr w:type="spellStart"/>
+      <w:r>
+        <w:rPr>
+          <w:lang w:val="en-US"/>
+        </w:rPr>
+        <w:t>etc</w:t>
+      </w:r>
+      <w:proofErr w:type="spellEnd"/>
+      <w:r>
+        <w:rPr>
+          <w:lang w:val="en-US"/>
+        </w:rPr>
+        <w:t>, so many possibilities. (</w:t>
+      </w:r>
+      <w:proofErr w:type="gramStart"/>
+      <w:r>
+        <w:rPr>
+          <w:lang w:val="en-US"/>
+        </w:rPr>
+        <w:t>cite</w:t>
+      </w:r>
+      <w:proofErr w:type="gramEnd"/>
+      <w:r>
+        <w:rPr>
+          <w:lang w:val="en-US"/>
+        </w:rPr>
+        <w:t xml:space="preserve"> needed, one of paper tom emailed) + can use hand tracking for more intuitive</w:t>
+      </w:r>
+    </w:p>
+    <w:p>
+      <w:pPr>
+        <w:jc w:val="both"/>
+        <w:rPr>
+          <w:lang w:val="en-US"/>
+        </w:rPr>
+      </w:pPr>
+      <w:r>
+        <w:rPr>
+          <w:lang w:val="en-US"/>
+        </w:rPr>
+        <w:t>++ use eye tracking.</w:t>
+      </w:r>
+    </w:p>
+    <w:p>
+      <w:pPr>
+        <w:jc w:val="both"/>
+        <w:rPr>
+          <w:lang w:val="en-US"/>
+        </w:rPr>
+      </w:pPr>
+    </w:p>
+    <w:p>
+      <w:pPr>
+        <w:jc w:val="both"/>
+        <w:rPr>
+          <w:lang w:val="en-US"/>
+        </w:rPr>
+      </w:pPr>
+      <w:r>
+        <w:rPr>
+          <w:lang w:val="en-US"/>
+        </w:rPr>
+        <w:t>Why combine both?</w:t>
+      </w:r>
+    </w:p>
+    <w:p>
+      <w:pPr>
+        <w:jc w:val="both"/>
+        <w:rPr>
+          <w:lang w:val="en-US"/>
+        </w:rPr>
+      </w:pPr>
+      <w:r>
+        <w:rPr>
+          <w:lang w:val="en-US"/>
+        </w:rPr>
+        <w:t>Novel and niche subset of both, but surely will become more adopted and mainstream in future, especially for personal videos/memories/photos etc.</w:t>
+      </w:r>
     </w:p>
     <w:p>
       <w:pPr>
@@ -1326,171 +1861,1249 @@
     </w:p>
     <w:p/>
     <w:p>
-      <w:r>
-        <w:t xml:space="preserve">Why lifelogging? </w:t>
-      </w:r>
-    </w:p>
-    <w:p>
-      <w:r>
-        <w:t>Just old terms for current</w:t>
-      </w:r>
-      <w:r>
-        <w:t xml:space="preserve"> habits of social media, only difference is lifelogging is more methodical and routine. Also bring a good point for comparison instead of just randomly taking videos/photos every now and then. Inspiration from black mirror episode to ‘preserve’ and record lifetime memories, especially in immersive mode like SBS, just how like we see the  world, thus no need 6DoF as we are not looking a</w:t>
-      </w:r>
-      <w:r>
-        <w:t>round us 360 all the time, having better FOV (human fov around 220? Need cite), would be cool but too expensive for now.</w:t>
+      <w:pPr>
+        <w:pStyle w:val="Heading2"/>
+        <w:rPr>
+          <w:lang w:val="en-US"/>
+        </w:rPr>
+      </w:pPr>
+      <w:r>
+        <w:rPr>
+          <w:lang w:val="en-US"/>
+        </w:rPr>
+        <w:t>Lifelogging: A Methodical Approach to Memory Preservation</w:t>
+      </w:r>
+    </w:p>
+    <w:p>
+      <w:pPr>
+        <w:rPr>
+          <w:lang w:val="en-US"/>
+        </w:rPr>
+      </w:pPr>
+    </w:p>
+    <w:p>
+      <w:pPr>
+        <w:jc w:val="both"/>
+        <w:rPr>
+          <w:lang w:val="en-US"/>
+        </w:rPr>
+      </w:pPr>
+      <w:r>
+        <w:rPr>
+          <w:lang w:val="en-US"/>
+        </w:rPr>
+        <w:t xml:space="preserve">Lifelogging, a contemporary term encapsulating habitual documentation akin to social media practices, distinguishes itself through its methodical and routine nature. The motivation for lifelogging extends beyond sporadic capturing of moments to a deliberate effort to systematically record and preserve lifetime memories. A poignant illustration of this concept is evident in the Black Mirror episode that explores the immersive preservation of memories in </w:t>
+      </w:r>
+      <w:r>
+        <w:rPr>
+          <w:lang w:val="en-US"/>
+        </w:rPr>
+        <w:t>an</w:t>
+      </w:r>
+      <w:r>
+        <w:rPr>
+          <w:lang w:val="en-US"/>
+        </w:rPr>
+        <w:t xml:space="preserve"> </w:t>
+      </w:r>
+      <w:r>
+        <w:rPr>
+          <w:lang w:val="en-US"/>
+        </w:rPr>
+        <w:t>eye-camera</w:t>
+      </w:r>
+      <w:r>
+        <w:rPr>
+          <w:lang w:val="en-US"/>
+        </w:rPr>
+        <w:t xml:space="preserve"> format. This format aligns with human visual perception, eliminating the necessity for constant </w:t>
+      </w:r>
+      <w:r>
+        <w:rPr>
+          <w:lang w:val="en-US"/>
+        </w:rPr>
+        <w:t>3</w:t>
+      </w:r>
+      <w:r>
+        <w:rPr>
+          <w:lang w:val="en-US"/>
+        </w:rPr>
+        <w:t xml:space="preserve"> Degrees of Freedom (</w:t>
+      </w:r>
+      <w:r>
+        <w:rPr>
+          <w:lang w:val="en-US"/>
+        </w:rPr>
+        <w:t>3</w:t>
+      </w:r>
+      <w:r>
+        <w:rPr>
+          <w:lang w:val="en-US"/>
+        </w:rPr>
+        <w:t>DoF) as our gaze isn't consistently omnidirectional. Although a broader Field of View (FOV) would enhance the lifelogging experience, it remains cost-prohibitive at present (human FOV approximately 220 degrees [cite needed]).</w:t>
+      </w:r>
+    </w:p>
+    <w:p>
+      <w:pPr>
+        <w:jc w:val="both"/>
+        <w:rPr>
+          <w:lang w:val="en-US"/>
+        </w:rPr>
+      </w:pPr>
+    </w:p>
+    <w:p>
+      <w:pPr>
+        <w:pStyle w:val="Heading2"/>
+        <w:rPr>
+          <w:lang w:val="en-US"/>
+        </w:rPr>
+      </w:pPr>
+      <w:r>
+        <w:rPr>
+          <w:lang w:val="en-US"/>
+        </w:rPr>
+        <w:t>The Significance of Virtual Reality (VR)</w:t>
+      </w:r>
+    </w:p>
+    <w:p>
+      <w:pPr>
+        <w:rPr>
+          <w:lang w:val="en-US"/>
+        </w:rPr>
+      </w:pPr>
+    </w:p>
+    <w:p>
+      <w:pPr>
+        <w:jc w:val="both"/>
+        <w:rPr>
+          <w:lang w:val="en-US"/>
+        </w:rPr>
+      </w:pPr>
+      <w:r>
+        <w:rPr>
+          <w:lang w:val="en-US"/>
+        </w:rPr>
+        <w:t>Virtual Reality (VR) transcends the conventional by offering spatial computing, a 3D environment, and an immersive emulation of real life. The emotional attachment fostered by VR content stems from its heightened realism, creating a sense of physical presence within the virtual space. This emotional resonance distinguishes VR content from traditional media, providing a compelling reason for its adoption in content creation.</w:t>
+      </w:r>
+    </w:p>
+    <w:p>
+      <w:pPr>
+        <w:jc w:val="both"/>
+        <w:rPr>
+          <w:lang w:val="en-US"/>
+        </w:rPr>
+      </w:pPr>
+    </w:p>
+    <w:p>
+      <w:pPr>
+        <w:pStyle w:val="Heading2"/>
+        <w:rPr>
+          <w:lang w:val="en-US"/>
+        </w:rPr>
+      </w:pPr>
+      <w:r>
+        <w:rPr>
+          <w:lang w:val="en-US"/>
+        </w:rPr>
+        <w:t>Windowed Viewing: Balancing Realism and Feasibility</w:t>
+      </w:r>
+    </w:p>
+    <w:p>
+      <w:pPr>
+        <w:rPr>
+          <w:lang w:val="en-US"/>
+        </w:rPr>
+      </w:pPr>
+    </w:p>
+    <w:p>
+      <w:pPr>
+        <w:jc w:val="both"/>
+        <w:rPr>
+          <w:lang w:val="en-US"/>
+        </w:rPr>
+      </w:pPr>
+      <w:r>
+        <w:rPr>
+          <w:lang w:val="en-US"/>
+        </w:rPr>
+        <w:t>Choosing windowed viewing over panoramic alternatives (180/360 degrees) acknowledges the balance between realism and current technological constraints. While panoramic views offer enhanced immersion, limitations in hardware capabilities, especially in the context of Free-Viewpoint Video (FVV) and 6DoF, necessitate a pragmatic approach. Windowed viewing, with its simplicity and affordability, aligns with the current state of VR hardware, ensuring a feasible and accessible content creation process.</w:t>
+      </w:r>
+    </w:p>
+    <w:p>
+      <w:pPr>
+        <w:jc w:val="both"/>
+        <w:rPr>
+          <w:lang w:val="en-US"/>
+        </w:rPr>
+      </w:pPr>
+    </w:p>
+    <w:p>
+      <w:pPr>
+        <w:pStyle w:val="Heading2"/>
+        <w:rPr>
+          <w:lang w:val="en-US"/>
+        </w:rPr>
+      </w:pPr>
+      <w:r>
+        <w:rPr>
+          <w:lang w:val="en-US"/>
+        </w:rPr>
+        <w:t>Side-By-Side (SBS) Format: Overcoming Hardware</w:t>
+      </w:r>
+      <w:r>
+        <w:rPr>
+          <w:lang w:val="en-US"/>
+        </w:rPr>
+        <w:t xml:space="preserve"> </w:t>
+      </w:r>
+      <w:r>
+        <w:rPr>
+          <w:lang w:val="en-US"/>
+        </w:rPr>
+        <w:t>Limitations</w:t>
+      </w:r>
+    </w:p>
+    <w:p>
+      <w:pPr>
+        <w:rPr>
+          <w:lang w:val="en-US"/>
+        </w:rPr>
+      </w:pPr>
+    </w:p>
+    <w:p>
+      <w:pPr>
+        <w:jc w:val="both"/>
+        <w:rPr>
+          <w:lang w:val="en-US"/>
+        </w:rPr>
+      </w:pPr>
+      <w:r>
+        <w:rPr>
+          <w:lang w:val="en-US"/>
+        </w:rPr>
+        <w:t xml:space="preserve">Contrary to fully immersive FVV or reconstruction, the adoption of SBS format is grounded in the current limitations of VR Head-Mounted Display (HMD) hardware. While FVV offers unparalleled immersion and depth perception through 6DoF, practical constraints dictate a compromise. This decision is further supported by the spatial video capabilities of the iPhone 15 Pro, which, despite being 1080p at 60fps, aligns with the </w:t>
+      </w:r>
+      <w:r>
+        <w:rPr>
+          <w:lang w:val="en-US"/>
+        </w:rPr>
+        <w:lastRenderedPageBreak/>
+        <w:t>current standards for windowed style viewing. The emphasis here is not on resolution but on synchronized 60fps for a seamless experience.</w:t>
+      </w:r>
+    </w:p>
+    <w:p>
+      <w:pPr>
+        <w:jc w:val="both"/>
+        <w:rPr>
+          <w:lang w:val="en-US"/>
+        </w:rPr>
+      </w:pPr>
+    </w:p>
+    <w:p>
+      <w:pPr>
+        <w:pStyle w:val="Heading2"/>
+        <w:rPr>
+          <w:lang w:val="en-US"/>
+        </w:rPr>
+      </w:pPr>
+      <w:r>
+        <w:rPr>
+          <w:lang w:val="en-US"/>
+        </w:rPr>
+        <w:t>VR Software for Content Browsing: Maximizing Interaction and Accessibility</w:t>
+      </w:r>
+    </w:p>
+    <w:p>
+      <w:pPr>
+        <w:rPr>
+          <w:lang w:val="en-US"/>
+        </w:rPr>
+      </w:pPr>
+    </w:p>
+    <w:p>
+      <w:pPr>
+        <w:jc w:val="both"/>
+        <w:rPr>
+          <w:lang w:val="en-US"/>
+        </w:rPr>
+      </w:pPr>
+      <w:r>
+        <w:rPr>
+          <w:lang w:val="en-US"/>
+        </w:rPr>
+        <w:t>Integrating VR software for content browsing amplifies the lifelogging experience. Leveraging the full potential of 6DoF through innovative UI design, expanded screen space, and interactive features such as timeline shelves, this approach redefines how users engage with their memories. The incorporation of hand tracking and eye tracking further enhances the intuitive and immersive nature of content navigation within the VR environment (citation needed, reference provided by Tom).</w:t>
+      </w:r>
+    </w:p>
+    <w:p>
+      <w:pPr>
+        <w:jc w:val="both"/>
+        <w:rPr>
+          <w:lang w:val="en-US"/>
+        </w:rPr>
+      </w:pPr>
+    </w:p>
+    <w:p>
+      <w:pPr>
+        <w:pStyle w:val="Heading2"/>
+        <w:rPr>
+          <w:lang w:val="en-US"/>
+        </w:rPr>
+      </w:pPr>
+      <w:r>
+        <w:rPr>
+          <w:lang w:val="en-US"/>
+        </w:rPr>
+        <w:t>Synergy of Lifelogging and VR: A Niche for Future</w:t>
+      </w:r>
+      <w:r>
+        <w:rPr>
+          <w:lang w:val="en-US"/>
+        </w:rPr>
+        <w:t xml:space="preserve"> </w:t>
+      </w:r>
+      <w:r>
+        <w:rPr>
+          <w:lang w:val="en-US"/>
+        </w:rPr>
+        <w:t>Mainstream Adoption</w:t>
+      </w:r>
+    </w:p>
+    <w:p>
+      <w:pPr>
+        <w:rPr>
+          <w:lang w:val="en-US"/>
+        </w:rPr>
+      </w:pPr>
+    </w:p>
+    <w:p>
+      <w:pPr>
+        <w:jc w:val="both"/>
+        <w:rPr>
+          <w:lang w:val="en-US"/>
+        </w:rPr>
+      </w:pPr>
+      <w:r>
+        <w:rPr>
+          <w:lang w:val="en-US"/>
+        </w:rPr>
+        <w:t>The combination of lifelogging and VR represents a novel and niche subset within both domains. As technology advances and user preferences evolve, this integrated approach is poised to become more mainstream, particularly in the realm of personal videos, memories, and photos. The synergy between lifelogging and VR anticipates a future where individuals seamlessly capture, relive, and share their most cherished moments in a more immersive and engaging manner.</w:t>
+      </w:r>
+    </w:p>
+    <w:p>
+      <w:pPr>
+        <w:jc w:val="both"/>
+        <w:rPr>
+          <w:lang w:val="en-US"/>
+        </w:rPr>
+      </w:pPr>
+    </w:p>
+    <w:p>
+      <w:pPr>
+        <w:pStyle w:val="Heading2"/>
+        <w:rPr>
+          <w:lang w:val="en-US"/>
+        </w:rPr>
+      </w:pPr>
+      <w:r>
+        <w:rPr>
+          <w:lang w:val="en-US"/>
+        </w:rPr>
+        <w:t>Motion Sickness is VR</w:t>
+      </w:r>
+    </w:p>
+    <w:p>
+      <w:pPr>
+        <w:rPr>
+          <w:lang w:val="en-US"/>
+        </w:rPr>
+      </w:pPr>
+      <w:proofErr w:type="spellStart"/>
+      <w:r>
+        <w:rPr>
+          <w:lang w:val="en-US"/>
+        </w:rPr>
+        <w:t>Persistences</w:t>
+      </w:r>
+      <w:proofErr w:type="spellEnd"/>
+      <w:r>
+        <w:rPr>
+          <w:lang w:val="en-US"/>
+        </w:rPr>
+        <w:t>, resolution, eye strain etc.</w:t>
       </w:r>
     </w:p>
     <w:p/>
     <w:p>
-      <w:r>
-        <w:t>Why VR?</w:t>
-      </w:r>
-    </w:p>
-    <w:p>
-      <w:r>
-        <w:t>VR is virtual reality, spatial computing, space</w:t>
-      </w:r>
-      <w:r>
-        <w:t>, 3D, emulating real life etc.</w:t>
-      </w:r>
-    </w:p>
-    <w:p>
-      <w:r>
-        <w:t xml:space="preserve">More emotional attachment as the content is more immersive/real, feels like you are there </w:t>
-      </w:r>
-      <w:r>
-        <w:t>physically.</w:t>
+      <w:pPr>
+        <w:pStyle w:val="Heading2"/>
+      </w:pPr>
+      <w:r>
+        <w:t>Examples of existing technologies</w:t>
+      </w:r>
+      <w:r>
+        <w:t xml:space="preserve"> for lifelogging</w:t>
+      </w:r>
+    </w:p>
+    <w:p>
+      <w:pPr>
+        <w:jc w:val="both"/>
+      </w:pPr>
+      <w:r>
+        <w:t>Spectacles design: Snapchat Spectacles and Meta Ray</w:t>
+      </w:r>
+      <w:r>
+        <w:t>-Ban glasses but the</w:t>
+      </w:r>
+      <w:r>
+        <w:t xml:space="preserve"> latter</w:t>
+      </w:r>
+      <w:r>
+        <w:t xml:space="preserve"> </w:t>
+      </w:r>
+      <w:r>
+        <w:t>is</w:t>
+      </w:r>
+      <w:r>
+        <w:t xml:space="preserve"> not stereoscopic.</w:t>
+      </w:r>
+      <w:r>
+        <w:t xml:space="preserve"> Chest</w:t>
+      </w:r>
+      <w:r>
+        <w:t xml:space="preserve"> mount/</w:t>
+      </w:r>
+      <w:r>
+        <w:t>clip design: Narrative</w:t>
+      </w:r>
+      <w:r>
+        <w:t xml:space="preserve"> Clip</w:t>
+      </w:r>
+      <w:r>
+        <w:t>,</w:t>
+      </w:r>
+      <w:r>
+        <w:t xml:space="preserve"> </w:t>
+      </w:r>
+      <w:r>
+        <w:t xml:space="preserve">Insta360 and action cameras like GoPro. </w:t>
+      </w:r>
+      <w:r>
+        <w:t xml:space="preserve">Most recent and striking one however is Apple iPhone 15 Pro which uses </w:t>
+      </w:r>
+      <w:r>
+        <w:t xml:space="preserve">its onboard </w:t>
+      </w:r>
+      <w:r>
+        <w:t xml:space="preserve">main camera and wide lens camera together with machine processing to create </w:t>
+      </w:r>
+      <w:r>
+        <w:t>convincing</w:t>
+      </w:r>
+      <w:r>
+        <w:t xml:space="preserve"> depth accurate videos and photos at 1080p60fps.</w:t>
+      </w:r>
+      <w:r>
+        <w:t xml:space="preserve"> This is obviously done to allow users to create their own content to be replayed back on their upcoming Apple Vision Pro XR HMD.</w:t>
+      </w:r>
+    </w:p>
+    <w:p>
+      <w:pPr>
+        <w:pStyle w:val="Heading1"/>
+      </w:pPr>
+      <w:bookmarkStart w:id="12" w:name="_Toc151382828"/>
+      <w:r>
+        <w:lastRenderedPageBreak/>
+        <w:t>Report on Technical Progress</w:t>
+      </w:r>
+      <w:bookmarkEnd w:id="12"/>
+    </w:p>
+    <w:p>
+      <w:pPr>
+        <w:ind w:left="431"/>
+      </w:pPr>
+    </w:p>
+    <w:p>
+      <w:r>
+        <w:t>The initial design is to have it mounted on top of a cap, providing a more realistic point-of-view (POV) compared to chest-level strap design, but not constrained with too small of form factor like spectacles design.</w:t>
       </w:r>
     </w:p>
     <w:p/>
     <w:p>
       <w:r>
-        <w:t>Why windowed instead of 180/380?</w:t>
+        <w:t>IMAGES OF DESIGN 1,2,3 (CHEST, TOP CAP, SPECTACLES)</w:t>
       </w:r>
     </w:p>
     <w:p/>
     <w:p/>
     <w:p>
       <w:r>
-        <w:t>Why SBS instead of FVV/reconstruction?</w:t>
-      </w:r>
-    </w:p>
-    <w:p>
-      <w:r>
-        <w:t xml:space="preserve">Limitations of current </w:t>
-      </w:r>
-      <w:r>
-        <w:t xml:space="preserve">VR HMD </w:t>
-      </w:r>
-      <w:r>
-        <w:t xml:space="preserve">hardware for real FVV, which is more immersive and uses 6DoF </w:t>
-      </w:r>
-      <w:r>
-        <w:t xml:space="preserve">and have depth but current hardware for VR themselves is not good enough yet, so basic SBS is sufficient enough </w:t>
-      </w:r>
-      <w:hyperlink r:id="rId8" w:history="1">
-        <w:r>
-          <w:rPr>
-            <w:rStyle w:val="Hyperlink"/>
-          </w:rPr>
-          <w:t>Affordable content creation for free-viewpoint video and VR/AR applications - ScienceDirect</w:t>
-        </w:r>
-      </w:hyperlink>
-      <w:r>
-        <w:t>, 6.2.1. data format limitations.</w:t>
-      </w:r>
-    </w:p>
-    <w:p/>
-    <w:p>
-      <w:r>
-        <w:t xml:space="preserve">This </w:t>
-      </w:r>
-      <w:r>
-        <w:t>also can be seen by iphone 15 pro adoption of spatial video, which is only 1080p 60fps, which prove 1080p is good enough for now for window style viewing</w:t>
-      </w:r>
-      <w:r>
-        <w:t>. Only problem is I need good synced 60fps.</w:t>
-      </w:r>
-    </w:p>
-    <w:p/>
-    <w:p>
-      <w:r>
-        <w:t xml:space="preserve">Why VR software to browse content? </w:t>
-      </w:r>
-    </w:p>
-    <w:p>
-      <w:r>
-        <w:t xml:space="preserve">Can use the 6DoF with innovative UI design to its fullest, can have more screen space </w:t>
-      </w:r>
-      <w:r>
-        <w:t>for loads of content, have a shelf of timeline etc, so many possibilities.</w:t>
-      </w:r>
-      <w:r>
-        <w:t xml:space="preserve"> (cite needed, one of paper tom emailed)</w:t>
-      </w:r>
-      <w:r>
-        <w:t xml:space="preserve"> + can use hand tracking for more intuitive</w:t>
-      </w:r>
-    </w:p>
-    <w:p>
-      <w:r>
-        <w:t>++ use eye tracking.</w:t>
-      </w:r>
-    </w:p>
-    <w:p/>
-    <w:p>
-      <w:r>
-        <w:t>Why combine both?</w:t>
-      </w:r>
-      <w:r>
-        <w:br/>
-      </w:r>
-      <w:r>
-        <w:t>Novel and niche subset of both, but surely will become more adopted and mainstream in future, especially for personal videos/memories/photos etc.</w:t>
+        <w:t xml:space="preserve">Main design is aimed towards </w:t>
+      </w:r>
+      <w:proofErr w:type="spellStart"/>
+      <w:r>
+        <w:t>lifelogger-esque</w:t>
+      </w:r>
+      <w:proofErr w:type="spellEnd"/>
+      <w:r>
+        <w:t>/timelapse algorithm where pictures are taken at timed intervals.</w:t>
+      </w:r>
+    </w:p>
+    <w:p>
+      <w:r>
+        <w:t>There will be buttons for manual recording with LED light indicator.</w:t>
+      </w:r>
+    </w:p>
+    <w:p>
+      <w:r>
+        <w:t>The video also includes stereo audio from two individual electret microphone.</w:t>
+      </w:r>
+      <w:r>
+        <w:t xml:space="preserve"> </w:t>
       </w:r>
     </w:p>
     <w:p/>
     <w:p/>
+    <w:p>
+      <w:r>
+        <w:t xml:space="preserve">The project is divided to 3 distinct </w:t>
+      </w:r>
+      <w:proofErr w:type="gramStart"/>
+      <w:r>
+        <w:t>part</w:t>
+      </w:r>
+      <w:proofErr w:type="gramEnd"/>
+      <w:r>
+        <w:t xml:space="preserve"> as per following </w:t>
+      </w:r>
+      <w:proofErr w:type="spellStart"/>
+      <w:r>
+        <w:t>MoSCoW</w:t>
+      </w:r>
+      <w:proofErr w:type="spellEnd"/>
+      <w:r>
+        <w:t xml:space="preserve"> requirement framework (Must-Haves, Should-haves, Could-have</w:t>
+      </w:r>
+      <w:r>
+        <w:t>, Wont-have)</w:t>
+      </w:r>
+      <w:r>
+        <w:t>.</w:t>
+      </w:r>
+    </w:p>
+    <w:p>
+      <w:pPr>
+        <w:pStyle w:val="Heading2"/>
+      </w:pPr>
+      <w:r>
+        <w:t>Moscow requirement</w:t>
+      </w:r>
+    </w:p>
+    <w:p>
+      <w:pPr>
+        <w:pStyle w:val="Heading3"/>
+        <w:rPr>
+          <w:lang w:val="en-US"/>
+        </w:rPr>
+      </w:pPr>
+      <w:r>
+        <w:rPr>
+          <w:lang w:val="en-US"/>
+        </w:rPr>
+        <w:t>Hardware Development</w:t>
+      </w:r>
+      <w:r>
+        <w:rPr>
+          <w:lang w:val="en-US"/>
+        </w:rPr>
+        <w:t>:</w:t>
+      </w:r>
+    </w:p>
+    <w:p>
+      <w:pPr>
+        <w:numPr>
+          <w:ilvl w:val="0"/>
+          <w:numId w:val="17"/>
+        </w:numPr>
+        <w:rPr>
+          <w:lang w:val="en-US"/>
+        </w:rPr>
+      </w:pPr>
+      <w:r>
+        <w:rPr>
+          <w:b/>
+          <w:bCs/>
+          <w:lang w:val="en-US"/>
+        </w:rPr>
+        <w:t>Must-haves:</w:t>
+      </w:r>
+      <w:r>
+        <w:rPr>
+          <w:lang w:val="en-US"/>
+        </w:rPr>
+        <w:t xml:space="preserve"> Develop an open-source, modular stereo video camera system with Raspberry Pi Pico microcontroller. Ensure it is low-cost and easily accessible.</w:t>
+      </w:r>
+    </w:p>
+    <w:p>
+      <w:pPr>
+        <w:numPr>
+          <w:ilvl w:val="0"/>
+          <w:numId w:val="17"/>
+        </w:numPr>
+        <w:rPr>
+          <w:lang w:val="en-US"/>
+        </w:rPr>
+      </w:pPr>
+      <w:r>
+        <w:rPr>
+          <w:b/>
+          <w:bCs/>
+          <w:lang w:val="en-US"/>
+        </w:rPr>
+        <w:t>Should-haves:</w:t>
+      </w:r>
+      <w:r>
+        <w:rPr>
+          <w:lang w:val="en-US"/>
+        </w:rPr>
+        <w:t xml:space="preserve"> Consider additional features or improvements based on feasibility, such as enhancing the Field of View (FOV) or exploring power-efficient components.</w:t>
+      </w:r>
+    </w:p>
+    <w:p>
+      <w:pPr>
+        <w:numPr>
+          <w:ilvl w:val="0"/>
+          <w:numId w:val="17"/>
+        </w:numPr>
+        <w:rPr>
+          <w:lang w:val="en-US"/>
+        </w:rPr>
+      </w:pPr>
+      <w:r>
+        <w:rPr>
+          <w:b/>
+          <w:bCs/>
+          <w:lang w:val="en-US"/>
+        </w:rPr>
+        <w:t>Could-haves:</w:t>
+      </w:r>
+      <w:r>
+        <w:rPr>
+          <w:lang w:val="en-US"/>
+        </w:rPr>
+        <w:t xml:space="preserve"> Explore advanced features like wireless connectivity or additional sensor integration, time permitting and if resources allow.</w:t>
+      </w:r>
+    </w:p>
+    <w:p>
+      <w:pPr>
+        <w:numPr>
+          <w:ilvl w:val="0"/>
+          <w:numId w:val="17"/>
+        </w:numPr>
+        <w:rPr>
+          <w:lang w:val="en-US"/>
+        </w:rPr>
+      </w:pPr>
+      <w:r>
+        <w:rPr>
+          <w:b/>
+          <w:bCs/>
+          <w:lang w:val="en-US"/>
+        </w:rPr>
+        <w:t>Won't-haves:</w:t>
+      </w:r>
+      <w:r>
+        <w:rPr>
+          <w:lang w:val="en-US"/>
+        </w:rPr>
+        <w:t xml:space="preserve"> Exclude features or components that are deemed impractical or beyond the scope of the project.</w:t>
+      </w:r>
+    </w:p>
+    <w:p>
+      <w:pPr>
+        <w:pStyle w:val="Heading3"/>
+        <w:rPr>
+          <w:lang w:val="en-US"/>
+        </w:rPr>
+      </w:pPr>
+      <w:r>
+        <w:rPr>
+          <w:lang w:val="en-US"/>
+        </w:rPr>
+        <w:t>Software Preprocessing of Video</w:t>
+      </w:r>
+    </w:p>
+    <w:p>
+      <w:pPr>
+        <w:numPr>
+          <w:ilvl w:val="0"/>
+          <w:numId w:val="18"/>
+        </w:numPr>
+        <w:rPr>
+          <w:lang w:val="en-US"/>
+        </w:rPr>
+      </w:pPr>
+      <w:r>
+        <w:rPr>
+          <w:b/>
+          <w:bCs/>
+          <w:lang w:val="en-US"/>
+        </w:rPr>
+        <w:t>Must-haves:</w:t>
+      </w:r>
+      <w:r>
+        <w:rPr>
+          <w:lang w:val="en-US"/>
+        </w:rPr>
+        <w:t xml:space="preserve"> Implement a pre-processing pipeline for transforming mono videos into stereoscopic Side-By-Side (SBS) format. Synchronize audio files for an immersive surround soundscape. Incorporate metadata tagging through object and scene detection.</w:t>
+      </w:r>
+    </w:p>
+    <w:p>
+      <w:pPr>
+        <w:numPr>
+          <w:ilvl w:val="0"/>
+          <w:numId w:val="18"/>
+        </w:numPr>
+        <w:rPr>
+          <w:lang w:val="en-US"/>
+        </w:rPr>
+      </w:pPr>
+      <w:r>
+        <w:rPr>
+          <w:b/>
+          <w:bCs/>
+          <w:lang w:val="en-US"/>
+        </w:rPr>
+        <w:t>Should-haves:</w:t>
+      </w:r>
+      <w:r>
+        <w:rPr>
+          <w:lang w:val="en-US"/>
+        </w:rPr>
+        <w:t xml:space="preserve"> Explore additional preprocessing features, such as automated video stabilization or advanced filtering options, based on available resources and time constraints.</w:t>
+      </w:r>
+    </w:p>
+    <w:p>
+      <w:pPr>
+        <w:numPr>
+          <w:ilvl w:val="0"/>
+          <w:numId w:val="18"/>
+        </w:numPr>
+        <w:rPr>
+          <w:lang w:val="en-US"/>
+        </w:rPr>
+      </w:pPr>
+      <w:r>
+        <w:rPr>
+          <w:b/>
+          <w:bCs/>
+          <w:lang w:val="en-US"/>
+        </w:rPr>
+        <w:t>Could-haves:</w:t>
+      </w:r>
+      <w:r>
+        <w:rPr>
+          <w:lang w:val="en-US"/>
+        </w:rPr>
+        <w:t xml:space="preserve"> Investigate machine learning algorithms for more sophisticated scene and object </w:t>
+      </w:r>
+      <w:proofErr w:type="gramStart"/>
+      <w:r>
+        <w:rPr>
+          <w:lang w:val="en-US"/>
+        </w:rPr>
+        <w:t>detection, if</w:t>
+      </w:r>
+      <w:proofErr w:type="gramEnd"/>
+      <w:r>
+        <w:rPr>
+          <w:lang w:val="en-US"/>
+        </w:rPr>
+        <w:t xml:space="preserve"> time and resources permit.</w:t>
+      </w:r>
+    </w:p>
+    <w:p>
+      <w:pPr>
+        <w:numPr>
+          <w:ilvl w:val="0"/>
+          <w:numId w:val="18"/>
+        </w:numPr>
+        <w:rPr>
+          <w:lang w:val="en-US"/>
+        </w:rPr>
+      </w:pPr>
+      <w:r>
+        <w:rPr>
+          <w:b/>
+          <w:bCs/>
+          <w:lang w:val="en-US"/>
+        </w:rPr>
+        <w:t>Won't-haves:</w:t>
+      </w:r>
+      <w:r>
+        <w:rPr>
+          <w:lang w:val="en-US"/>
+        </w:rPr>
+        <w:t xml:space="preserve"> Exclude overly complex preprocessing tasks that may hinder the project timeline or exceed available resources.</w:t>
+      </w:r>
+    </w:p>
+    <w:p>
+      <w:pPr>
+        <w:pStyle w:val="Heading3"/>
+        <w:rPr>
+          <w:lang w:val="en-US"/>
+        </w:rPr>
+      </w:pPr>
+      <w:r>
+        <w:rPr>
+          <w:lang w:val="en-US"/>
+        </w:rPr>
+        <w:t>VR Software Application</w:t>
+      </w:r>
+      <w:r>
+        <w:rPr>
+          <w:lang w:val="en-US"/>
+        </w:rPr>
+        <w:t>:</w:t>
+      </w:r>
+    </w:p>
+    <w:p>
+      <w:pPr>
+        <w:numPr>
+          <w:ilvl w:val="0"/>
+          <w:numId w:val="19"/>
+        </w:numPr>
+        <w:rPr>
+          <w:lang w:val="en-US"/>
+        </w:rPr>
+      </w:pPr>
+      <w:r>
+        <w:rPr>
+          <w:b/>
+          <w:bCs/>
+          <w:lang w:val="en-US"/>
+        </w:rPr>
+        <w:t>Must-haves:</w:t>
+      </w:r>
+      <w:r>
+        <w:rPr>
+          <w:lang w:val="en-US"/>
+        </w:rPr>
+        <w:t xml:space="preserve"> Develop an intuitive VR software application for seamless file browsing and content viewing. Ensure compatibility with the stereo video format.</w:t>
+      </w:r>
+    </w:p>
+    <w:p>
+      <w:pPr>
+        <w:numPr>
+          <w:ilvl w:val="0"/>
+          <w:numId w:val="19"/>
+        </w:numPr>
+        <w:rPr>
+          <w:lang w:val="en-US"/>
+        </w:rPr>
+      </w:pPr>
+      <w:r>
+        <w:rPr>
+          <w:b/>
+          <w:bCs/>
+          <w:lang w:val="en-US"/>
+        </w:rPr>
+        <w:lastRenderedPageBreak/>
+        <w:t>Should-haves:</w:t>
+      </w:r>
+      <w:r>
+        <w:rPr>
+          <w:lang w:val="en-US"/>
+        </w:rPr>
+        <w:t xml:space="preserve"> Implement innovative UI designs, hand tracking, and eye tracking for enhanced interaction within the VR environment. Consider additional features like content organization tools or social sharing functionalities.</w:t>
+      </w:r>
+    </w:p>
+    <w:p>
+      <w:pPr>
+        <w:numPr>
+          <w:ilvl w:val="0"/>
+          <w:numId w:val="19"/>
+        </w:numPr>
+        <w:rPr>
+          <w:lang w:val="en-US"/>
+        </w:rPr>
+      </w:pPr>
+      <w:r>
+        <w:rPr>
+          <w:b/>
+          <w:bCs/>
+          <w:lang w:val="en-US"/>
+        </w:rPr>
+        <w:t>Could-haves:</w:t>
+      </w:r>
+      <w:r>
+        <w:rPr>
+          <w:lang w:val="en-US"/>
+        </w:rPr>
+        <w:t xml:space="preserve"> Explore the integration of AI-driven features, like personalized content recommendations, if resources and time allow.</w:t>
+      </w:r>
+    </w:p>
+    <w:p>
+      <w:pPr>
+        <w:numPr>
+          <w:ilvl w:val="0"/>
+          <w:numId w:val="19"/>
+        </w:numPr>
+        <w:rPr>
+          <w:lang w:val="en-US"/>
+        </w:rPr>
+      </w:pPr>
+      <w:r>
+        <w:rPr>
+          <w:b/>
+          <w:bCs/>
+          <w:lang w:val="en-US"/>
+        </w:rPr>
+        <w:t>Won't-haves:</w:t>
+      </w:r>
+      <w:r>
+        <w:rPr>
+          <w:lang w:val="en-US"/>
+        </w:rPr>
+        <w:t xml:space="preserve"> Exclude overly ambitious features that may compromise the core functionality or extend the project beyond feasible timelines.</w:t>
+      </w:r>
+    </w:p>
     <w:p/>
     <w:p>
       <w:pPr>
-        <w:pStyle w:val="Heading1"/>
-      </w:pPr>
-      <w:bookmarkStart w:id="12" w:name="_Toc151382828"/>
+        <w:pStyle w:val="Heading2"/>
+      </w:pPr>
+      <w:r>
+        <w:t>Hardware</w:t>
+      </w:r>
+      <w:r>
+        <w:t xml:space="preserve"> System</w:t>
+      </w:r>
+    </w:p>
+    <w:p>
+      <w:pPr>
+        <w:pStyle w:val="Heading3"/>
+      </w:pPr>
+      <w:r>
+        <w:t>Cost analysis</w:t>
+      </w:r>
+    </w:p>
+    <w:p>
+      <w:r>
+        <w:t>The budget provided for the project is £150, I a</w:t>
+      </w:r>
+      <w:r>
+        <w:t>i</w:t>
+      </w:r>
+      <w:r>
+        <w:t xml:space="preserve">m to </w:t>
+      </w:r>
+      <w:r>
+        <w:t>get all components under £100 to make it low-cost compared to other solutions that usually goes around £300 or more.</w:t>
+      </w:r>
+      <w:r>
+        <w:t xml:space="preserve"> The most expensive part, as expected are </w:t>
+      </w:r>
+      <w:r>
+        <w:t>the camera</w:t>
+      </w:r>
+      <w:r>
+        <w:t xml:space="preserve"> modules, which are around £35 each, however they </w:t>
+      </w:r>
+      <w:r>
+        <w:t>boast</w:t>
+      </w:r>
+      <w:r>
+        <w:t xml:space="preserve"> a 5MP sensor and capable of taking 1080p60fps </w:t>
+      </w:r>
+      <w:proofErr w:type="gramStart"/>
+      <w:r>
+        <w:t>video</w:t>
+      </w:r>
+      <w:proofErr w:type="gramEnd"/>
+      <w:r>
+        <w:t xml:space="preserve"> so it is worth the cost.</w:t>
+      </w:r>
+      <w:r>
+        <w:t xml:space="preserve"> The exact components </w:t>
+      </w:r>
+      <w:r>
+        <w:t>details,</w:t>
+      </w:r>
+      <w:r>
+        <w:t xml:space="preserve"> and cost can be seen at Appendix 1.</w:t>
+      </w:r>
+    </w:p>
+    <w:p>
+      <w:pPr>
+        <w:pStyle w:val="Heading3"/>
+      </w:pPr>
+      <w:r>
+        <w:t>Microcontroller and ecosystem</w:t>
+      </w:r>
+    </w:p>
+    <w:p>
+      <w:r>
+        <w:t xml:space="preserve">After comparing costs, availability, ease of use and hardware constraint, </w:t>
+      </w:r>
+      <w:proofErr w:type="gramStart"/>
+      <w:r>
+        <w:t>The</w:t>
+      </w:r>
+      <w:proofErr w:type="gramEnd"/>
+      <w:r>
+        <w:t xml:space="preserve"> choice of microcontroller is Raspberry Pi Pico due to its</w:t>
+      </w:r>
+      <w:r>
+        <w:t xml:space="preserve"> cheap cost,</w:t>
+      </w:r>
+      <w:r>
+        <w:t xml:space="preserve"> </w:t>
+      </w:r>
+      <w:r>
+        <w:t xml:space="preserve">cohesive </w:t>
+      </w:r>
+      <w:r>
+        <w:t>documentation, compatible hardware</w:t>
+      </w:r>
+      <w:r>
+        <w:t xml:space="preserve"> and most importantly buffer size which i</w:t>
+      </w:r>
+      <w:r>
+        <w:t>s important to get high enough resolution images/video to prevent motion sickness</w:t>
+      </w:r>
+      <w:r>
+        <w:t xml:space="preserve"> </w:t>
+      </w:r>
+    </w:p>
+    <w:p/>
+    <w:p>
+      <w:r>
+        <w:t>To achieve immersive experience, audio is also an important variable, thus the use of 2 independent electret microphone module is added to work in tandem with the camera. This in theory should make it possib</w:t>
+      </w:r>
+      <w:r>
+        <w:t>le to achieve stereo sound channels for each ear.</w:t>
+      </w:r>
+    </w:p>
+    <w:p/>
+    <w:p>
+      <w:r>
+        <w:t>SD card extension board is also added to host the SD card that holds all the data.</w:t>
+      </w:r>
+    </w:p>
+    <w:p>
+      <w:pPr>
+        <w:pStyle w:val="Heading3"/>
+      </w:pPr>
+      <w:r>
+        <w:t>Constraints</w:t>
+      </w:r>
+    </w:p>
+    <w:p>
+      <w:r>
+        <w:t xml:space="preserve">The initial draft design is to have both </w:t>
+      </w:r>
+      <w:proofErr w:type="gramStart"/>
+      <w:r>
+        <w:t>camera</w:t>
+      </w:r>
+      <w:proofErr w:type="gramEnd"/>
+      <w:r>
+        <w:t xml:space="preserve"> mounted on the side of eye-glasses, akin to Ray-Ban Meta and Snapchat Spectacles glasses. However, after getting the camera module and other components, it is deemed too unwieldy and </w:t>
+      </w:r>
+      <w:r>
+        <w:t xml:space="preserve">difficult to fit the electronics into small constraints form factor. The main reason for this choice is to capture the footage as close as how </w:t>
+      </w:r>
+      <w:r>
+        <w:t>human sees the world, and mounting the camera close to eye would achieve that</w:t>
+      </w:r>
+      <w:r>
+        <w:t xml:space="preserve"> compared to chest mount design.</w:t>
+      </w:r>
+      <w:r>
+        <w:br/>
+      </w:r>
+    </w:p>
+    <w:p>
+      <w:r>
+        <w:t>To compromise, hat/cap mounter design is chosen, where the POV is higher than usual, but the camera movement/rotation will still follow head movement and should give a realistic enough POV.</w:t>
+      </w:r>
+    </w:p>
+    <w:p/>
+    <w:p>
+      <w:r>
+        <w:t>IMAGES OF 3 DESIGN AND THEIR POV RAYCAST EXAMPLE</w:t>
+      </w:r>
+    </w:p>
+    <w:p/>
+    <w:p>
+      <w:r>
+        <w:t xml:space="preserve">Trying to make it power efficient might prove challenging and needing to deal with </w:t>
+      </w:r>
+      <w:r>
+        <w:t xml:space="preserve">additional circuitry, so for now the system will be powered with a </w:t>
+      </w:r>
+      <w:r>
+        <w:t>power bank</w:t>
+      </w:r>
+      <w:r>
+        <w:t xml:space="preserve"> to </w:t>
+      </w:r>
+      <w:r>
+        <w:t>micro-USB</w:t>
+      </w:r>
+      <w:r>
+        <w:t xml:space="preserve"> on the main Pico board</w:t>
+      </w:r>
+      <w:r>
+        <w:t>.</w:t>
+      </w:r>
+    </w:p>
+    <w:p>
+      <w:pPr>
+        <w:pStyle w:val="Heading3"/>
+      </w:pPr>
       <w:r>
         <w:lastRenderedPageBreak/>
-        <w:t>Report on Technical Progress</w:t>
-      </w:r>
-      <w:bookmarkEnd w:id="12"/>
+        <w:t>Onboard embedded software algorithm</w:t>
+      </w:r>
+    </w:p>
+    <w:p>
+      <w:r>
+        <w:t>The main idea is that on normal lifelogging mode, the cameras would take stereo still images every now and then on a timed interval</w:t>
+      </w:r>
+      <w:r>
+        <w:t xml:space="preserve">, which will be decided through trial and error and optimisation depending on how much storage the images occupy and power </w:t>
+      </w:r>
+      <w:r>
+        <w:t>efficiency of the algorithms. However, to get more immersive experience, video is also needed, and button can be used to manually start and stop recording, with having LED being indicator when it’s recording.</w:t>
+      </w:r>
+      <w:r>
+        <w:t xml:space="preserve"> The saved files should be aptly named for easier processing later</w:t>
+      </w:r>
+      <w:r>
+        <w:t>, maybe a standardised DATETIME-NUMBER format</w:t>
+      </w:r>
+      <w:r>
+        <w:t>.</w:t>
+      </w:r>
     </w:p>
     <w:p/>
     <w:p>
       <w:r>
-        <w:t>The initial design is to have it mounted on top of a cap, providing a more realistic point-of-view (POV) compared to chest-level strap design, but not constrained with too small of form factor like spectacles design.</w:t>
+        <w:t>IMAGES/DIAGRAM OF FLOW CHART FOR ALGORITHM</w:t>
       </w:r>
     </w:p>
     <w:p/>
     <w:p>
-      <w:r>
-        <w:t>IMAGES OF DESIGN 1,2,3 (CHEST, TOP CAP, SPECTACLES)</w:t>
+      <w:pPr>
+        <w:pStyle w:val="Heading2"/>
+      </w:pPr>
+      <w:r>
+        <w:t>Video Pre-Processing Software</w:t>
+      </w:r>
+    </w:p>
+    <w:p>
+      <w:pPr>
+        <w:pStyle w:val="Heading3"/>
+      </w:pPr>
+      <w:r>
+        <w:t>Motivation</w:t>
+      </w:r>
+    </w:p>
+    <w:p>
+      <w:r>
+        <w:t xml:space="preserve">This pipelined process is needed as </w:t>
+      </w:r>
+      <w:r>
+        <w:t xml:space="preserve">trying to process the videos to correct format on the Pico itself would be too complicated and needlessly complex, even if </w:t>
+      </w:r>
+      <w:proofErr w:type="gramStart"/>
+      <w:r>
+        <w:t>possible</w:t>
+      </w:r>
+      <w:proofErr w:type="gramEnd"/>
+      <w:r>
+        <w:t xml:space="preserve"> in the first place with its memory and processing power limitation. </w:t>
+      </w:r>
+      <w:r>
+        <w:t>P</w:t>
+      </w:r>
+      <w:r>
+        <w:t xml:space="preserve">re-processing the videos and images from 2 mono stills </w:t>
+      </w:r>
+      <w:r>
+        <w:t xml:space="preserve">to SBS format using </w:t>
+      </w:r>
+      <w:proofErr w:type="spellStart"/>
+      <w:r>
+        <w:t>ffmpeg</w:t>
+      </w:r>
+      <w:proofErr w:type="spellEnd"/>
+      <w:r>
+        <w:t xml:space="preserve"> is easy enough, however a more streamlined script or </w:t>
+      </w:r>
+      <w:r>
+        <w:t>process</w:t>
+      </w:r>
+      <w:r>
+        <w:t xml:space="preserve"> is needed so batch processing can be done</w:t>
+      </w:r>
+      <w:r>
+        <w:t xml:space="preserve"> effectively and accurately</w:t>
+      </w:r>
+      <w:r>
+        <w:t>. This is also</w:t>
+      </w:r>
+      <w:r>
+        <w:t xml:space="preserve"> so that custom metadata</w:t>
+      </w:r>
+      <w:r>
+        <w:t xml:space="preserve"> for object/scene detection</w:t>
+      </w:r>
+      <w:r>
+        <w:t xml:space="preserve"> can be added for filtering and indexing later in VR app</w:t>
+      </w:r>
+      <w:r>
+        <w:t xml:space="preserve">lication </w:t>
+      </w:r>
+      <w:r>
+        <w:t>so the experience for browsing videos/images is better.</w:t>
       </w:r>
     </w:p>
     <w:p/>
+    <w:p>
+      <w:pPr>
+        <w:pStyle w:val="Heading3"/>
+      </w:pPr>
+      <w:r>
+        <w:t>FFMPEG for mono to stereo stitching</w:t>
+      </w:r>
+    </w:p>
     <w:p/>
     <w:p>
-      <w:r>
-        <w:t>Main design is aimed towards lifelogger-esque/timelapse algorithm where pictures are taken at timed intervals.</w:t>
-      </w:r>
-    </w:p>
-    <w:p>
-      <w:r>
-        <w:t>There will be buttons for manual recording with LED light indicator.</w:t>
-      </w:r>
-    </w:p>
-    <w:p>
-      <w:r>
-        <w:t>The video also includes stereo audio from two individual electret microphone.</w:t>
+      <w:pPr>
+        <w:pStyle w:val="Heading3"/>
+      </w:pPr>
+      <w:r>
+        <w:t>Object and Scene detection</w:t>
+      </w:r>
+    </w:p>
+    <w:p/>
+    <w:p>
+      <w:pPr>
+        <w:pStyle w:val="Heading3"/>
+      </w:pPr>
+      <w:r>
+        <w:t>Custom metadata tagging</w:t>
+      </w:r>
+    </w:p>
+    <w:p/>
+    <w:p>
+      <w:pPr>
+        <w:pStyle w:val="Heading2"/>
+      </w:pPr>
+      <w:r>
+        <w:t>Video Player VR App</w:t>
       </w:r>
     </w:p>
     <w:p>
@@ -1522,8 +3135,8 @@
       <w:bookmarkEnd w:id="14"/>
     </w:p>
     <w:sectPr>
-      <w:footerReference w:type="even" r:id="rId9"/>
-      <w:footerReference w:type="default" r:id="rId10"/>
+      <w:footerReference w:type="even" r:id="rId8"/>
+      <w:footerReference w:type="default" r:id="rId9"/>
       <w:pgSz w:w="11906" w:h="16838" w:code="9"/>
       <w:pgMar w:top="1361" w:right="1361" w:bottom="1361" w:left="1985" w:header="709" w:footer="709" w:gutter="0"/>
       <w:cols w:space="708"/>
@@ -1939,6 +3552,155 @@
     </w:lvl>
   </w:abstractNum>
   <w:abstractNum w:abstractNumId="11" w15:restartNumberingAfterBreak="0">
+    <w:nsid w:val="1A7F3493"/>
+    <w:multiLevelType w:val="multilevel"/>
+    <w:tmpl w:val="6B5ACAA0"/>
+    <w:lvl w:ilvl="0">
+      <w:start w:val="1"/>
+      <w:numFmt w:val="bullet"/>
+      <w:lvlText w:val=""/>
+      <w:lvlJc w:val="left"/>
+      <w:pPr>
+        <w:tabs>
+          <w:tab w:val="num" w:pos="720"/>
+        </w:tabs>
+        <w:ind w:left="720" w:hanging="360"/>
+      </w:pPr>
+      <w:rPr>
+        <w:rFonts w:ascii="Symbol" w:hAnsi="Symbol" w:hint="default"/>
+        <w:sz w:val="20"/>
+      </w:rPr>
+    </w:lvl>
+    <w:lvl w:ilvl="1" w:tentative="1">
+      <w:start w:val="1"/>
+      <w:numFmt w:val="bullet"/>
+      <w:lvlText w:val=""/>
+      <w:lvlJc w:val="left"/>
+      <w:pPr>
+        <w:tabs>
+          <w:tab w:val="num" w:pos="1440"/>
+        </w:tabs>
+        <w:ind w:left="1440" w:hanging="360"/>
+      </w:pPr>
+      <w:rPr>
+        <w:rFonts w:ascii="Symbol" w:hAnsi="Symbol" w:hint="default"/>
+        <w:sz w:val="20"/>
+      </w:rPr>
+    </w:lvl>
+    <w:lvl w:ilvl="2" w:tentative="1">
+      <w:start w:val="1"/>
+      <w:numFmt w:val="bullet"/>
+      <w:lvlText w:val=""/>
+      <w:lvlJc w:val="left"/>
+      <w:pPr>
+        <w:tabs>
+          <w:tab w:val="num" w:pos="2160"/>
+        </w:tabs>
+        <w:ind w:left="2160" w:hanging="360"/>
+      </w:pPr>
+      <w:rPr>
+        <w:rFonts w:ascii="Symbol" w:hAnsi="Symbol" w:hint="default"/>
+        <w:sz w:val="20"/>
+      </w:rPr>
+    </w:lvl>
+    <w:lvl w:ilvl="3" w:tentative="1">
+      <w:start w:val="1"/>
+      <w:numFmt w:val="bullet"/>
+      <w:lvlText w:val=""/>
+      <w:lvlJc w:val="left"/>
+      <w:pPr>
+        <w:tabs>
+          <w:tab w:val="num" w:pos="2880"/>
+        </w:tabs>
+        <w:ind w:left="2880" w:hanging="360"/>
+      </w:pPr>
+      <w:rPr>
+        <w:rFonts w:ascii="Symbol" w:hAnsi="Symbol" w:hint="default"/>
+        <w:sz w:val="20"/>
+      </w:rPr>
+    </w:lvl>
+    <w:lvl w:ilvl="4" w:tentative="1">
+      <w:start w:val="1"/>
+      <w:numFmt w:val="bullet"/>
+      <w:lvlText w:val=""/>
+      <w:lvlJc w:val="left"/>
+      <w:pPr>
+        <w:tabs>
+          <w:tab w:val="num" w:pos="3600"/>
+        </w:tabs>
+        <w:ind w:left="3600" w:hanging="360"/>
+      </w:pPr>
+      <w:rPr>
+        <w:rFonts w:ascii="Symbol" w:hAnsi="Symbol" w:hint="default"/>
+        <w:sz w:val="20"/>
+      </w:rPr>
+    </w:lvl>
+    <w:lvl w:ilvl="5" w:tentative="1">
+      <w:start w:val="1"/>
+      <w:numFmt w:val="bullet"/>
+      <w:lvlText w:val=""/>
+      <w:lvlJc w:val="left"/>
+      <w:pPr>
+        <w:tabs>
+          <w:tab w:val="num" w:pos="4320"/>
+        </w:tabs>
+        <w:ind w:left="4320" w:hanging="360"/>
+      </w:pPr>
+      <w:rPr>
+        <w:rFonts w:ascii="Symbol" w:hAnsi="Symbol" w:hint="default"/>
+        <w:sz w:val="20"/>
+      </w:rPr>
+    </w:lvl>
+    <w:lvl w:ilvl="6" w:tentative="1">
+      <w:start w:val="1"/>
+      <w:numFmt w:val="bullet"/>
+      <w:lvlText w:val=""/>
+      <w:lvlJc w:val="left"/>
+      <w:pPr>
+        <w:tabs>
+          <w:tab w:val="num" w:pos="5040"/>
+        </w:tabs>
+        <w:ind w:left="5040" w:hanging="360"/>
+      </w:pPr>
+      <w:rPr>
+        <w:rFonts w:ascii="Symbol" w:hAnsi="Symbol" w:hint="default"/>
+        <w:sz w:val="20"/>
+      </w:rPr>
+    </w:lvl>
+    <w:lvl w:ilvl="7" w:tentative="1">
+      <w:start w:val="1"/>
+      <w:numFmt w:val="bullet"/>
+      <w:lvlText w:val=""/>
+      <w:lvlJc w:val="left"/>
+      <w:pPr>
+        <w:tabs>
+          <w:tab w:val="num" w:pos="5760"/>
+        </w:tabs>
+        <w:ind w:left="5760" w:hanging="360"/>
+      </w:pPr>
+      <w:rPr>
+        <w:rFonts w:ascii="Symbol" w:hAnsi="Symbol" w:hint="default"/>
+        <w:sz w:val="20"/>
+      </w:rPr>
+    </w:lvl>
+    <w:lvl w:ilvl="8" w:tentative="1">
+      <w:start w:val="1"/>
+      <w:numFmt w:val="bullet"/>
+      <w:lvlText w:val=""/>
+      <w:lvlJc w:val="left"/>
+      <w:pPr>
+        <w:tabs>
+          <w:tab w:val="num" w:pos="6480"/>
+        </w:tabs>
+        <w:ind w:left="6480" w:hanging="360"/>
+      </w:pPr>
+      <w:rPr>
+        <w:rFonts w:ascii="Symbol" w:hAnsi="Symbol" w:hint="default"/>
+        <w:sz w:val="20"/>
+      </w:rPr>
+    </w:lvl>
+  </w:abstractNum>
+  <w:abstractNum w:abstractNumId="12" w15:restartNumberingAfterBreak="0">
     <w:nsid w:val="255F6083"/>
     <w:multiLevelType w:val="multilevel"/>
     <w:tmpl w:val="86608DFA"/>
@@ -2060,7 +3822,156 @@
       </w:pPr>
     </w:lvl>
   </w:abstractNum>
-  <w:abstractNum w:abstractNumId="12" w15:restartNumberingAfterBreak="0">
+  <w:abstractNum w:abstractNumId="13" w15:restartNumberingAfterBreak="0">
+    <w:nsid w:val="259C07C5"/>
+    <w:multiLevelType w:val="multilevel"/>
+    <w:tmpl w:val="9DF09E4A"/>
+    <w:lvl w:ilvl="0">
+      <w:start w:val="1"/>
+      <w:numFmt w:val="bullet"/>
+      <w:lvlText w:val=""/>
+      <w:lvlJc w:val="left"/>
+      <w:pPr>
+        <w:tabs>
+          <w:tab w:val="num" w:pos="720"/>
+        </w:tabs>
+        <w:ind w:left="720" w:hanging="360"/>
+      </w:pPr>
+      <w:rPr>
+        <w:rFonts w:ascii="Symbol" w:hAnsi="Symbol" w:hint="default"/>
+        <w:sz w:val="20"/>
+      </w:rPr>
+    </w:lvl>
+    <w:lvl w:ilvl="1" w:tentative="1">
+      <w:start w:val="1"/>
+      <w:numFmt w:val="bullet"/>
+      <w:lvlText w:val=""/>
+      <w:lvlJc w:val="left"/>
+      <w:pPr>
+        <w:tabs>
+          <w:tab w:val="num" w:pos="1440"/>
+        </w:tabs>
+        <w:ind w:left="1440" w:hanging="360"/>
+      </w:pPr>
+      <w:rPr>
+        <w:rFonts w:ascii="Symbol" w:hAnsi="Symbol" w:hint="default"/>
+        <w:sz w:val="20"/>
+      </w:rPr>
+    </w:lvl>
+    <w:lvl w:ilvl="2" w:tentative="1">
+      <w:start w:val="1"/>
+      <w:numFmt w:val="bullet"/>
+      <w:lvlText w:val=""/>
+      <w:lvlJc w:val="left"/>
+      <w:pPr>
+        <w:tabs>
+          <w:tab w:val="num" w:pos="2160"/>
+        </w:tabs>
+        <w:ind w:left="2160" w:hanging="360"/>
+      </w:pPr>
+      <w:rPr>
+        <w:rFonts w:ascii="Symbol" w:hAnsi="Symbol" w:hint="default"/>
+        <w:sz w:val="20"/>
+      </w:rPr>
+    </w:lvl>
+    <w:lvl w:ilvl="3" w:tentative="1">
+      <w:start w:val="1"/>
+      <w:numFmt w:val="bullet"/>
+      <w:lvlText w:val=""/>
+      <w:lvlJc w:val="left"/>
+      <w:pPr>
+        <w:tabs>
+          <w:tab w:val="num" w:pos="2880"/>
+        </w:tabs>
+        <w:ind w:left="2880" w:hanging="360"/>
+      </w:pPr>
+      <w:rPr>
+        <w:rFonts w:ascii="Symbol" w:hAnsi="Symbol" w:hint="default"/>
+        <w:sz w:val="20"/>
+      </w:rPr>
+    </w:lvl>
+    <w:lvl w:ilvl="4" w:tentative="1">
+      <w:start w:val="1"/>
+      <w:numFmt w:val="bullet"/>
+      <w:lvlText w:val=""/>
+      <w:lvlJc w:val="left"/>
+      <w:pPr>
+        <w:tabs>
+          <w:tab w:val="num" w:pos="3600"/>
+        </w:tabs>
+        <w:ind w:left="3600" w:hanging="360"/>
+      </w:pPr>
+      <w:rPr>
+        <w:rFonts w:ascii="Symbol" w:hAnsi="Symbol" w:hint="default"/>
+        <w:sz w:val="20"/>
+      </w:rPr>
+    </w:lvl>
+    <w:lvl w:ilvl="5" w:tentative="1">
+      <w:start w:val="1"/>
+      <w:numFmt w:val="bullet"/>
+      <w:lvlText w:val=""/>
+      <w:lvlJc w:val="left"/>
+      <w:pPr>
+        <w:tabs>
+          <w:tab w:val="num" w:pos="4320"/>
+        </w:tabs>
+        <w:ind w:left="4320" w:hanging="360"/>
+      </w:pPr>
+      <w:rPr>
+        <w:rFonts w:ascii="Symbol" w:hAnsi="Symbol" w:hint="default"/>
+        <w:sz w:val="20"/>
+      </w:rPr>
+    </w:lvl>
+    <w:lvl w:ilvl="6" w:tentative="1">
+      <w:start w:val="1"/>
+      <w:numFmt w:val="bullet"/>
+      <w:lvlText w:val=""/>
+      <w:lvlJc w:val="left"/>
+      <w:pPr>
+        <w:tabs>
+          <w:tab w:val="num" w:pos="5040"/>
+        </w:tabs>
+        <w:ind w:left="5040" w:hanging="360"/>
+      </w:pPr>
+      <w:rPr>
+        <w:rFonts w:ascii="Symbol" w:hAnsi="Symbol" w:hint="default"/>
+        <w:sz w:val="20"/>
+      </w:rPr>
+    </w:lvl>
+    <w:lvl w:ilvl="7" w:tentative="1">
+      <w:start w:val="1"/>
+      <w:numFmt w:val="bullet"/>
+      <w:lvlText w:val=""/>
+      <w:lvlJc w:val="left"/>
+      <w:pPr>
+        <w:tabs>
+          <w:tab w:val="num" w:pos="5760"/>
+        </w:tabs>
+        <w:ind w:left="5760" w:hanging="360"/>
+      </w:pPr>
+      <w:rPr>
+        <w:rFonts w:ascii="Symbol" w:hAnsi="Symbol" w:hint="default"/>
+        <w:sz w:val="20"/>
+      </w:rPr>
+    </w:lvl>
+    <w:lvl w:ilvl="8" w:tentative="1">
+      <w:start w:val="1"/>
+      <w:numFmt w:val="bullet"/>
+      <w:lvlText w:val=""/>
+      <w:lvlJc w:val="left"/>
+      <w:pPr>
+        <w:tabs>
+          <w:tab w:val="num" w:pos="6480"/>
+        </w:tabs>
+        <w:ind w:left="6480" w:hanging="360"/>
+      </w:pPr>
+      <w:rPr>
+        <w:rFonts w:ascii="Symbol" w:hAnsi="Symbol" w:hint="default"/>
+        <w:sz w:val="20"/>
+      </w:rPr>
+    </w:lvl>
+  </w:abstractNum>
+  <w:abstractNum w:abstractNumId="14" w15:restartNumberingAfterBreak="0">
     <w:nsid w:val="282C60E5"/>
     <w:multiLevelType w:val="multilevel"/>
     <w:tmpl w:val="1A2C6470"/>
@@ -2200,7 +4111,7 @@
       </w:rPr>
     </w:lvl>
   </w:abstractNum>
-  <w:abstractNum w:abstractNumId="13" w15:restartNumberingAfterBreak="0">
+  <w:abstractNum w:abstractNumId="15" w15:restartNumberingAfterBreak="0">
     <w:nsid w:val="4EE034E3"/>
     <w:multiLevelType w:val="hybridMultilevel"/>
     <w:tmpl w:val="3CD2A062"/>
@@ -2317,7 +4228,7 @@
       </w:pPr>
     </w:lvl>
   </w:abstractNum>
-  <w:abstractNum w:abstractNumId="14" w15:restartNumberingAfterBreak="0">
+  <w:abstractNum w:abstractNumId="16" w15:restartNumberingAfterBreak="0">
     <w:nsid w:val="509933B2"/>
     <w:multiLevelType w:val="multilevel"/>
     <w:tmpl w:val="F9FE52C2"/>
@@ -2457,7 +4368,7 @@
       </w:rPr>
     </w:lvl>
   </w:abstractNum>
-  <w:abstractNum w:abstractNumId="15" w15:restartNumberingAfterBreak="0">
+  <w:abstractNum w:abstractNumId="17" w15:restartNumberingAfterBreak="0">
     <w:nsid w:val="65413471"/>
     <w:multiLevelType w:val="multilevel"/>
     <w:tmpl w:val="1EE002E2"/>
@@ -2574,17 +4485,166 @@
       </w:pPr>
     </w:lvl>
   </w:abstractNum>
+  <w:abstractNum w:abstractNumId="18" w15:restartNumberingAfterBreak="0">
+    <w:nsid w:val="7EE85F7A"/>
+    <w:multiLevelType w:val="multilevel"/>
+    <w:tmpl w:val="3A680A6C"/>
+    <w:lvl w:ilvl="0">
+      <w:start w:val="1"/>
+      <w:numFmt w:val="bullet"/>
+      <w:lvlText w:val=""/>
+      <w:lvlJc w:val="left"/>
+      <w:pPr>
+        <w:tabs>
+          <w:tab w:val="num" w:pos="720"/>
+        </w:tabs>
+        <w:ind w:left="720" w:hanging="360"/>
+      </w:pPr>
+      <w:rPr>
+        <w:rFonts w:ascii="Symbol" w:hAnsi="Symbol" w:hint="default"/>
+        <w:sz w:val="20"/>
+      </w:rPr>
+    </w:lvl>
+    <w:lvl w:ilvl="1" w:tentative="1">
+      <w:start w:val="1"/>
+      <w:numFmt w:val="bullet"/>
+      <w:lvlText w:val=""/>
+      <w:lvlJc w:val="left"/>
+      <w:pPr>
+        <w:tabs>
+          <w:tab w:val="num" w:pos="1440"/>
+        </w:tabs>
+        <w:ind w:left="1440" w:hanging="360"/>
+      </w:pPr>
+      <w:rPr>
+        <w:rFonts w:ascii="Symbol" w:hAnsi="Symbol" w:hint="default"/>
+        <w:sz w:val="20"/>
+      </w:rPr>
+    </w:lvl>
+    <w:lvl w:ilvl="2" w:tentative="1">
+      <w:start w:val="1"/>
+      <w:numFmt w:val="bullet"/>
+      <w:lvlText w:val=""/>
+      <w:lvlJc w:val="left"/>
+      <w:pPr>
+        <w:tabs>
+          <w:tab w:val="num" w:pos="2160"/>
+        </w:tabs>
+        <w:ind w:left="2160" w:hanging="360"/>
+      </w:pPr>
+      <w:rPr>
+        <w:rFonts w:ascii="Symbol" w:hAnsi="Symbol" w:hint="default"/>
+        <w:sz w:val="20"/>
+      </w:rPr>
+    </w:lvl>
+    <w:lvl w:ilvl="3" w:tentative="1">
+      <w:start w:val="1"/>
+      <w:numFmt w:val="bullet"/>
+      <w:lvlText w:val=""/>
+      <w:lvlJc w:val="left"/>
+      <w:pPr>
+        <w:tabs>
+          <w:tab w:val="num" w:pos="2880"/>
+        </w:tabs>
+        <w:ind w:left="2880" w:hanging="360"/>
+      </w:pPr>
+      <w:rPr>
+        <w:rFonts w:ascii="Symbol" w:hAnsi="Symbol" w:hint="default"/>
+        <w:sz w:val="20"/>
+      </w:rPr>
+    </w:lvl>
+    <w:lvl w:ilvl="4" w:tentative="1">
+      <w:start w:val="1"/>
+      <w:numFmt w:val="bullet"/>
+      <w:lvlText w:val=""/>
+      <w:lvlJc w:val="left"/>
+      <w:pPr>
+        <w:tabs>
+          <w:tab w:val="num" w:pos="3600"/>
+        </w:tabs>
+        <w:ind w:left="3600" w:hanging="360"/>
+      </w:pPr>
+      <w:rPr>
+        <w:rFonts w:ascii="Symbol" w:hAnsi="Symbol" w:hint="default"/>
+        <w:sz w:val="20"/>
+      </w:rPr>
+    </w:lvl>
+    <w:lvl w:ilvl="5" w:tentative="1">
+      <w:start w:val="1"/>
+      <w:numFmt w:val="bullet"/>
+      <w:lvlText w:val=""/>
+      <w:lvlJc w:val="left"/>
+      <w:pPr>
+        <w:tabs>
+          <w:tab w:val="num" w:pos="4320"/>
+        </w:tabs>
+        <w:ind w:left="4320" w:hanging="360"/>
+      </w:pPr>
+      <w:rPr>
+        <w:rFonts w:ascii="Symbol" w:hAnsi="Symbol" w:hint="default"/>
+        <w:sz w:val="20"/>
+      </w:rPr>
+    </w:lvl>
+    <w:lvl w:ilvl="6" w:tentative="1">
+      <w:start w:val="1"/>
+      <w:numFmt w:val="bullet"/>
+      <w:lvlText w:val=""/>
+      <w:lvlJc w:val="left"/>
+      <w:pPr>
+        <w:tabs>
+          <w:tab w:val="num" w:pos="5040"/>
+        </w:tabs>
+        <w:ind w:left="5040" w:hanging="360"/>
+      </w:pPr>
+      <w:rPr>
+        <w:rFonts w:ascii="Symbol" w:hAnsi="Symbol" w:hint="default"/>
+        <w:sz w:val="20"/>
+      </w:rPr>
+    </w:lvl>
+    <w:lvl w:ilvl="7" w:tentative="1">
+      <w:start w:val="1"/>
+      <w:numFmt w:val="bullet"/>
+      <w:lvlText w:val=""/>
+      <w:lvlJc w:val="left"/>
+      <w:pPr>
+        <w:tabs>
+          <w:tab w:val="num" w:pos="5760"/>
+        </w:tabs>
+        <w:ind w:left="5760" w:hanging="360"/>
+      </w:pPr>
+      <w:rPr>
+        <w:rFonts w:ascii="Symbol" w:hAnsi="Symbol" w:hint="default"/>
+        <w:sz w:val="20"/>
+      </w:rPr>
+    </w:lvl>
+    <w:lvl w:ilvl="8" w:tentative="1">
+      <w:start w:val="1"/>
+      <w:numFmt w:val="bullet"/>
+      <w:lvlText w:val=""/>
+      <w:lvlJc w:val="left"/>
+      <w:pPr>
+        <w:tabs>
+          <w:tab w:val="num" w:pos="6480"/>
+        </w:tabs>
+        <w:ind w:left="6480" w:hanging="360"/>
+      </w:pPr>
+      <w:rPr>
+        <w:rFonts w:ascii="Symbol" w:hAnsi="Symbol" w:hint="default"/>
+        <w:sz w:val="20"/>
+      </w:rPr>
+    </w:lvl>
+  </w:abstractNum>
   <w:num w:numId="1" w16cid:durableId="1717314163">
+    <w:abstractNumId w:val="16"/>
+  </w:num>
+  <w:num w:numId="2" w16cid:durableId="996302460">
     <w:abstractNumId w:val="14"/>
   </w:num>
-  <w:num w:numId="2" w16cid:durableId="996302460">
+  <w:num w:numId="3" w16cid:durableId="479346400">
     <w:abstractNumId w:val="12"/>
   </w:num>
-  <w:num w:numId="3" w16cid:durableId="479346400">
-    <w:abstractNumId w:val="11"/>
-  </w:num>
   <w:num w:numId="4" w16cid:durableId="1464883411">
-    <w:abstractNumId w:val="13"/>
+    <w:abstractNumId w:val="15"/>
   </w:num>
   <w:num w:numId="5" w16cid:durableId="1439251656">
     <w:abstractNumId w:val="9"/>
@@ -2620,7 +4680,16 @@
     <w:abstractNumId w:val="10"/>
   </w:num>
   <w:num w:numId="16" w16cid:durableId="1715616213">
-    <w:abstractNumId w:val="15"/>
+    <w:abstractNumId w:val="17"/>
+  </w:num>
+  <w:num w:numId="17" w16cid:durableId="374088146">
+    <w:abstractNumId w:val="11"/>
+  </w:num>
+  <w:num w:numId="18" w16cid:durableId="682052429">
+    <w:abstractNumId w:val="18"/>
+  </w:num>
+  <w:num w:numId="19" w16cid:durableId="98331642">
+    <w:abstractNumId w:val="13"/>
   </w:num>
 </w:numbering>
 </file>
@@ -2960,6 +5029,7 @@
     <w:name w:val="heading 2"/>
     <w:basedOn w:val="Normal"/>
     <w:next w:val="Normal"/>
+    <w:link w:val="Heading2Char"/>
     <w:qFormat/>
     <w:rsid w:val="00292D7F"/>
     <w:pPr>
@@ -2984,6 +5054,7 @@
     <w:name w:val="heading 3"/>
     <w:basedOn w:val="Normal"/>
     <w:next w:val="Normal"/>
+    <w:link w:val="Heading3Char"/>
     <w:qFormat/>
     <w:rsid w:val="00292D7F"/>
     <w:pPr>
@@ -3296,6 +5367,35 @@
       <w:shd w:val="clear" w:color="auto" w:fill="E1DFDD"/>
     </w:rPr>
   </w:style>
+  <w:style w:type="character" w:customStyle="1" w:styleId="Heading2Char">
+    <w:name w:val="Heading 2 Char"/>
+    <w:basedOn w:val="DefaultParagraphFont"/>
+    <w:link w:val="Heading2"/>
+    <w:rsid w:val="00C00497"/>
+    <w:rPr>
+      <w:rFonts w:ascii="Arial" w:hAnsi="Arial" w:cs="Arial"/>
+      <w:b/>
+      <w:bCs/>
+      <w:iCs/>
+      <w:sz w:val="28"/>
+      <w:szCs w:val="28"/>
+      <w:lang w:eastAsia="en-GB"/>
+    </w:rPr>
+  </w:style>
+  <w:style w:type="character" w:customStyle="1" w:styleId="Heading3Char">
+    <w:name w:val="Heading 3 Char"/>
+    <w:basedOn w:val="DefaultParagraphFont"/>
+    <w:link w:val="Heading3"/>
+    <w:rsid w:val="00C00497"/>
+    <w:rPr>
+      <w:rFonts w:ascii="Arial" w:hAnsi="Arial" w:cs="Arial"/>
+      <w:b/>
+      <w:bCs/>
+      <w:sz w:val="26"/>
+      <w:szCs w:val="26"/>
+      <w:lang w:eastAsia="en-GB"/>
+    </w:rPr>
+  </w:style>
 </w:styles>
 </file>
 

</xml_diff>

<commit_message>
3.3 and 3.4 written
</commit_message>
<xml_diff>
--- a/Progress Report.docx
+++ b/Progress Report.docx
@@ -2208,7 +2208,19 @@
         <w:rPr>
           <w:lang w:val="en-US"/>
         </w:rPr>
-        <w:t>Motion Sickness is VR</w:t>
+        <w:t>Motion Sickness i</w:t>
+      </w:r>
+      <w:r>
+        <w:rPr>
+          <w:lang w:val="en-US"/>
+        </w:rPr>
+        <w:t>n</w:t>
+      </w:r>
+      <w:r>
+        <w:rPr>
+          <w:lang w:val="en-US"/>
+        </w:rPr>
+        <w:t xml:space="preserve"> VR</w:t>
       </w:r>
     </w:p>
     <w:p>
@@ -2784,7 +2796,13 @@
         <w:pStyle w:val="Heading3"/>
       </w:pPr>
       <w:r>
-        <w:t>Cost analysis</w:t>
+        <w:t xml:space="preserve">Cost </w:t>
+      </w:r>
+      <w:r>
+        <w:t>A</w:t>
+      </w:r>
+      <w:r>
+        <w:t>nalysis</w:t>
       </w:r>
     </w:p>
     <w:p>
@@ -2838,7 +2856,13 @@
         <w:pStyle w:val="Heading3"/>
       </w:pPr>
       <w:r>
-        <w:t>Microcontroller and ecosystem</w:t>
+        <w:t xml:space="preserve">Microcontroller and </w:t>
+      </w:r>
+      <w:r>
+        <w:t>E</w:t>
+      </w:r>
+      <w:r>
+        <w:t>cosystem</w:t>
       </w:r>
     </w:p>
     <w:p>
@@ -2964,7 +2988,25 @@
       </w:pPr>
       <w:r>
         <w:lastRenderedPageBreak/>
-        <w:t>Onboard embedded software algorithm</w:t>
+        <w:t xml:space="preserve">Onboard </w:t>
+      </w:r>
+      <w:r>
+        <w:t>E</w:t>
+      </w:r>
+      <w:r>
+        <w:t xml:space="preserve">mbedded </w:t>
+      </w:r>
+      <w:r>
+        <w:t>S</w:t>
+      </w:r>
+      <w:r>
+        <w:t xml:space="preserve">oftware </w:t>
+      </w:r>
+      <w:r>
+        <w:t>A</w:t>
+      </w:r>
+      <w:r>
+        <w:t>lgorithm</w:t>
       </w:r>
     </w:p>
     <w:p>
@@ -3012,62 +3054,212 @@
     </w:p>
     <w:p>
       <w:r>
-        <w:t xml:space="preserve">This pipelined process is needed as </w:t>
-      </w:r>
-      <w:r>
-        <w:t xml:space="preserve">trying to process the videos to correct format on the Pico itself would be too complicated and needlessly complex, even if </w:t>
+        <w:t xml:space="preserve">The motivation behind implementing a pipelined process for video </w:t>
+      </w:r>
+      <w:r>
+        <w:t>pre-processing</w:t>
+      </w:r>
+      <w:r>
+        <w:t xml:space="preserve"> stems from the acknowledgment that attempting to execute this intricate task directly on the Raspberry Pi Pico would introduce unnecessary complications and exceed its memory and processing power limitations. By adopting a pipelined approach, the </w:t>
+      </w:r>
+      <w:r>
+        <w:t>pre-processing</w:t>
+      </w:r>
+      <w:r>
+        <w:t xml:space="preserve"> burden is shifted to a more capable system, ensuring a more efficient and effective transformation of videos and images. This is particularly crucial for the generation of Side-By-Side (SBS)</w:t>
+      </w:r>
+      <w:r>
+        <w:t>/3D</w:t>
+      </w:r>
+      <w:r>
+        <w:t xml:space="preserve"> format from two </w:t>
+      </w:r>
+      <w:r>
+        <w:t>mono</w:t>
+      </w:r>
+      <w:r>
+        <w:t>/2D</w:t>
+      </w:r>
+      <w:r>
+        <w:t xml:space="preserve"> stills using </w:t>
+      </w:r>
+      <w:proofErr w:type="spellStart"/>
+      <w:r>
+        <w:t>ffmpeg</w:t>
+      </w:r>
+      <w:proofErr w:type="spellEnd"/>
+      <w:r>
+        <w:t xml:space="preserve">. While </w:t>
+      </w:r>
+      <w:proofErr w:type="spellStart"/>
+      <w:r>
+        <w:t>ffmpeg</w:t>
+      </w:r>
+      <w:proofErr w:type="spellEnd"/>
+      <w:r>
+        <w:t xml:space="preserve"> provides a baseline solution, the desire for a streamlined script or process is imperative to facilitate batch processing, ensuring accuracy and effectiveness. Additionally, the inclusion of a custom metadata tagging system for object and scene detection is pivotal. This customized metadata enhances the overall VR experience by enabling advanced filtering and indexing, thereby optimizing the video and image browsing experience within the VR application.</w:t>
+      </w:r>
+    </w:p>
+    <w:p>
+      <w:pPr>
+        <w:pStyle w:val="Heading3"/>
+      </w:pPr>
+      <w:r>
+        <w:t xml:space="preserve">FFMPEG for </w:t>
+      </w:r>
+      <w:r>
+        <w:t>M</w:t>
+      </w:r>
+      <w:r>
+        <w:t xml:space="preserve">ono to </w:t>
+      </w:r>
+      <w:r>
+        <w:t>S</w:t>
+      </w:r>
+      <w:r>
+        <w:t xml:space="preserve">tereo </w:t>
+      </w:r>
+      <w:r>
+        <w:t>S</w:t>
+      </w:r>
+      <w:r>
+        <w:t>titching</w:t>
+      </w:r>
+    </w:p>
+    <w:p>
+      <w:r>
+        <w:t xml:space="preserve">The utilization of FFMPEG for mono to stereo stitching serves as a cornerstone in the </w:t>
+      </w:r>
+      <w:r>
+        <w:t>pre-processing</w:t>
+      </w:r>
+      <w:r>
+        <w:t xml:space="preserve"> pipeline. FFMPEG, a powerful multimedia processing tool, efficiently transforms </w:t>
+      </w:r>
+      <w:r>
+        <w:t>mono</w:t>
+      </w:r>
+      <w:r>
+        <w:t>/2D</w:t>
+      </w:r>
+      <w:r>
+        <w:t xml:space="preserve"> videos and images into the desired stereoscopic Side-By-Side (SBS)</w:t>
+      </w:r>
+      <w:r>
+        <w:t>/3D</w:t>
+      </w:r>
+      <w:r>
+        <w:t xml:space="preserve"> format. This process is instrumental in creating a lifelike and immersive visual experience for VR content, aligning with the project's goal of democratizing VR content creation.</w:t>
+      </w:r>
+    </w:p>
+    <w:p>
+      <w:pPr>
+        <w:pStyle w:val="Heading3"/>
+      </w:pPr>
+      <w:r>
+        <w:t xml:space="preserve">Object and Scene </w:t>
+      </w:r>
+      <w:r>
+        <w:t>D</w:t>
+      </w:r>
+      <w:r>
+        <w:t>etection</w:t>
+      </w:r>
+    </w:p>
+    <w:p>
+      <w:r>
+        <w:t xml:space="preserve">Incorporating object and scene detection algorithms further enriches the </w:t>
+      </w:r>
+      <w:r>
+        <w:t>pre-processing</w:t>
+      </w:r>
+      <w:r>
+        <w:t xml:space="preserve"> pipeline. Leveraging advanced computer vision techniques, this step aims to automatically identify and tag objects and scenes within the videos and images. The integration of object and scene detection not only enhances the visual content but also lays the foundation for sophisticated filtering and indexing capabilities within the VR application. This ensures that users can seamlessly navigate and explore their lifelogging content with enhanced precision and relevance.</w:t>
+      </w:r>
+    </w:p>
+    <w:p>
+      <w:pPr>
+        <w:pStyle w:val="Heading3"/>
+      </w:pPr>
+      <w:r>
+        <w:t xml:space="preserve">Custom </w:t>
+      </w:r>
+      <w:r>
+        <w:t>M</w:t>
+      </w:r>
+      <w:r>
+        <w:t xml:space="preserve">etadata </w:t>
+      </w:r>
+      <w:r>
+        <w:t>T</w:t>
+      </w:r>
+      <w:r>
+        <w:t>agging</w:t>
+      </w:r>
+    </w:p>
+    <w:p>
+      <w:r>
+        <w:t xml:space="preserve">Custom metadata tagging is a pivotal aspect of the </w:t>
+      </w:r>
+      <w:proofErr w:type="spellStart"/>
+      <w:r>
+        <w:t>preprocessing</w:t>
+      </w:r>
+      <w:proofErr w:type="spellEnd"/>
+      <w:r>
+        <w:t xml:space="preserve"> pipeline, allowing for the incorporation of user-defined information related to object and scene detection. This bespoke metadata adds a layer of personalization to the content, enabling users to </w:t>
+      </w:r>
+      <w:r>
+        <w:lastRenderedPageBreak/>
+        <w:t>categorize and organize their lifelogging data according to individual preferences. The inclusion of custom metadata serves as a cornerstone for optimizing the VR content browsing experience, ensuring that users can easily locate and revisit specific moments within their immersive collection.</w:t>
+      </w:r>
+    </w:p>
+    <w:p>
+      <w:pPr>
+        <w:pStyle w:val="Heading2"/>
+      </w:pPr>
+      <w:r>
+        <w:t>Video Player VR App</w:t>
+      </w:r>
+    </w:p>
+    <w:p>
+      <w:pPr>
+        <w:pStyle w:val="Heading3"/>
+      </w:pPr>
+      <w:r>
+        <w:t>Game Engine – Godot 4.1</w:t>
+      </w:r>
+    </w:p>
+    <w:p>
+      <w:r>
+        <w:t xml:space="preserve">Why Godot instead of other established game engine like Unity or Unreal Engine? Main reason is to complement the spirit of Free and </w:t>
       </w:r>
       <w:proofErr w:type="gramStart"/>
       <w:r>
-        <w:t>possible</w:t>
+        <w:t>Open Source</w:t>
       </w:r>
       <w:proofErr w:type="gramEnd"/>
       <w:r>
-        <w:t xml:space="preserve"> in the first place with its memory and processing power limitation. </w:t>
-      </w:r>
-      <w:r>
-        <w:t>P</w:t>
-      </w:r>
-      <w:r>
-        <w:t xml:space="preserve">re-processing the videos and images from 2 mono stills </w:t>
-      </w:r>
-      <w:r>
-        <w:t xml:space="preserve">to SBS format using </w:t>
+        <w:t xml:space="preserve"> Software (FOSS) of this project so Godot which is another FOSS is the perfect choice. It had less documentations and examples compared to the other </w:t>
+      </w:r>
+      <w:proofErr w:type="gramStart"/>
+      <w:r>
+        <w:t>two</w:t>
+      </w:r>
+      <w:proofErr w:type="gramEnd"/>
+      <w:r>
+        <w:t xml:space="preserve"> but this is also perfect chance for me to help spearhead the development and be the one that helps implement it.</w:t>
+      </w:r>
+      <w:r>
+        <w:t xml:space="preserve"> First, after consulting the </w:t>
       </w:r>
       <w:proofErr w:type="spellStart"/>
       <w:r>
-        <w:t>ffmpeg</w:t>
+        <w:t>devs</w:t>
       </w:r>
       <w:proofErr w:type="spellEnd"/>
       <w:r>
-        <w:t xml:space="preserve"> is easy enough, however a more streamlined script or </w:t>
-      </w:r>
-      <w:r>
-        <w:t>process</w:t>
-      </w:r>
-      <w:r>
-        <w:t xml:space="preserve"> is needed so batch processing can be done</w:t>
-      </w:r>
-      <w:r>
-        <w:t xml:space="preserve"> effectively and accurately</w:t>
-      </w:r>
-      <w:r>
-        <w:t>. This is also</w:t>
-      </w:r>
-      <w:r>
-        <w:t xml:space="preserve"> so that custom metadata</w:t>
-      </w:r>
-      <w:r>
-        <w:t xml:space="preserve"> for object/scene detection</w:t>
-      </w:r>
-      <w:r>
-        <w:t xml:space="preserve"> can be added for filtering and indexing later in VR app</w:t>
-      </w:r>
-      <w:r>
-        <w:t xml:space="preserve">lication </w:t>
-      </w:r>
-      <w:r>
-        <w:t>so the experience for browsing videos/images is better.</w:t>
+        <w:t xml:space="preserve"> in their discord channel on the easiest way to render the stereo SBS video playback, it seems using shaders are the easiest way.</w:t>
       </w:r>
     </w:p>
     <w:p/>
@@ -3076,7 +3268,23 @@
         <w:pStyle w:val="Heading3"/>
       </w:pPr>
       <w:r>
-        <w:t>FFMPEG for mono to stereo stitching</w:t>
+        <w:t>Shaders</w:t>
+      </w:r>
+    </w:p>
+    <w:p>
+      <w:r>
+        <w:t>Pretty straightforward apparently, as the video is SBS format, left-half of video is rendered for left camera eye and vice versa for right-half.</w:t>
+      </w:r>
+      <w:r>
+        <w:t xml:space="preserve"> Here is the </w:t>
+      </w:r>
+      <w:proofErr w:type="spellStart"/>
+      <w:r>
+        <w:t>gdshaders</w:t>
+      </w:r>
+      <w:proofErr w:type="spellEnd"/>
+      <w:r>
+        <w:t xml:space="preserve"> code used:</w:t>
       </w:r>
     </w:p>
     <w:p/>
@@ -3085,25 +3293,178 @@
         <w:pStyle w:val="Heading3"/>
       </w:pPr>
       <w:r>
-        <w:t>Object and Scene detection</w:t>
+        <w:t>User Interactions (UI)</w:t>
+      </w:r>
+    </w:p>
+    <w:p>
+      <w:r>
+        <w:t xml:space="preserve">The app loads user into 3D space as usually done for VR applications and game, thus </w:t>
+      </w:r>
+      <w:proofErr w:type="gramStart"/>
+      <w:r>
+        <w:t>UI</w:t>
+      </w:r>
+      <w:proofErr w:type="gramEnd"/>
+      <w:r>
+        <w:t xml:space="preserve"> </w:t>
+      </w:r>
+    </w:p>
+    <w:p>
+      <w:r>
+        <w:t xml:space="preserve">for everything will also be in 3D. But the video player is just a 2D screen, so how? </w:t>
       </w:r>
     </w:p>
     <w:p/>
     <w:p>
+      <w:r>
+        <w:t xml:space="preserve">At first, I followed one of the </w:t>
+      </w:r>
+      <w:proofErr w:type="gramStart"/>
+      <w:r>
+        <w:t>tutorial</w:t>
+      </w:r>
+      <w:proofErr w:type="gramEnd"/>
+      <w:r>
+        <w:t xml:space="preserve"> using 2DScreenIn3D video player tutorial</w:t>
+      </w:r>
+      <w:r>
+        <w:t xml:space="preserve"> by </w:t>
+      </w:r>
+      <w:proofErr w:type="spellStart"/>
+      <w:r>
+        <w:t>MalcolmNixon</w:t>
+      </w:r>
+      <w:proofErr w:type="spellEnd"/>
+      <w:r>
+        <w:t xml:space="preserve"> in </w:t>
+      </w:r>
+      <w:proofErr w:type="spellStart"/>
+      <w:r>
+        <w:t>Youtube</w:t>
+      </w:r>
+      <w:proofErr w:type="spellEnd"/>
+      <w:r>
+        <w:t xml:space="preserve"> and consulted </w:t>
+      </w:r>
+      <w:proofErr w:type="spellStart"/>
+      <w:r>
+        <w:t>Olej</w:t>
+      </w:r>
+      <w:proofErr w:type="spellEnd"/>
+      <w:r>
+        <w:t xml:space="preserve"> in Discord, but after experimenting and developing for a while, I was stuck as the shader </w:t>
+      </w:r>
+      <w:r>
+        <w:t xml:space="preserve">script need to be in same scene as </w:t>
+      </w:r>
+      <w:proofErr w:type="spellStart"/>
+      <w:r>
+        <w:t>vide</w:t>
+      </w:r>
+      <w:r>
+        <w:t>ostreamplayer</w:t>
+      </w:r>
+      <w:proofErr w:type="spellEnd"/>
+      <w:r>
+        <w:t xml:space="preserve"> and should be in </w:t>
+      </w:r>
+      <w:r>
+        <w:t xml:space="preserve">main scene, and </w:t>
+      </w:r>
+      <w:r>
+        <w:t xml:space="preserve">I was </w:t>
+      </w:r>
+      <w:r>
+        <w:t>unable to resolve</w:t>
+      </w:r>
+      <w:r>
+        <w:t xml:space="preserve"> this problem</w:t>
+      </w:r>
+      <w:r>
+        <w:t>.</w:t>
+      </w:r>
+    </w:p>
+    <w:p/>
+    <w:p>
+      <w:r>
+        <w:t>Thankfully</w:t>
+      </w:r>
+      <w:r>
+        <w:t xml:space="preserve">, </w:t>
+      </w:r>
+      <w:r>
+        <w:t xml:space="preserve">after asking for guidance in Discord again, the author of the tutorial, </w:t>
+      </w:r>
+      <w:proofErr w:type="spellStart"/>
+      <w:r>
+        <w:t>MalcolmNixon</w:t>
+      </w:r>
+      <w:proofErr w:type="spellEnd"/>
+      <w:r>
+        <w:t xml:space="preserve"> comes for a clutch help by providing me with example of stereo video player which instead of using 2DScreenIn3D, just instantiate a 2D screen </w:t>
+      </w:r>
+      <w:proofErr w:type="spellStart"/>
+      <w:r>
+        <w:t>videostreamplayer</w:t>
+      </w:r>
+      <w:proofErr w:type="spellEnd"/>
+      <w:r>
+        <w:t xml:space="preserve"> node in main </w:t>
+      </w:r>
+      <w:proofErr w:type="gramStart"/>
+      <w:r>
+        <w:t>scene, and</w:t>
+      </w:r>
+      <w:proofErr w:type="gramEnd"/>
+      <w:r>
+        <w:t xml:space="preserve"> use the shader there. It works perfectly.</w:t>
+      </w:r>
+    </w:p>
+    <w:p/>
+    <w:p/>
+    <w:p>
       <w:pPr>
         <w:pStyle w:val="Heading3"/>
       </w:pPr>
       <w:r>
-        <w:t>Custom metadata tagging</w:t>
-      </w:r>
-    </w:p>
-    <w:p/>
-    <w:p>
-      <w:pPr>
-        <w:pStyle w:val="Heading2"/>
-      </w:pPr>
-      <w:r>
-        <w:t>Video Player VR App</w:t>
+        <w:t xml:space="preserve">File Browsing </w:t>
+      </w:r>
+    </w:p>
+    <w:p>
+      <w:r>
+        <w:t xml:space="preserve">It has not been implemented yet, but few ideas so far </w:t>
+      </w:r>
+      <w:proofErr w:type="gramStart"/>
+      <w:r>
+        <w:t>is</w:t>
+      </w:r>
+      <w:proofErr w:type="gramEnd"/>
+      <w:r>
+        <w:t xml:space="preserve"> to make use of metadata tagging</w:t>
+      </w:r>
+      <w:r>
+        <w:t xml:space="preserve"> for specific searches, and using bookshelves/3D object as interface for going between months/week instead of usual</w:t>
+      </w:r>
+      <w:r>
+        <w:t xml:space="preserve"> 2D screen to increase interactivity. </w:t>
+      </w:r>
+      <w:r>
+        <w:br/>
+      </w:r>
+      <w:r>
+        <w:br/>
+        <w:t xml:space="preserve">For quick and efficient browsing, the screen space can also be </w:t>
+      </w:r>
+      <w:proofErr w:type="gramStart"/>
+      <w:r>
+        <w:t>widen</w:t>
+      </w:r>
+      <w:proofErr w:type="gramEnd"/>
+      <w:r>
+        <w:t xml:space="preserve"> to be like ultra-wide monitor or more </w:t>
+      </w:r>
+      <w:r>
+        <w:t>so user can see more files in one window making use of 360 degree and 6DoF of VR. Another axis, the depth axis may also be implemented depending on circumstances.</w:t>
       </w:r>
     </w:p>
     <w:p>
@@ -5190,6 +5551,7 @@
   <w:style w:type="character" w:default="1" w:styleId="DefaultParagraphFont">
     <w:name w:val="Default Paragraph Font"/>
     <w:uiPriority w:val="1"/>
+    <w:semiHidden/>
     <w:unhideWhenUsed/>
   </w:style>
   <w:style w:type="table" w:default="1" w:styleId="TableNormal">

</xml_diff>

<commit_message>
rewrote 3.4 and moscow requirement
</commit_message>
<xml_diff>
--- a/Progress Report.docx
+++ b/Progress Report.docx
@@ -246,21 +246,7 @@
         <w:rPr>
           <w:lang w:val="en-US"/>
         </w:rPr>
-        <w:t xml:space="preserve">, this system integrates lightweight cameras and a microphone with the Raspberry Pi Pico microcontroller. It offers efficient stereoscopic (3D) video capture and immersive surround sound recording. Complementing the hardware, the project entails the development of lifelogging VR software using the Godot game engine. This includes a side-by-side (SBS) video player and intelligent metadata auto-tagging through scene and object detection. The primary objective is to democratize VR content creation, making it accessible to a broad audience, from VR enthusiasts to content creators, encouraging innovation in VR and lifelogging. Challenges, such as technical complexities and power management, are addressed through rigorous prototyping and optimization, ensuring project </w:t>
-      </w:r>
-      <w:proofErr w:type="gramStart"/>
-      <w:r>
-        <w:rPr>
-          <w:lang w:val="en-US"/>
-        </w:rPr>
-        <w:t>success</w:t>
-      </w:r>
-      <w:proofErr w:type="gramEnd"/>
-      <w:r>
-        <w:rPr>
-          <w:lang w:val="en-US"/>
-        </w:rPr>
-        <w:t xml:space="preserve"> and fostering inclusivity, innovation, and the advancement of VR content creation technology in the field of lifelogging.</w:t>
+        <w:t>, this system integrates lightweight cameras and a microphone with the Raspberry Pi Pico microcontroller. It offers efficient stereoscopic (3D) video capture and immersive surround sound recording. Complementing the hardware, the project entails the development of lifelogging VR software using the Godot game engine. This includes a side-by-side (SBS) video player and intelligent metadata auto-tagging through scene and object detection. The primary objective is to democratize VR content creation, making it accessible to a broad audience, from VR enthusiasts to content creators, encouraging innovation in VR and lifelogging. Challenges, such as technical complexities and power management, are addressed through rigorous prototyping and optimization, ensuring project success and fostering inclusivity, innovation, and the advancement of VR content creation technology in the field of lifelogging.</w:t>
       </w:r>
     </w:p>
     <w:p>
@@ -325,104 +311,32 @@
     </w:p>
     <w:p>
       <w:r>
-        <w:t xml:space="preserve">dont </w:t>
-      </w:r>
-      <w:proofErr w:type="gramStart"/>
-      <w:r>
-        <w:t>need  to</w:t>
-      </w:r>
-      <w:proofErr w:type="gramEnd"/>
-      <w:r>
-        <w:t xml:space="preserve"> be exactly like what </w:t>
-      </w:r>
-      <w:proofErr w:type="spellStart"/>
-      <w:r>
-        <w:t>im</w:t>
-      </w:r>
-      <w:proofErr w:type="spellEnd"/>
-      <w:r>
-        <w:t xml:space="preserve"> doing, separate it  for example (lifelogging and virtual reality), and talk about how </w:t>
-      </w:r>
-      <w:proofErr w:type="spellStart"/>
-      <w:r>
-        <w:t>ur</w:t>
-      </w:r>
-      <w:proofErr w:type="spellEnd"/>
-      <w:r>
-        <w:t xml:space="preserve"> design is combination of both on next section</w:t>
-      </w:r>
-    </w:p>
-    <w:p>
-      <w:r>
-        <w:t xml:space="preserve">- Design, who </w:t>
-      </w:r>
-      <w:proofErr w:type="spellStart"/>
-      <w:r>
-        <w:t>its</w:t>
-      </w:r>
-      <w:proofErr w:type="spellEnd"/>
-      <w:r>
-        <w:t xml:space="preserve"> for, what, why? (Can be </w:t>
-      </w:r>
-      <w:proofErr w:type="spellStart"/>
-      <w:r>
-        <w:t>moscow</w:t>
-      </w:r>
-      <w:proofErr w:type="spellEnd"/>
-      <w:r>
-        <w:t xml:space="preserve"> requirement)</w:t>
-      </w:r>
-    </w:p>
-    <w:p>
-      <w:r>
-        <w:t xml:space="preserve">Circuit diagram, codes when its existing in report, acquisition, </w:t>
-      </w:r>
-      <w:proofErr w:type="gramStart"/>
-      <w:r>
-        <w:t>budget</w:t>
-      </w:r>
-      <w:proofErr w:type="gramEnd"/>
-      <w:r>
-        <w:t xml:space="preserve"> and cost analysis.</w:t>
-      </w:r>
-    </w:p>
-    <w:p>
-      <w:r>
-        <w:t xml:space="preserve">Make sure all diagrams/pictures are related to paragraph </w:t>
-      </w:r>
-      <w:proofErr w:type="spellStart"/>
-      <w:r>
-        <w:t>its</w:t>
-      </w:r>
-      <w:proofErr w:type="spellEnd"/>
-      <w:r>
-        <w:t xml:space="preserve"> in. Dont need to be my images/pictures for reference, but make sure you got the rights for it.</w:t>
-      </w:r>
-    </w:p>
-    <w:p>
-      <w:r>
-        <w:t>(</w:t>
-      </w:r>
-      <w:proofErr w:type="gramStart"/>
-      <w:r>
-        <w:t>usually</w:t>
-      </w:r>
-      <w:proofErr w:type="gramEnd"/>
-      <w:r>
-        <w:t xml:space="preserve"> larger and more important one)</w:t>
-      </w:r>
-    </w:p>
-    <w:p>
-      <w:r>
-        <w:t>- Project management, how u manage time (</w:t>
-      </w:r>
-      <w:proofErr w:type="spellStart"/>
-      <w:r>
-        <w:t>gantt</w:t>
-      </w:r>
-      <w:proofErr w:type="spellEnd"/>
-      <w:r>
-        <w:t xml:space="preserve"> chart), risk assessment, how do u plan of next half of project.</w:t>
+        <w:t>dont need  to be exactly like what im doing, separate it  for example (lifelogging and virtual reality), and talk about how ur design is combination of both on next section</w:t>
+      </w:r>
+    </w:p>
+    <w:p>
+      <w:r>
+        <w:t>- Design, who its for, what, why? (Can be moscow requirement)</w:t>
+      </w:r>
+    </w:p>
+    <w:p>
+      <w:r>
+        <w:t>Circuit diagram, codes when its existing in report, acquisition, budget and cost analysis.</w:t>
+      </w:r>
+    </w:p>
+    <w:p>
+      <w:r>
+        <w:t>Make sure all diagrams/pictures are related to paragraph its in. Dont need to be my images/pictures for reference, but make sure you got the rights for it.</w:t>
+      </w:r>
+    </w:p>
+    <w:p>
+      <w:r>
+        <w:t>(usually larger and more important one)</w:t>
+      </w:r>
+    </w:p>
+    <w:p>
+      <w:r>
+        <w:t>- Project management, how u manage time (gantt chart), risk assessment, how do u plan of next half of project.</w:t>
       </w:r>
     </w:p>
     <w:p/>
@@ -439,37 +353,13 @@
     </w:p>
     <w:p>
       <w:r>
-        <w:t xml:space="preserve">-conclusion of what </w:t>
-      </w:r>
-      <w:proofErr w:type="spellStart"/>
-      <w:r>
-        <w:t>i</w:t>
-      </w:r>
-      <w:proofErr w:type="spellEnd"/>
-      <w:r>
-        <w:t xml:space="preserve"> do and what </w:t>
-      </w:r>
-      <w:proofErr w:type="spellStart"/>
-      <w:r>
-        <w:t>i</w:t>
-      </w:r>
-      <w:proofErr w:type="spellEnd"/>
-      <w:r>
-        <w:t xml:space="preserve"> do next</w:t>
+        <w:t>-conclusion of what i do and what i do next</w:t>
       </w:r>
     </w:p>
     <w:p/>
     <w:p>
       <w:r>
-        <w:t xml:space="preserve">content </w:t>
-      </w:r>
-      <w:proofErr w:type="gramStart"/>
-      <w:r>
-        <w:t>are</w:t>
-      </w:r>
-      <w:proofErr w:type="gramEnd"/>
-      <w:r>
-        <w:t xml:space="preserve"> more important than heading names</w:t>
+        <w:t>content are more important than heading names</w:t>
       </w:r>
     </w:p>
     <w:p>
@@ -591,35 +481,7 @@
         <w:rPr>
           <w:lang w:val="en-US"/>
         </w:rPr>
-        <w:t xml:space="preserve">Just old terms for current habits of social media, only difference is lifelogging is more methodical and routine. Also bring a good point for comparison instead of just randomly taking videos/photos every now and then. Inspiration from black mirror episode to ‘preserve’ and record lifetime memories, especially in immersive mode like SBS, just how like we see </w:t>
-      </w:r>
-      <w:proofErr w:type="gramStart"/>
-      <w:r>
-        <w:rPr>
-          <w:lang w:val="en-US"/>
-        </w:rPr>
-        <w:t>the  world</w:t>
-      </w:r>
-      <w:proofErr w:type="gramEnd"/>
-      <w:r>
-        <w:rPr>
-          <w:lang w:val="en-US"/>
-        </w:rPr>
-        <w:t xml:space="preserve">, thus no need 6DoF as we are not looking around us 360 all the time, having better FOV (human </w:t>
-      </w:r>
-      <w:proofErr w:type="spellStart"/>
-      <w:r>
-        <w:rPr>
-          <w:lang w:val="en-US"/>
-        </w:rPr>
-        <w:t>fov</w:t>
-      </w:r>
-      <w:proofErr w:type="spellEnd"/>
-      <w:r>
-        <w:rPr>
-          <w:lang w:val="en-US"/>
-        </w:rPr>
-        <w:t xml:space="preserve"> around 220? Need cite), would be cool but too expensive for now.</w:t>
+        <w:t>Just old terms for current habits of social media, only difference is lifelogging is more methodical and routine. Also bring a good point for comparison instead of just randomly taking videos/photos every now and then. Inspiration from black mirror episode to ‘preserve’ and record lifetime memories, especially in immersive mode like SBS, just how like we see the  world, thus no need 6DoF as we are not looking around us 360 all the time, having better FOV (human fov around 220? Need cite), would be cool but too expensive for now.</w:t>
       </w:r>
     </w:p>
     <w:p>
@@ -735,57 +597,29 @@
         <w:rPr>
           <w:lang w:val="en-US"/>
         </w:rPr>
-        <w:t xml:space="preserve">Limitations of current VR HMD hardware for real FVV, which is more immersive and uses 6DoF and have depth but current hardware for VR themselves is not good enough yet, so basic SBS is </w:t>
-      </w:r>
-      <w:proofErr w:type="gramStart"/>
-      <w:r>
-        <w:rPr>
-          <w:lang w:val="en-US"/>
-        </w:rPr>
-        <w:t>sufficient enough</w:t>
-      </w:r>
-      <w:proofErr w:type="gramEnd"/>
-      <w:r>
-        <w:rPr>
-          <w:lang w:val="en-US"/>
-        </w:rPr>
-        <w:t xml:space="preserve"> Affordable content creation for free-viewpoint video and VR/AR applications - ScienceDirect, 6.2.1. data format limitations.</w:t>
-      </w:r>
-    </w:p>
-    <w:p>
-      <w:pPr>
-        <w:jc w:val="both"/>
-        <w:rPr>
-          <w:lang w:val="en-US"/>
-        </w:rPr>
-      </w:pPr>
-    </w:p>
-    <w:p>
-      <w:pPr>
-        <w:jc w:val="both"/>
-        <w:rPr>
-          <w:lang w:val="en-US"/>
-        </w:rPr>
-      </w:pPr>
-      <w:r>
-        <w:rPr>
-          <w:lang w:val="en-US"/>
-        </w:rPr>
-        <w:t xml:space="preserve">This also can be seen by </w:t>
-      </w:r>
-      <w:proofErr w:type="spellStart"/>
-      <w:r>
-        <w:rPr>
-          <w:lang w:val="en-US"/>
-        </w:rPr>
-        <w:t>iphone</w:t>
-      </w:r>
-      <w:proofErr w:type="spellEnd"/>
-      <w:r>
-        <w:rPr>
-          <w:lang w:val="en-US"/>
-        </w:rPr>
-        <w:t xml:space="preserve"> 15 pro adoption of spatial video, which is only 1080p 60fps, which prove 1080p is good enough for now for window style viewing. Only problem is I need good synced 60fps.</w:t>
+        <w:t>Limitations of current VR HMD hardware for real FVV, which is more immersive and uses 6DoF and have depth but current hardware for VR themselves is not good enough yet, so basic SBS is sufficient enough Affordable content creation for free-viewpoint video and VR/AR applications - ScienceDirect, 6.2.1. data format limitations.</w:t>
+      </w:r>
+    </w:p>
+    <w:p>
+      <w:pPr>
+        <w:jc w:val="both"/>
+        <w:rPr>
+          <w:lang w:val="en-US"/>
+        </w:rPr>
+      </w:pPr>
+    </w:p>
+    <w:p>
+      <w:pPr>
+        <w:jc w:val="both"/>
+        <w:rPr>
+          <w:lang w:val="en-US"/>
+        </w:rPr>
+      </w:pPr>
+      <w:r>
+        <w:rPr>
+          <w:lang w:val="en-US"/>
+        </w:rPr>
+        <w:t>This also can be seen by iphone 15 pro adoption of spatial video, which is only 1080p 60fps, which prove 1080p is good enough for now for window style viewing. Only problem is I need good synced 60fps.</w:t>
       </w:r>
     </w:p>
     <w:p>
@@ -821,35 +655,7 @@
         <w:rPr>
           <w:lang w:val="en-US"/>
         </w:rPr>
-        <w:t xml:space="preserve">Can use the 6DoF with innovative UI design to its fullest, can have more screen space for loads of content, have a shelf of timeline </w:t>
-      </w:r>
-      <w:proofErr w:type="spellStart"/>
-      <w:r>
-        <w:rPr>
-          <w:lang w:val="en-US"/>
-        </w:rPr>
-        <w:t>etc</w:t>
-      </w:r>
-      <w:proofErr w:type="spellEnd"/>
-      <w:r>
-        <w:rPr>
-          <w:lang w:val="en-US"/>
-        </w:rPr>
-        <w:t>, so many possibilities. (</w:t>
-      </w:r>
-      <w:proofErr w:type="gramStart"/>
-      <w:r>
-        <w:rPr>
-          <w:lang w:val="en-US"/>
-        </w:rPr>
-        <w:t>cite</w:t>
-      </w:r>
-      <w:proofErr w:type="gramEnd"/>
-      <w:r>
-        <w:rPr>
-          <w:lang w:val="en-US"/>
-        </w:rPr>
-        <w:t xml:space="preserve"> needed, one of paper tom emailed) + can use hand tracking for more intuitive</w:t>
+        <w:t>Can use the 6DoF with innovative UI design to its fullest, can have more screen space for loads of content, have a shelf of timeline etc, so many possibilities. (cite needed, one of paper tom emailed) + can use hand tracking for more intuitive</w:t>
       </w:r>
     </w:p>
     <w:p>
@@ -2229,19 +2035,11 @@
           <w:lang w:val="en-US"/>
         </w:rPr>
       </w:pPr>
-      <w:proofErr w:type="spellStart"/>
-      <w:r>
-        <w:rPr>
-          <w:lang w:val="en-US"/>
-        </w:rPr>
-        <w:t>Persistences</w:t>
-      </w:r>
-      <w:proofErr w:type="spellEnd"/>
-      <w:r>
-        <w:rPr>
-          <w:lang w:val="en-US"/>
-        </w:rPr>
-        <w:t>, resolution, eye strain etc.</w:t>
+      <w:r>
+        <w:rPr>
+          <w:lang w:val="en-US"/>
+        </w:rPr>
+        <w:t>Persistences, resolution, eye strain etc.</w:t>
       </w:r>
     </w:p>
     <w:p/>
@@ -2331,72 +2129,68 @@
     </w:p>
     <w:p>
       <w:pPr>
-        <w:ind w:left="431"/>
-      </w:pPr>
-    </w:p>
-    <w:p>
-      <w:r>
-        <w:t>The initial design is to have it mounted on top of a cap, providing a more realistic point-of-view (POV) compared to chest-level strap design, but not constrained with too small of form factor like spectacles design.</w:t>
-      </w:r>
-    </w:p>
-    <w:p/>
-    <w:p>
-      <w:r>
-        <w:t>IMAGES OF DESIGN 1,2,3 (CHEST, TOP CAP, SPECTACLES)</w:t>
-      </w:r>
-    </w:p>
-    <w:p/>
-    <w:p/>
-    <w:p>
-      <w:r>
-        <w:t xml:space="preserve">Main design is aimed towards </w:t>
-      </w:r>
-      <w:proofErr w:type="spellStart"/>
-      <w:r>
-        <w:t>lifelogger-esque</w:t>
-      </w:r>
-      <w:proofErr w:type="spellEnd"/>
-      <w:r>
-        <w:t>/timelapse algorithm where pictures are taken at timed intervals.</w:t>
-      </w:r>
-    </w:p>
-    <w:p>
-      <w:r>
-        <w:t>There will be buttons for manual recording with LED light indicator.</w:t>
-      </w:r>
-    </w:p>
-    <w:p>
-      <w:r>
-        <w:t>The video also includes stereo audio from two individual electret microphone.</w:t>
+        <w:jc w:val="both"/>
+      </w:pPr>
+      <w:r>
+        <w:t>The project is divided to 3 distinct part</w:t>
+      </w:r>
+      <w:r>
+        <w:t xml:space="preserve"> as per following </w:t>
+      </w:r>
+      <w:r>
+        <w:t>MoSCoW requirement framework (</w:t>
+      </w:r>
+      <w:r>
+        <w:rPr>
+          <w:b/>
+          <w:bCs/>
+        </w:rPr>
+        <w:t xml:space="preserve">M: </w:t>
+      </w:r>
+      <w:r>
+        <w:t>Must-Haves,</w:t>
       </w:r>
       <w:r>
         <w:t xml:space="preserve"> </w:t>
       </w:r>
-    </w:p>
-    <w:p/>
-    <w:p/>
-    <w:p>
-      <w:r>
-        <w:t xml:space="preserve">The project is divided to 3 distinct </w:t>
-      </w:r>
-      <w:proofErr w:type="gramStart"/>
-      <w:r>
-        <w:t>part</w:t>
-      </w:r>
-      <w:proofErr w:type="gramEnd"/>
-      <w:r>
-        <w:t xml:space="preserve"> as per following </w:t>
-      </w:r>
-      <w:proofErr w:type="spellStart"/>
-      <w:r>
-        <w:t>MoSCoW</w:t>
-      </w:r>
-      <w:proofErr w:type="spellEnd"/>
-      <w:r>
-        <w:t xml:space="preserve"> requirement framework (Must-Haves, Should-haves, Could-have</w:t>
-      </w:r>
-      <w:r>
-        <w:t>, Wont-have)</w:t>
+      <w:r>
+        <w:rPr>
+          <w:b/>
+          <w:bCs/>
+        </w:rPr>
+        <w:t>S:</w:t>
+      </w:r>
+      <w:r>
+        <w:t xml:space="preserve"> Should-haves,</w:t>
+      </w:r>
+      <w:r>
+        <w:t xml:space="preserve"> </w:t>
+      </w:r>
+      <w:r>
+        <w:rPr>
+          <w:b/>
+          <w:bCs/>
+        </w:rPr>
+        <w:t>C:</w:t>
+      </w:r>
+      <w:r>
+        <w:t xml:space="preserve"> Could-have</w:t>
+      </w:r>
+      <w:r>
+        <w:t>,</w:t>
+      </w:r>
+      <w:r>
+        <w:t xml:space="preserve"> </w:t>
+      </w:r>
+      <w:r>
+        <w:rPr>
+          <w:b/>
+          <w:bCs/>
+        </w:rPr>
+        <w:t>W:</w:t>
+      </w:r>
+      <w:r>
+        <w:t xml:space="preserve"> Wont-have)</w:t>
       </w:r>
       <w:r>
         <w:t>.</w:t>
@@ -2436,6 +2230,7 @@
           <w:ilvl w:val="0"/>
           <w:numId w:val="17"/>
         </w:numPr>
+        <w:jc w:val="both"/>
         <w:rPr>
           <w:lang w:val="en-US"/>
         </w:rPr>
@@ -2446,7 +2241,7 @@
           <w:bCs/>
           <w:lang w:val="en-US"/>
         </w:rPr>
-        <w:t>Must-haves:</w:t>
+        <w:t>M:</w:t>
       </w:r>
       <w:r>
         <w:rPr>
@@ -2461,6 +2256,7 @@
           <w:ilvl w:val="0"/>
           <w:numId w:val="17"/>
         </w:numPr>
+        <w:jc w:val="both"/>
         <w:rPr>
           <w:lang w:val="en-US"/>
         </w:rPr>
@@ -2471,13 +2267,31 @@
           <w:bCs/>
           <w:lang w:val="en-US"/>
         </w:rPr>
-        <w:t>Should-haves:</w:t>
-      </w:r>
-      <w:r>
-        <w:rPr>
-          <w:lang w:val="en-US"/>
-        </w:rPr>
-        <w:t xml:space="preserve"> Consider additional features or improvements based on feasibility, such as enhancing the Field of View (FOV) or exploring power-efficient components.</w:t>
+        <w:t>S:</w:t>
+      </w:r>
+      <w:r>
+        <w:rPr>
+          <w:lang w:val="en-US"/>
+        </w:rPr>
+        <w:t xml:space="preserve"> Consider additional features or improvements based on feasibility, </w:t>
+      </w:r>
+      <w:r>
+        <w:rPr>
+          <w:lang w:val="en-US"/>
+        </w:rPr>
+        <w:t xml:space="preserve">such </w:t>
+      </w:r>
+      <w:r>
+        <w:rPr>
+          <w:lang w:val="en-US"/>
+        </w:rPr>
+        <w:t>as using onboard re-chargeable Li-Po battery circuit</w:t>
+      </w:r>
+      <w:r>
+        <w:rPr>
+          <w:lang w:val="en-US"/>
+        </w:rPr>
+        <w:t xml:space="preserve"> instead of power bank to power it.</w:t>
       </w:r>
     </w:p>
     <w:p>
@@ -2486,6 +2300,7 @@
           <w:ilvl w:val="0"/>
           <w:numId w:val="17"/>
         </w:numPr>
+        <w:jc w:val="both"/>
         <w:rPr>
           <w:lang w:val="en-US"/>
         </w:rPr>
@@ -2496,7 +2311,7 @@
           <w:bCs/>
           <w:lang w:val="en-US"/>
         </w:rPr>
-        <w:t>Could-haves:</w:t>
+        <w:t>C:</w:t>
       </w:r>
       <w:r>
         <w:rPr>
@@ -2511,6 +2326,7 @@
           <w:ilvl w:val="0"/>
           <w:numId w:val="17"/>
         </w:numPr>
+        <w:jc w:val="both"/>
         <w:rPr>
           <w:lang w:val="en-US"/>
         </w:rPr>
@@ -2521,13 +2337,25 @@
           <w:bCs/>
           <w:lang w:val="en-US"/>
         </w:rPr>
-        <w:t>Won't-haves:</w:t>
-      </w:r>
-      <w:r>
-        <w:rPr>
-          <w:lang w:val="en-US"/>
-        </w:rPr>
-        <w:t xml:space="preserve"> Exclude features or components that are deemed impractical or beyond the scope of the project.</w:t>
+        <w:t>W:</w:t>
+      </w:r>
+      <w:r>
+        <w:rPr>
+          <w:lang w:val="en-US"/>
+        </w:rPr>
+        <w:t xml:space="preserve"> Exclude features or components that are deemed impractical or beyond the scope of the project</w:t>
+      </w:r>
+      <w:r>
+        <w:rPr>
+          <w:lang w:val="en-US"/>
+        </w:rPr>
+        <w:t xml:space="preserve"> such as higher resolution or different video format (180/360)</w:t>
+      </w:r>
+      <w:r>
+        <w:rPr>
+          <w:lang w:val="en-US"/>
+        </w:rPr>
+        <w:t>.</w:t>
       </w:r>
     </w:p>
     <w:p>
@@ -2550,6 +2378,7 @@
           <w:ilvl w:val="0"/>
           <w:numId w:val="18"/>
         </w:numPr>
+        <w:jc w:val="both"/>
         <w:rPr>
           <w:lang w:val="en-US"/>
         </w:rPr>
@@ -2560,13 +2389,25 @@
           <w:bCs/>
           <w:lang w:val="en-US"/>
         </w:rPr>
-        <w:t>Must-haves:</w:t>
-      </w:r>
-      <w:r>
-        <w:rPr>
-          <w:lang w:val="en-US"/>
-        </w:rPr>
-        <w:t xml:space="preserve"> Implement a pre-processing pipeline for transforming mono videos into stereoscopic Side-By-Side (SBS) format. Synchronize audio files for an immersive surround soundscape. Incorporate metadata tagging through object and scene detection.</w:t>
+        <w:t>M:</w:t>
+      </w:r>
+      <w:r>
+        <w:rPr>
+          <w:lang w:val="en-US"/>
+        </w:rPr>
+        <w:t xml:space="preserve"> Implement a pre-processing pipeline for transforming mono </w:t>
+      </w:r>
+      <w:r>
+        <w:rPr>
+          <w:lang w:val="en-US"/>
+        </w:rPr>
+        <w:t>stills and video</w:t>
+      </w:r>
+      <w:r>
+        <w:rPr>
+          <w:lang w:val="en-US"/>
+        </w:rPr>
+        <w:t xml:space="preserve"> into stereoscopic Side-By-Side (SBS) format. Synchronize audio files for an immersive surround soundscape. </w:t>
       </w:r>
     </w:p>
     <w:p>
@@ -2575,6 +2416,7 @@
           <w:ilvl w:val="0"/>
           <w:numId w:val="18"/>
         </w:numPr>
+        <w:jc w:val="both"/>
         <w:rPr>
           <w:lang w:val="en-US"/>
         </w:rPr>
@@ -2585,13 +2427,43 @@
           <w:bCs/>
           <w:lang w:val="en-US"/>
         </w:rPr>
-        <w:t>Should-haves:</w:t>
-      </w:r>
-      <w:r>
-        <w:rPr>
-          <w:lang w:val="en-US"/>
-        </w:rPr>
-        <w:t xml:space="preserve"> Explore additional preprocessing features, such as automated video stabilization or advanced filtering options, based on available resources and time constraints.</w:t>
+        <w:t>S:</w:t>
+      </w:r>
+      <w:r>
+        <w:rPr>
+          <w:lang w:val="en-US"/>
+        </w:rPr>
+        <w:t xml:space="preserve"> Explore additional preprocessing features, such as</w:t>
+      </w:r>
+      <w:r>
+        <w:rPr>
+          <w:lang w:val="en-US"/>
+        </w:rPr>
+        <w:t xml:space="preserve"> </w:t>
+      </w:r>
+      <w:r>
+        <w:rPr>
+          <w:lang w:val="en-US"/>
+        </w:rPr>
+        <w:t>metadata tagging through object and scene detection</w:t>
+      </w:r>
+      <w:r>
+        <w:rPr>
+          <w:lang w:val="en-US"/>
+        </w:rPr>
+        <w:t xml:space="preserve"> using existing library and tools</w:t>
+      </w:r>
+      <w:r>
+        <w:rPr>
+          <w:lang w:val="en-US"/>
+        </w:rPr>
+        <w:t>.</w:t>
+      </w:r>
+      <w:r>
+        <w:rPr>
+          <w:lang w:val="en-US"/>
+        </w:rPr>
+        <w:t xml:space="preserve"> </w:t>
       </w:r>
     </w:p>
     <w:p>
@@ -2600,6 +2472,7 @@
           <w:ilvl w:val="0"/>
           <w:numId w:val="18"/>
         </w:numPr>
+        <w:jc w:val="both"/>
         <w:rPr>
           <w:lang w:val="en-US"/>
         </w:rPr>
@@ -2610,27 +2483,31 @@
           <w:bCs/>
           <w:lang w:val="en-US"/>
         </w:rPr>
-        <w:t>Could-haves:</w:t>
-      </w:r>
-      <w:r>
-        <w:rPr>
-          <w:lang w:val="en-US"/>
-        </w:rPr>
-        <w:t xml:space="preserve"> Investigate machine learning algorithms for more sophisticated scene and object </w:t>
-      </w:r>
-      <w:proofErr w:type="gramStart"/>
-      <w:r>
-        <w:rPr>
-          <w:lang w:val="en-US"/>
-        </w:rPr>
-        <w:t>detection, if</w:t>
-      </w:r>
-      <w:proofErr w:type="gramEnd"/>
-      <w:r>
-        <w:rPr>
-          <w:lang w:val="en-US"/>
-        </w:rPr>
-        <w:t xml:space="preserve"> time and resources permit.</w:t>
+        <w:t>C:</w:t>
+      </w:r>
+      <w:r>
+        <w:rPr>
+          <w:lang w:val="en-US"/>
+        </w:rPr>
+        <w:t xml:space="preserve"> </w:t>
+      </w:r>
+      <w:r>
+        <w:rPr>
+          <w:lang w:val="en-US"/>
+        </w:rPr>
+        <w:t>A</w:t>
+      </w:r>
+      <w:r>
+        <w:rPr>
+          <w:lang w:val="en-US"/>
+        </w:rPr>
+        <w:t xml:space="preserve">utomated video stabilization or advanced filtering options, based on available resources and time </w:t>
+      </w:r>
+      <w:r>
+        <w:rPr>
+          <w:lang w:val="en-US"/>
+        </w:rPr>
+        <w:t>constraints.</w:t>
       </w:r>
     </w:p>
     <w:p>
@@ -2639,6 +2516,7 @@
           <w:ilvl w:val="0"/>
           <w:numId w:val="18"/>
         </w:numPr>
+        <w:jc w:val="both"/>
         <w:rPr>
           <w:lang w:val="en-US"/>
         </w:rPr>
@@ -2649,13 +2527,25 @@
           <w:bCs/>
           <w:lang w:val="en-US"/>
         </w:rPr>
-        <w:t>Won't-haves:</w:t>
-      </w:r>
-      <w:r>
-        <w:rPr>
-          <w:lang w:val="en-US"/>
-        </w:rPr>
-        <w:t xml:space="preserve"> Exclude overly complex preprocessing tasks that may hinder the project timeline or exceed available resources.</w:t>
+        <w:t>W:</w:t>
+      </w:r>
+      <w:r>
+        <w:rPr>
+          <w:lang w:val="en-US"/>
+        </w:rPr>
+        <w:t xml:space="preserve"> Exclude overly complex preprocessing tasks that may hinder the project timeline or exceed available resources</w:t>
+      </w:r>
+      <w:r>
+        <w:rPr>
+          <w:lang w:val="en-US"/>
+        </w:rPr>
+        <w:t xml:space="preserve"> such as 3D depth reconstruction</w:t>
+      </w:r>
+      <w:r>
+        <w:rPr>
+          <w:lang w:val="en-US"/>
+        </w:rPr>
+        <w:t>.</w:t>
       </w:r>
     </w:p>
     <w:p>
@@ -2684,6 +2574,7 @@
           <w:ilvl w:val="0"/>
           <w:numId w:val="19"/>
         </w:numPr>
+        <w:jc w:val="both"/>
         <w:rPr>
           <w:lang w:val="en-US"/>
         </w:rPr>
@@ -2694,7 +2585,7 @@
           <w:bCs/>
           <w:lang w:val="en-US"/>
         </w:rPr>
-        <w:t>Must-haves:</w:t>
+        <w:t>M:</w:t>
       </w:r>
       <w:r>
         <w:rPr>
@@ -2709,6 +2600,7 @@
           <w:ilvl w:val="0"/>
           <w:numId w:val="19"/>
         </w:numPr>
+        <w:jc w:val="both"/>
         <w:rPr>
           <w:lang w:val="en-US"/>
         </w:rPr>
@@ -2719,14 +2611,13 @@
           <w:bCs/>
           <w:lang w:val="en-US"/>
         </w:rPr>
-        <w:lastRenderedPageBreak/>
-        <w:t>Should-haves:</w:t>
-      </w:r>
-      <w:r>
-        <w:rPr>
-          <w:lang w:val="en-US"/>
-        </w:rPr>
-        <w:t xml:space="preserve"> Implement innovative UI designs, hand tracking, and eye tracking for enhanced interaction within the VR environment. Consider additional features like content organization tools or social sharing functionalities.</w:t>
+        <w:t>S:</w:t>
+      </w:r>
+      <w:r>
+        <w:rPr>
+          <w:lang w:val="en-US"/>
+        </w:rPr>
+        <w:t xml:space="preserve"> Implement innovative UI designs for enhanced interaction within the VR environment.</w:t>
       </w:r>
     </w:p>
     <w:p>
@@ -2735,6 +2626,7 @@
           <w:ilvl w:val="0"/>
           <w:numId w:val="19"/>
         </w:numPr>
+        <w:jc w:val="both"/>
         <w:rPr>
           <w:lang w:val="en-US"/>
         </w:rPr>
@@ -2745,13 +2637,33 @@
           <w:bCs/>
           <w:lang w:val="en-US"/>
         </w:rPr>
-        <w:t>Could-haves:</w:t>
-      </w:r>
-      <w:r>
-        <w:rPr>
-          <w:lang w:val="en-US"/>
-        </w:rPr>
-        <w:t xml:space="preserve"> Explore the integration of AI-driven features, like personalized content recommendations, if resources and time allow.</w:t>
+        <w:t>C</w:t>
+      </w:r>
+      <w:r>
+        <w:rPr>
+          <w:b/>
+          <w:bCs/>
+          <w:lang w:val="en-US"/>
+        </w:rPr>
+        <w:t>:</w:t>
+      </w:r>
+      <w:r>
+        <w:rPr>
+          <w:lang w:val="en-US"/>
+        </w:rPr>
+        <w:t xml:space="preserve"> Explore the integration of </w:t>
+      </w:r>
+      <w:r>
+        <w:rPr>
+          <w:lang w:val="en-US"/>
+        </w:rPr>
+        <w:t>hand tracking, and eye tracking</w:t>
+      </w:r>
+      <w:r>
+        <w:rPr>
+          <w:lang w:val="en-US"/>
+        </w:rPr>
+        <w:t>, if resources and time allow.</w:t>
       </w:r>
     </w:p>
     <w:p>
@@ -2760,6 +2672,7 @@
           <w:ilvl w:val="0"/>
           <w:numId w:val="19"/>
         </w:numPr>
+        <w:jc w:val="both"/>
         <w:rPr>
           <w:lang w:val="en-US"/>
         </w:rPr>
@@ -2770,13 +2683,25 @@
           <w:bCs/>
           <w:lang w:val="en-US"/>
         </w:rPr>
-        <w:t>Won't-haves:</w:t>
-      </w:r>
-      <w:r>
-        <w:rPr>
-          <w:lang w:val="en-US"/>
-        </w:rPr>
-        <w:t xml:space="preserve"> Exclude overly ambitious features that may compromise the core functionality or extend the project beyond feasible timelines.</w:t>
+        <w:t>W:</w:t>
+      </w:r>
+      <w:r>
+        <w:rPr>
+          <w:lang w:val="en-US"/>
+        </w:rPr>
+        <w:t xml:space="preserve"> Exclude overly ambitious features that may compromise the core functionality or extend the project beyond feasible timelines</w:t>
+      </w:r>
+      <w:r>
+        <w:rPr>
+          <w:lang w:val="en-US"/>
+        </w:rPr>
+        <w:t xml:space="preserve"> such as personal AI assistant</w:t>
+      </w:r>
+      <w:r>
+        <w:rPr>
+          <w:lang w:val="en-US"/>
+        </w:rPr>
+        <w:t>.</w:t>
       </w:r>
     </w:p>
     <w:p/>
@@ -2831,15 +2756,7 @@
         <w:t>boast</w:t>
       </w:r>
       <w:r>
-        <w:t xml:space="preserve"> a 5MP sensor and capable of taking 1080p60fps </w:t>
-      </w:r>
-      <w:proofErr w:type="gramStart"/>
-      <w:r>
-        <w:t>video</w:t>
-      </w:r>
-      <w:proofErr w:type="gramEnd"/>
-      <w:r>
-        <w:t xml:space="preserve"> so it is worth the cost.</w:t>
+        <w:t xml:space="preserve"> a 5MP sensor and capable of taking 1080p60fps video so it is worth the cost.</w:t>
       </w:r>
       <w:r>
         <w:t xml:space="preserve"> The exact components </w:t>
@@ -2856,6 +2773,7 @@
         <w:pStyle w:val="Heading3"/>
       </w:pPr>
       <w:r>
+        <w:lastRenderedPageBreak/>
         <w:t xml:space="preserve">Microcontroller and </w:t>
       </w:r>
       <w:r>
@@ -2867,15 +2785,7 @@
     </w:p>
     <w:p>
       <w:r>
-        <w:t xml:space="preserve">After comparing costs, availability, ease of use and hardware constraint, </w:t>
-      </w:r>
-      <w:proofErr w:type="gramStart"/>
-      <w:r>
-        <w:t>The</w:t>
-      </w:r>
-      <w:proofErr w:type="gramEnd"/>
-      <w:r>
-        <w:t xml:space="preserve"> choice of microcontroller is Raspberry Pi Pico due to its</w:t>
+        <w:t>After comparing costs, availability, ease of use and hardware constraint, The choice of microcontroller is Raspberry Pi Pico due to its</w:t>
       </w:r>
       <w:r>
         <w:t xml:space="preserve"> cheap cost,</w:t>
@@ -2924,15 +2834,7 @@
     </w:p>
     <w:p>
       <w:r>
-        <w:t xml:space="preserve">The initial draft design is to have both </w:t>
-      </w:r>
-      <w:proofErr w:type="gramStart"/>
-      <w:r>
-        <w:t>camera</w:t>
-      </w:r>
-      <w:proofErr w:type="gramEnd"/>
-      <w:r>
-        <w:t xml:space="preserve"> mounted on the side of eye-glasses, akin to Ray-Ban Meta and Snapchat Spectacles glasses. However, after getting the camera module and other components, it is deemed too unwieldy and </w:t>
+        <w:t xml:space="preserve">The initial draft design is to have both camera mounted on the side of eye-glasses, akin to Ray-Ban Meta and Snapchat Spectacles glasses. However, after getting the camera module and other components, it is deemed too unwieldy and </w:t>
       </w:r>
       <w:r>
         <w:t xml:space="preserve">difficult to fit the electronics into small constraints form factor. The main reason for this choice is to capture the footage as close as how </w:t>
@@ -2987,484 +2889,258 @@
         <w:pStyle w:val="Heading3"/>
       </w:pPr>
       <w:r>
+        <w:t xml:space="preserve">Onboard </w:t>
+      </w:r>
+      <w:r>
+        <w:t>E</w:t>
+      </w:r>
+      <w:r>
+        <w:t xml:space="preserve">mbedded </w:t>
+      </w:r>
+      <w:r>
+        <w:t>S</w:t>
+      </w:r>
+      <w:r>
+        <w:t xml:space="preserve">oftware </w:t>
+      </w:r>
+      <w:r>
+        <w:t>A</w:t>
+      </w:r>
+      <w:r>
+        <w:t>lgorithm</w:t>
+      </w:r>
+    </w:p>
+    <w:p>
+      <w:r>
+        <w:t>The main idea is that on normal lifelogging mode, the cameras would take stereo still images every now and then on a timed interval</w:t>
+      </w:r>
+      <w:r>
+        <w:t xml:space="preserve">, which will be decided through trial and error and optimisation depending on how much storage the images occupy and power </w:t>
+      </w:r>
+      <w:r>
+        <w:t>efficiency of the algorithms. However, to get more immersive experience, video is also needed, and button can be used to manually start and stop recording, with having LED being indicator when it’s recording.</w:t>
+      </w:r>
+      <w:r>
+        <w:t xml:space="preserve"> The saved files should be aptly named for easier processing later</w:t>
+      </w:r>
+      <w:r>
+        <w:t>, maybe a standardised DATETIME-NUMBER format</w:t>
+      </w:r>
+      <w:r>
+        <w:t>.</w:t>
+      </w:r>
+    </w:p>
+    <w:p/>
+    <w:p>
+      <w:r>
+        <w:t>IMAGES/DIAGRAM OF FLOW CHART FOR ALGORITHM</w:t>
+      </w:r>
+    </w:p>
+    <w:p/>
+    <w:p>
+      <w:pPr>
+        <w:pStyle w:val="Heading2"/>
+      </w:pPr>
+      <w:r>
+        <w:t>Video Pre-Processing Software</w:t>
+      </w:r>
+    </w:p>
+    <w:p>
+      <w:pPr>
+        <w:pStyle w:val="Heading3"/>
+      </w:pPr>
+      <w:r>
+        <w:t>Motivation</w:t>
+      </w:r>
+    </w:p>
+    <w:p>
+      <w:r>
+        <w:t xml:space="preserve">The motivation behind implementing a pipelined process for video pre-processing stems from the acknowledgment that attempting to execute this intricate task directly on the Raspberry Pi Pico would introduce unnecessary complications and exceed its memory and processing power limitations. By adopting a pipelined approach, the pre-processing burden is shifted to a more capable system, ensuring a more efficient and effective </w:t>
+      </w:r>
+      <w:r>
         <w:lastRenderedPageBreak/>
-        <w:t xml:space="preserve">Onboard </w:t>
-      </w:r>
-      <w:r>
-        <w:t>E</w:t>
-      </w:r>
-      <w:r>
-        <w:t xml:space="preserve">mbedded </w:t>
+        <w:t>transformation of videos and images. This is particularly crucial for the generation of Side-By-Side (SBS)</w:t>
+      </w:r>
+      <w:r>
+        <w:t>/3D</w:t>
+      </w:r>
+      <w:r>
+        <w:t xml:space="preserve"> format from two mono</w:t>
+      </w:r>
+      <w:r>
+        <w:t>/2D</w:t>
+      </w:r>
+      <w:r>
+        <w:t xml:space="preserve"> stills using ffmpeg. While ffmpeg provides a baseline solution, the desire for a streamlined script or process is imperative to facilitate batch processing, ensuring accuracy and effectiveness. Additionally, the inclusion of a custom metadata tagging system for object and scene detection is pivotal. This customized metadata enhances the overall VR experience by enabling advanced filtering and indexing, thereby optimizing the video and image browsing experience within the VR application.</w:t>
+      </w:r>
+    </w:p>
+    <w:p>
+      <w:pPr>
+        <w:pStyle w:val="Heading3"/>
+      </w:pPr>
+      <w:r>
+        <w:t xml:space="preserve">FFMPEG for </w:t>
+      </w:r>
+      <w:r>
+        <w:t>M</w:t>
+      </w:r>
+      <w:r>
+        <w:t xml:space="preserve">ono to </w:t>
       </w:r>
       <w:r>
         <w:t>S</w:t>
       </w:r>
       <w:r>
-        <w:t xml:space="preserve">oftware </w:t>
-      </w:r>
-      <w:r>
-        <w:t>A</w:t>
-      </w:r>
-      <w:r>
-        <w:t>lgorithm</w:t>
-      </w:r>
-    </w:p>
-    <w:p>
-      <w:r>
-        <w:t>The main idea is that on normal lifelogging mode, the cameras would take stereo still images every now and then on a timed interval</w:t>
-      </w:r>
-      <w:r>
-        <w:t xml:space="preserve">, which will be decided through trial and error and optimisation depending on how much storage the images occupy and power </w:t>
-      </w:r>
-      <w:r>
-        <w:t>efficiency of the algorithms. However, to get more immersive experience, video is also needed, and button can be used to manually start and stop recording, with having LED being indicator when it’s recording.</w:t>
-      </w:r>
-      <w:r>
-        <w:t xml:space="preserve"> The saved files should be aptly named for easier processing later</w:t>
-      </w:r>
-      <w:r>
-        <w:t>, maybe a standardised DATETIME-NUMBER format</w:t>
-      </w:r>
-      <w:r>
-        <w:t>.</w:t>
+        <w:t xml:space="preserve">tereo </w:t>
+      </w:r>
+      <w:r>
+        <w:t>S</w:t>
+      </w:r>
+      <w:r>
+        <w:t>titching</w:t>
+      </w:r>
+    </w:p>
+    <w:p>
+      <w:r>
+        <w:t xml:space="preserve">The utilization of FFMPEG for mono to stereo stitching serves as a cornerstone in the </w:t>
+      </w:r>
+      <w:r>
+        <w:t>pre-processing</w:t>
+      </w:r>
+      <w:r>
+        <w:t xml:space="preserve"> pipeline. FFMPEG, a powerful multimedia processing tool, efficiently transforms </w:t>
+      </w:r>
+      <w:r>
+        <w:t>mono</w:t>
+      </w:r>
+      <w:r>
+        <w:t>/2D</w:t>
+      </w:r>
+      <w:r>
+        <w:t xml:space="preserve"> videos and images into the desired stereoscopic Side-By-Side (SBS)</w:t>
+      </w:r>
+      <w:r>
+        <w:t>/3D</w:t>
+      </w:r>
+      <w:r>
+        <w:t xml:space="preserve"> format. This process is instrumental in creating a lifelike and immersive visual experience for VR content, aligning with the project's goal of democratizing VR content creation.</w:t>
+      </w:r>
+    </w:p>
+    <w:p>
+      <w:pPr>
+        <w:pStyle w:val="Heading3"/>
+      </w:pPr>
+      <w:r>
+        <w:t xml:space="preserve">Object and Scene </w:t>
+      </w:r>
+      <w:r>
+        <w:t>D</w:t>
+      </w:r>
+      <w:r>
+        <w:t>etection</w:t>
+      </w:r>
+    </w:p>
+    <w:p>
+      <w:r>
+        <w:t>Incorporating object and scene detection algorithms further enriches the pre-processing pipeline. Leveraging advanced computer vision techniques, this step aims to automatically identify and tag objects and scenes within the videos and images. The integration of object and scene detection not only enhances the visual content but also lays the foundation for sophisticated filtering and indexing capabilities within the VR application. This ensures that users can seamlessly navigate and explore their lifelogging content with enhanced precision and relevance.</w:t>
+      </w:r>
+    </w:p>
+    <w:p>
+      <w:pPr>
+        <w:pStyle w:val="Heading3"/>
+      </w:pPr>
+      <w:r>
+        <w:t xml:space="preserve">Custom </w:t>
+      </w:r>
+      <w:r>
+        <w:t>M</w:t>
+      </w:r>
+      <w:r>
+        <w:t xml:space="preserve">etadata </w:t>
+      </w:r>
+      <w:r>
+        <w:t>T</w:t>
+      </w:r>
+      <w:r>
+        <w:t>agging</w:t>
+      </w:r>
+    </w:p>
+    <w:p>
+      <w:r>
+        <w:t>Custom metadata tagging is a pivotal aspect of the preprocessing pipeline, allowing for the incorporation of user-defined information related to object and scene detection. This bespoke metadata adds a layer of personalization to the content, enabling users to categorize and organize their lifelogging data according to individual preferences. The inclusion of custom metadata serves as a cornerstone for optimizing the VR content browsing experience, ensuring that users can easily locate and revisit specific moments within their immersive collection.</w:t>
+      </w:r>
+    </w:p>
+    <w:p>
+      <w:pPr>
+        <w:pStyle w:val="Heading2"/>
+      </w:pPr>
+      <w:r>
+        <w:t>Video Player VR App</w:t>
+      </w:r>
+    </w:p>
+    <w:p>
+      <w:pPr>
+        <w:pStyle w:val="Heading3"/>
+      </w:pPr>
+      <w:r>
+        <w:t>Game Engine – Godot 4.1</w:t>
+      </w:r>
+    </w:p>
+    <w:p>
+      <w:r>
+        <w:t>The selection of the Godot 4.1 game engine for the development of the video player VR app is rooted in the project's commitment to Free and Open Source Software (FOSS) principles. Unlike more established game engines such as Unity or Unreal Engine, Godot aligns with the FOSS ethos, making it the ideal choice for this project. Despite having fewer documentations and examples compared to its counterparts, this presented an opportunity for active participation in its development. Consultation with the Godot community, particularly through their Discord channel, guided the decision-making process, revealing that utilizing shaders is the most straightforward approach for rendering stereo Side-By-Side (SBS) video playback.</w:t>
+      </w:r>
+    </w:p>
+    <w:p>
+      <w:pPr>
+        <w:pStyle w:val="Heading3"/>
+      </w:pPr>
+      <w:r>
+        <w:lastRenderedPageBreak/>
+        <w:t>Shaders</w:t>
+      </w:r>
+    </w:p>
+    <w:p>
+      <w:r>
+        <w:t>The implementation of shaders in the Godot 4.1 engine for stereo video playback is relatively uncomplicated. Given the SBS format of the video, the left-half is rendered for the left camera eye, and vice versa for the right-half. The gdshaders code utilized for this purpose adheres to this logic, facilitating an efficient rendering process.</w:t>
+      </w:r>
+    </w:p>
+    <w:p>
+      <w:pPr>
+        <w:pStyle w:val="Heading3"/>
+      </w:pPr>
+      <w:r>
+        <w:t>User Interactions (UI)</w:t>
+      </w:r>
+    </w:p>
+    <w:p>
+      <w:r>
+        <w:t>The user interface (UI) for the video player VR app is designed within a 3D space, a standard practice for VR applications and games. However, a challenge arises as the video player itself operates as a 2D screen within this 3D environment. Initial attempts to follow a tutorial by MalcolmNixon on YouTube, supplemented by consultation with the Godot community, encountered difficulties in integrating the shader script within the same scene as the videostreamplayer node. Subsequent experimentation and development efforts proved inconclusive.</w:t>
       </w:r>
     </w:p>
     <w:p/>
     <w:p>
       <w:r>
-        <w:t>IMAGES/DIAGRAM OF FLOW CHART FOR ALGORITHM</w:t>
+        <w:t>Fortunately, after seeking guidance from the Discord community, MalcolmNixon, the tutorial's author, provided a pivotal solution. Instead of employing the 2DScreenIn3D approach, the revised method involves instantiating a 2D screen videostreamplayer node in the main scene, where the shader is then applied. This modification successfully addresses the challenges encountered during the development process.</w:t>
+      </w:r>
+    </w:p>
+    <w:p>
+      <w:pPr>
+        <w:pStyle w:val="Heading3"/>
+      </w:pPr>
+      <w:r>
+        <w:t xml:space="preserve">File Browsing </w:t>
+      </w:r>
+    </w:p>
+    <w:p>
+      <w:r>
+        <w:t>While file browsing functionality has not been fully implemented, conceptualization has begun. Proposed ideas include leveraging metadata tagging for specific searches and employing bookshelves or 3D objects as interfaces for navigating between months or weeks, deviating from the conventional 2D screen approach to enhance interactivity.</w:t>
       </w:r>
     </w:p>
     <w:p/>
     <w:p>
-      <w:pPr>
-        <w:pStyle w:val="Heading2"/>
-      </w:pPr>
-      <w:r>
-        <w:t>Video Pre-Processing Software</w:t>
-      </w:r>
-    </w:p>
-    <w:p>
-      <w:pPr>
-        <w:pStyle w:val="Heading3"/>
-      </w:pPr>
-      <w:r>
-        <w:t>Motivation</w:t>
-      </w:r>
-    </w:p>
-    <w:p>
-      <w:r>
-        <w:t xml:space="preserve">The motivation behind implementing a pipelined process for video </w:t>
-      </w:r>
-      <w:r>
-        <w:t>pre-processing</w:t>
-      </w:r>
-      <w:r>
-        <w:t xml:space="preserve"> stems from the acknowledgment that attempting to execute this intricate task directly on the Raspberry Pi Pico would introduce unnecessary complications and exceed its memory and processing power limitations. By adopting a pipelined approach, the </w:t>
-      </w:r>
-      <w:r>
-        <w:t>pre-processing</w:t>
-      </w:r>
-      <w:r>
-        <w:t xml:space="preserve"> burden is shifted to a more capable system, ensuring a more efficient and effective transformation of videos and images. This is particularly crucial for the generation of Side-By-Side (SBS)</w:t>
-      </w:r>
-      <w:r>
-        <w:t>/3D</w:t>
-      </w:r>
-      <w:r>
-        <w:t xml:space="preserve"> format from two </w:t>
-      </w:r>
-      <w:r>
-        <w:t>mono</w:t>
-      </w:r>
-      <w:r>
-        <w:t>/2D</w:t>
-      </w:r>
-      <w:r>
-        <w:t xml:space="preserve"> stills using </w:t>
-      </w:r>
-      <w:proofErr w:type="spellStart"/>
-      <w:r>
-        <w:t>ffmpeg</w:t>
-      </w:r>
-      <w:proofErr w:type="spellEnd"/>
-      <w:r>
-        <w:t xml:space="preserve">. While </w:t>
-      </w:r>
-      <w:proofErr w:type="spellStart"/>
-      <w:r>
-        <w:t>ffmpeg</w:t>
-      </w:r>
-      <w:proofErr w:type="spellEnd"/>
-      <w:r>
-        <w:t xml:space="preserve"> provides a baseline solution, the desire for a streamlined script or process is imperative to facilitate batch processing, ensuring accuracy and effectiveness. Additionally, the inclusion of a custom metadata tagging system for object and scene detection is pivotal. This customized metadata enhances the overall VR experience by enabling advanced filtering and indexing, thereby optimizing the video and image browsing experience within the VR application.</w:t>
-      </w:r>
-    </w:p>
-    <w:p>
-      <w:pPr>
-        <w:pStyle w:val="Heading3"/>
-      </w:pPr>
-      <w:r>
-        <w:t xml:space="preserve">FFMPEG for </w:t>
-      </w:r>
-      <w:r>
-        <w:t>M</w:t>
-      </w:r>
-      <w:r>
-        <w:t xml:space="preserve">ono to </w:t>
-      </w:r>
-      <w:r>
-        <w:t>S</w:t>
-      </w:r>
-      <w:r>
-        <w:t xml:space="preserve">tereo </w:t>
-      </w:r>
-      <w:r>
-        <w:t>S</w:t>
-      </w:r>
-      <w:r>
-        <w:t>titching</w:t>
-      </w:r>
-    </w:p>
-    <w:p>
-      <w:r>
-        <w:t xml:space="preserve">The utilization of FFMPEG for mono to stereo stitching serves as a cornerstone in the </w:t>
-      </w:r>
-      <w:r>
-        <w:t>pre-processing</w:t>
-      </w:r>
-      <w:r>
-        <w:t xml:space="preserve"> pipeline. FFMPEG, a powerful multimedia processing tool, efficiently transforms </w:t>
-      </w:r>
-      <w:r>
-        <w:t>mono</w:t>
-      </w:r>
-      <w:r>
-        <w:t>/2D</w:t>
-      </w:r>
-      <w:r>
-        <w:t xml:space="preserve"> videos and images into the desired stereoscopic Side-By-Side (SBS)</w:t>
-      </w:r>
-      <w:r>
-        <w:t>/3D</w:t>
-      </w:r>
-      <w:r>
-        <w:t xml:space="preserve"> format. This process is instrumental in creating a lifelike and immersive visual experience for VR content, aligning with the project's goal of democratizing VR content creation.</w:t>
-      </w:r>
-    </w:p>
-    <w:p>
-      <w:pPr>
-        <w:pStyle w:val="Heading3"/>
-      </w:pPr>
-      <w:r>
-        <w:t xml:space="preserve">Object and Scene </w:t>
-      </w:r>
-      <w:r>
-        <w:t>D</w:t>
-      </w:r>
-      <w:r>
-        <w:t>etection</w:t>
-      </w:r>
-    </w:p>
-    <w:p>
-      <w:r>
-        <w:t xml:space="preserve">Incorporating object and scene detection algorithms further enriches the </w:t>
-      </w:r>
-      <w:r>
-        <w:t>pre-processing</w:t>
-      </w:r>
-      <w:r>
-        <w:t xml:space="preserve"> pipeline. Leveraging advanced computer vision techniques, this step aims to automatically identify and tag objects and scenes within the videos and images. The integration of object and scene detection not only enhances the visual content but also lays the foundation for sophisticated filtering and indexing capabilities within the VR application. This ensures that users can seamlessly navigate and explore their lifelogging content with enhanced precision and relevance.</w:t>
-      </w:r>
-    </w:p>
-    <w:p>
-      <w:pPr>
-        <w:pStyle w:val="Heading3"/>
-      </w:pPr>
-      <w:r>
-        <w:t xml:space="preserve">Custom </w:t>
-      </w:r>
-      <w:r>
-        <w:t>M</w:t>
-      </w:r>
-      <w:r>
-        <w:t xml:space="preserve">etadata </w:t>
-      </w:r>
-      <w:r>
-        <w:t>T</w:t>
-      </w:r>
-      <w:r>
-        <w:t>agging</w:t>
-      </w:r>
-    </w:p>
-    <w:p>
-      <w:r>
-        <w:t xml:space="preserve">Custom metadata tagging is a pivotal aspect of the </w:t>
-      </w:r>
-      <w:proofErr w:type="spellStart"/>
-      <w:r>
-        <w:t>preprocessing</w:t>
-      </w:r>
-      <w:proofErr w:type="spellEnd"/>
-      <w:r>
-        <w:t xml:space="preserve"> pipeline, allowing for the incorporation of user-defined information related to object and scene detection. This bespoke metadata adds a layer of personalization to the content, enabling users to </w:t>
-      </w:r>
-      <w:r>
-        <w:lastRenderedPageBreak/>
-        <w:t>categorize and organize their lifelogging data according to individual preferences. The inclusion of custom metadata serves as a cornerstone for optimizing the VR content browsing experience, ensuring that users can easily locate and revisit specific moments within their immersive collection.</w:t>
-      </w:r>
-    </w:p>
-    <w:p>
-      <w:pPr>
-        <w:pStyle w:val="Heading2"/>
-      </w:pPr>
-      <w:r>
-        <w:t>Video Player VR App</w:t>
-      </w:r>
-    </w:p>
-    <w:p>
-      <w:pPr>
-        <w:pStyle w:val="Heading3"/>
-      </w:pPr>
-      <w:r>
-        <w:t>Game Engine – Godot 4.1</w:t>
-      </w:r>
-    </w:p>
-    <w:p>
-      <w:r>
-        <w:t xml:space="preserve">Why Godot instead of other established game engine like Unity or Unreal Engine? Main reason is to complement the spirit of Free and </w:t>
-      </w:r>
-      <w:proofErr w:type="gramStart"/>
-      <w:r>
-        <w:t>Open Source</w:t>
-      </w:r>
-      <w:proofErr w:type="gramEnd"/>
-      <w:r>
-        <w:t xml:space="preserve"> Software (FOSS) of this project so Godot which is another FOSS is the perfect choice. It had less documentations and examples compared to the other </w:t>
-      </w:r>
-      <w:proofErr w:type="gramStart"/>
-      <w:r>
-        <w:t>two</w:t>
-      </w:r>
-      <w:proofErr w:type="gramEnd"/>
-      <w:r>
-        <w:t xml:space="preserve"> but this is also perfect chance for me to help spearhead the development and be the one that helps implement it.</w:t>
-      </w:r>
-      <w:r>
-        <w:t xml:space="preserve"> First, after consulting the </w:t>
-      </w:r>
-      <w:proofErr w:type="spellStart"/>
-      <w:r>
-        <w:t>devs</w:t>
-      </w:r>
-      <w:proofErr w:type="spellEnd"/>
-      <w:r>
-        <w:t xml:space="preserve"> in their discord channel on the easiest way to render the stereo SBS video playback, it seems using shaders are the easiest way.</w:t>
-      </w:r>
-    </w:p>
-    <w:p/>
-    <w:p>
-      <w:pPr>
-        <w:pStyle w:val="Heading3"/>
-      </w:pPr>
-      <w:r>
-        <w:t>Shaders</w:t>
-      </w:r>
-    </w:p>
-    <w:p>
-      <w:r>
-        <w:t>Pretty straightforward apparently, as the video is SBS format, left-half of video is rendered for left camera eye and vice versa for right-half.</w:t>
-      </w:r>
-      <w:r>
-        <w:t xml:space="preserve"> Here is the </w:t>
-      </w:r>
-      <w:proofErr w:type="spellStart"/>
-      <w:r>
-        <w:t>gdshaders</w:t>
-      </w:r>
-      <w:proofErr w:type="spellEnd"/>
-      <w:r>
-        <w:t xml:space="preserve"> code used:</w:t>
-      </w:r>
-    </w:p>
-    <w:p/>
-    <w:p>
-      <w:pPr>
-        <w:pStyle w:val="Heading3"/>
-      </w:pPr>
-      <w:r>
-        <w:t>User Interactions (UI)</w:t>
-      </w:r>
-    </w:p>
-    <w:p>
-      <w:r>
-        <w:t xml:space="preserve">The app loads user into 3D space as usually done for VR applications and game, thus </w:t>
-      </w:r>
-      <w:proofErr w:type="gramStart"/>
-      <w:r>
-        <w:t>UI</w:t>
-      </w:r>
-      <w:proofErr w:type="gramEnd"/>
-      <w:r>
-        <w:t xml:space="preserve"> </w:t>
-      </w:r>
-    </w:p>
-    <w:p>
-      <w:r>
-        <w:t xml:space="preserve">for everything will also be in 3D. But the video player is just a 2D screen, so how? </w:t>
-      </w:r>
-    </w:p>
-    <w:p/>
-    <w:p>
-      <w:r>
-        <w:t xml:space="preserve">At first, I followed one of the </w:t>
-      </w:r>
-      <w:proofErr w:type="gramStart"/>
-      <w:r>
-        <w:t>tutorial</w:t>
-      </w:r>
-      <w:proofErr w:type="gramEnd"/>
-      <w:r>
-        <w:t xml:space="preserve"> using 2DScreenIn3D video player tutorial</w:t>
-      </w:r>
-      <w:r>
-        <w:t xml:space="preserve"> by </w:t>
-      </w:r>
-      <w:proofErr w:type="spellStart"/>
-      <w:r>
-        <w:t>MalcolmNixon</w:t>
-      </w:r>
-      <w:proofErr w:type="spellEnd"/>
-      <w:r>
-        <w:t xml:space="preserve"> in </w:t>
-      </w:r>
-      <w:proofErr w:type="spellStart"/>
-      <w:r>
-        <w:t>Youtube</w:t>
-      </w:r>
-      <w:proofErr w:type="spellEnd"/>
-      <w:r>
-        <w:t xml:space="preserve"> and consulted </w:t>
-      </w:r>
-      <w:proofErr w:type="spellStart"/>
-      <w:r>
-        <w:t>Olej</w:t>
-      </w:r>
-      <w:proofErr w:type="spellEnd"/>
-      <w:r>
-        <w:t xml:space="preserve"> in Discord, but after experimenting and developing for a while, I was stuck as the shader </w:t>
-      </w:r>
-      <w:r>
-        <w:t xml:space="preserve">script need to be in same scene as </w:t>
-      </w:r>
-      <w:proofErr w:type="spellStart"/>
-      <w:r>
-        <w:t>vide</w:t>
-      </w:r>
-      <w:r>
-        <w:t>ostreamplayer</w:t>
-      </w:r>
-      <w:proofErr w:type="spellEnd"/>
-      <w:r>
-        <w:t xml:space="preserve"> and should be in </w:t>
-      </w:r>
-      <w:r>
-        <w:t xml:space="preserve">main scene, and </w:t>
-      </w:r>
-      <w:r>
-        <w:t xml:space="preserve">I was </w:t>
-      </w:r>
-      <w:r>
-        <w:t>unable to resolve</w:t>
-      </w:r>
-      <w:r>
-        <w:t xml:space="preserve"> this problem</w:t>
-      </w:r>
-      <w:r>
-        <w:t>.</w:t>
-      </w:r>
-    </w:p>
-    <w:p/>
-    <w:p>
-      <w:r>
-        <w:t>Thankfully</w:t>
-      </w:r>
-      <w:r>
-        <w:t xml:space="preserve">, </w:t>
-      </w:r>
-      <w:r>
-        <w:t xml:space="preserve">after asking for guidance in Discord again, the author of the tutorial, </w:t>
-      </w:r>
-      <w:proofErr w:type="spellStart"/>
-      <w:r>
-        <w:t>MalcolmNixon</w:t>
-      </w:r>
-      <w:proofErr w:type="spellEnd"/>
-      <w:r>
-        <w:t xml:space="preserve"> comes for a clutch help by providing me with example of stereo video player which instead of using 2DScreenIn3D, just instantiate a 2D screen </w:t>
-      </w:r>
-      <w:proofErr w:type="spellStart"/>
-      <w:r>
-        <w:t>videostreamplayer</w:t>
-      </w:r>
-      <w:proofErr w:type="spellEnd"/>
-      <w:r>
-        <w:t xml:space="preserve"> node in main </w:t>
-      </w:r>
-      <w:proofErr w:type="gramStart"/>
-      <w:r>
-        <w:t>scene, and</w:t>
-      </w:r>
-      <w:proofErr w:type="gramEnd"/>
-      <w:r>
-        <w:t xml:space="preserve"> use the shader there. It works perfectly.</w:t>
-      </w:r>
-    </w:p>
-    <w:p/>
-    <w:p/>
-    <w:p>
-      <w:pPr>
-        <w:pStyle w:val="Heading3"/>
-      </w:pPr>
-      <w:r>
-        <w:t xml:space="preserve">File Browsing </w:t>
-      </w:r>
-    </w:p>
-    <w:p>
-      <w:r>
-        <w:t xml:space="preserve">It has not been implemented yet, but few ideas so far </w:t>
-      </w:r>
-      <w:proofErr w:type="gramStart"/>
-      <w:r>
-        <w:t>is</w:t>
-      </w:r>
-      <w:proofErr w:type="gramEnd"/>
-      <w:r>
-        <w:t xml:space="preserve"> to make use of metadata tagging</w:t>
-      </w:r>
-      <w:r>
-        <w:t xml:space="preserve"> for specific searches, and using bookshelves/3D object as interface for going between months/week instead of usual</w:t>
-      </w:r>
-      <w:r>
-        <w:t xml:space="preserve"> 2D screen to increase interactivity. </w:t>
-      </w:r>
-      <w:r>
-        <w:br/>
-      </w:r>
-      <w:r>
-        <w:br/>
-        <w:t xml:space="preserve">For quick and efficient browsing, the screen space can also be </w:t>
-      </w:r>
-      <w:proofErr w:type="gramStart"/>
-      <w:r>
-        <w:t>widen</w:t>
-      </w:r>
-      <w:proofErr w:type="gramEnd"/>
-      <w:r>
-        <w:t xml:space="preserve"> to be like ultra-wide monitor or more </w:t>
-      </w:r>
-      <w:r>
-        <w:t>so user can see more files in one window making use of 360 degree and 6DoF of VR. Another axis, the depth axis may also be implemented depending on circumstances.</w:t>
+      <w:r>
+        <w:t>To optimize browsing efficiency, the screen space may be expanded to resemble an ultra-wide monitor or more, enabling users to view a greater number of files in a single window. This approach capitalizes on the immersive capabilities of VR, utilizing the 360-degree view and 6 Degrees of Freedom (6DoF). Additionally, the implementation of the depth axis remains contingent on contextual considerations and future developments.</w:t>
       </w:r>
     </w:p>
     <w:p>

</xml_diff>

<commit_message>
added kicad library, papers and progressreport overleaf pdf
</commit_message>
<xml_diff>
--- a/Progress Report.docx
+++ b/Progress Report.docx
@@ -6,6 +6,12 @@
       <w:pPr>
         <w:pStyle w:val="TitlePage"/>
       </w:pPr>
+      <w:r>
+        <w:rPr>
+          <w:lang w:val="en-US"/>
+        </w:rPr>
+        <w:t xml:space="preserve"> </w:t>
+      </w:r>
       <w:r>
         <w:t xml:space="preserve"> </w:t>
       </w:r>
@@ -1837,6 +1843,27 @@
     </w:p>
     <w:p>
       <w:pPr>
+        <w:rPr>
+          <w:lang w:val="en-US"/>
+        </w:rPr>
+      </w:pPr>
+    </w:p>
+    <w:p>
+      <w:pPr>
+        <w:jc w:val="both"/>
+        <w:rPr>
+          <w:lang w:val="en-US"/>
+        </w:rPr>
+      </w:pPr>
+      <w:r>
+        <w:rPr>
+          <w:lang w:val="en-US"/>
+        </w:rPr>
+        <w:t>Contrary to fully immersive FVV or reconstruction, the adoption of SBS format is grounded in the current limitations of VR Head-Mounted Display (HMD) hardware. While FVV offers unparalleled immersion and depth perception through 6DoF, practical constraints dictate a compromise. This decision is further supported by the spatial video capabilities of the iPhone 15 Pro, which, despite being 1080p at 60fps, aligns with the current standards for windowed style viewing. The emphasis here is not on resolution but on synchronized 60fps for a seamless experience.</w:t>
+      </w:r>
+    </w:p>
+    <w:p>
+      <w:pPr>
         <w:jc w:val="both"/>
         <w:rPr>
           <w:lang w:val="en-US"/>
@@ -1854,278 +1881,181 @@
         <w:rPr>
           <w:lang w:val="en-US"/>
         </w:rPr>
-        <w:t>Side-By-Side (SBS) Format: Overcoming Hardware</w:t>
-      </w:r>
-      <w:r>
-        <w:rPr>
-          <w:lang w:val="en-US"/>
-        </w:rPr>
+        <w:lastRenderedPageBreak/>
+        <w:t>VR Software for Content Browsing: Maximizing Interaction and Accessibility</w:t>
+      </w:r>
+    </w:p>
+    <w:p>
+      <w:pPr>
+        <w:rPr>
+          <w:lang w:val="en-US"/>
+        </w:rPr>
+      </w:pPr>
+    </w:p>
+    <w:p>
+      <w:pPr>
+        <w:jc w:val="both"/>
+        <w:rPr>
+          <w:lang w:val="en-US"/>
+        </w:rPr>
+      </w:pPr>
+      <w:r>
+        <w:rPr>
+          <w:lang w:val="en-US"/>
+        </w:rPr>
+        <w:t>Integrating VR software for content browsing amplifies the lifelogging experience. Leveraging the full potential of 6DoF through innovative UI design, expanded screen space, and interactive features such as timeline shelves, this approach redefines how users engage with their memories. The incorporation of hand tracking and eye tracking further enhances the intuitive and immersive nature of content navigation within the VR environment (citation needed, reference provided by Tom).</w:t>
+      </w:r>
+    </w:p>
+    <w:p>
+      <w:pPr>
+        <w:rPr>
+          <w:lang w:val="en-US"/>
+        </w:rPr>
+      </w:pPr>
+    </w:p>
+    <w:p>
+      <w:pPr>
+        <w:jc w:val="both"/>
+        <w:rPr>
+          <w:lang w:val="en-US"/>
+        </w:rPr>
+      </w:pPr>
+      <w:r>
+        <w:rPr>
+          <w:lang w:val="en-US"/>
+        </w:rPr>
+        <w:t>The combination of lifelogging and VR represents a novel and niche subset within both domains. As technology advances and user preferences evolve, this integrated approach is poised to become more mainstream, particularly in the realm of personal videos, memories, and photos. The synergy between lifelogging and VR anticipates a future where individuals seamlessly capture, relive, and share their most cherished moments in a more immersive and engaging manner.</w:t>
+      </w:r>
+    </w:p>
+    <w:p>
+      <w:pPr>
+        <w:jc w:val="both"/>
+        <w:rPr>
+          <w:lang w:val="en-US"/>
+        </w:rPr>
+      </w:pPr>
+    </w:p>
+    <w:p>
+      <w:pPr>
+        <w:pStyle w:val="Heading2"/>
+        <w:rPr>
+          <w:lang w:val="en-US"/>
+        </w:rPr>
+      </w:pPr>
+      <w:r>
+        <w:rPr>
+          <w:lang w:val="en-US"/>
+        </w:rPr>
+        <w:t>Motion Sickness i</w:t>
+      </w:r>
+      <w:r>
+        <w:rPr>
+          <w:lang w:val="en-US"/>
+        </w:rPr>
+        <w:t>n</w:t>
+      </w:r>
+      <w:r>
+        <w:rPr>
+          <w:lang w:val="en-US"/>
+        </w:rPr>
+        <w:t xml:space="preserve"> VR</w:t>
+      </w:r>
+    </w:p>
+    <w:p>
+      <w:pPr>
+        <w:rPr>
+          <w:lang w:val="en-US"/>
+        </w:rPr>
+      </w:pPr>
+      <w:r>
+        <w:rPr>
+          <w:lang w:val="en-US"/>
+        </w:rPr>
+        <w:t>Persistences, resolution, eye strain etc.</w:t>
+      </w:r>
+    </w:p>
+    <w:p/>
+    <w:p>
+      <w:pPr>
+        <w:pStyle w:val="Heading2"/>
+      </w:pPr>
+      <w:r>
+        <w:t>Examples of existing technologies</w:t>
+      </w:r>
+      <w:r>
+        <w:t xml:space="preserve"> for lifelogging</w:t>
+      </w:r>
+    </w:p>
+    <w:p>
+      <w:pPr>
+        <w:jc w:val="both"/>
+      </w:pPr>
+      <w:r>
+        <w:t>Spectacles design: Snapchat Spectacles and Meta Ray</w:t>
+      </w:r>
+      <w:r>
+        <w:t>-Ban glasses but the</w:t>
+      </w:r>
+      <w:r>
+        <w:t xml:space="preserve"> latter</w:t>
+      </w:r>
+      <w:r>
         <w:t xml:space="preserve"> </w:t>
       </w:r>
       <w:r>
-        <w:rPr>
-          <w:lang w:val="en-US"/>
-        </w:rPr>
-        <w:t>Limitations</w:t>
-      </w:r>
-    </w:p>
-    <w:p>
-      <w:pPr>
-        <w:rPr>
-          <w:lang w:val="en-US"/>
-        </w:rPr>
-      </w:pPr>
-    </w:p>
-    <w:p>
-      <w:pPr>
-        <w:jc w:val="both"/>
-        <w:rPr>
-          <w:lang w:val="en-US"/>
-        </w:rPr>
-      </w:pPr>
-      <w:r>
-        <w:rPr>
-          <w:lang w:val="en-US"/>
-        </w:rPr>
-        <w:t xml:space="preserve">Contrary to fully immersive FVV or reconstruction, the adoption of SBS format is grounded in the current limitations of VR Head-Mounted Display (HMD) hardware. While FVV offers unparalleled immersion and depth perception through 6DoF, practical constraints dictate a compromise. This decision is further supported by the spatial video capabilities of the iPhone 15 Pro, which, despite being 1080p at 60fps, aligns with the </w:t>
-      </w:r>
-      <w:r>
-        <w:rPr>
-          <w:lang w:val="en-US"/>
-        </w:rPr>
+        <w:t>is</w:t>
+      </w:r>
+      <w:r>
+        <w:t xml:space="preserve"> not stereoscopic.</w:t>
+      </w:r>
+      <w:r>
+        <w:t xml:space="preserve"> Chest</w:t>
+      </w:r>
+      <w:r>
+        <w:t xml:space="preserve"> mount/</w:t>
+      </w:r>
+      <w:r>
+        <w:t>clip design: Narrative</w:t>
+      </w:r>
+      <w:r>
+        <w:t xml:space="preserve"> Clip</w:t>
+      </w:r>
+      <w:r>
+        <w:t>,</w:t>
+      </w:r>
+      <w:r>
+        <w:t xml:space="preserve"> </w:t>
+      </w:r>
+      <w:r>
+        <w:t xml:space="preserve">Insta360 and action cameras like GoPro. </w:t>
+      </w:r>
+      <w:r>
+        <w:t xml:space="preserve">Most recent and striking one however is Apple iPhone 15 Pro which uses </w:t>
+      </w:r>
+      <w:r>
+        <w:t xml:space="preserve">its onboard </w:t>
+      </w:r>
+      <w:r>
+        <w:t xml:space="preserve">main camera and wide lens camera together with machine processing to create </w:t>
+      </w:r>
+      <w:r>
+        <w:t>convincing</w:t>
+      </w:r>
+      <w:r>
+        <w:t xml:space="preserve"> depth accurate videos and photos at 1080p60fps.</w:t>
+      </w:r>
+      <w:r>
+        <w:t xml:space="preserve"> This is obviously done to allow users to create their own content to be replayed back on their upcoming Apple Vision Pro XR HMD.</w:t>
+      </w:r>
+    </w:p>
+    <w:p>
+      <w:pPr>
+        <w:pStyle w:val="Heading1"/>
+      </w:pPr>
+      <w:r>
         <w:lastRenderedPageBreak/>
-        <w:t>current standards for windowed style viewing. The emphasis here is not on resolution but on synchronized 60fps for a seamless experience.</w:t>
-      </w:r>
-    </w:p>
-    <w:p>
-      <w:pPr>
-        <w:jc w:val="both"/>
-        <w:rPr>
-          <w:lang w:val="en-US"/>
-        </w:rPr>
-      </w:pPr>
-    </w:p>
-    <w:p>
-      <w:pPr>
-        <w:pStyle w:val="Heading2"/>
-        <w:rPr>
-          <w:lang w:val="en-US"/>
-        </w:rPr>
-      </w:pPr>
-      <w:r>
-        <w:rPr>
-          <w:lang w:val="en-US"/>
-        </w:rPr>
-        <w:t>VR Software for Content Browsing: Maximizing Interaction and Accessibility</w:t>
-      </w:r>
-    </w:p>
-    <w:p>
-      <w:pPr>
-        <w:rPr>
-          <w:lang w:val="en-US"/>
-        </w:rPr>
-      </w:pPr>
-    </w:p>
-    <w:p>
-      <w:pPr>
-        <w:jc w:val="both"/>
-        <w:rPr>
-          <w:lang w:val="en-US"/>
-        </w:rPr>
-      </w:pPr>
-      <w:r>
-        <w:rPr>
-          <w:lang w:val="en-US"/>
-        </w:rPr>
-        <w:t>Integrating VR software for content browsing amplifies the lifelogging experience. Leveraging the full potential of 6DoF through innovative UI design, expanded screen space, and interactive features such as timeline shelves, this approach redefines how users engage with their memories. The incorporation of hand tracking and eye tracking further enhances the intuitive and immersive nature of content navigation within the VR environment (citation needed, reference provided by Tom).</w:t>
-      </w:r>
-    </w:p>
-    <w:p>
-      <w:pPr>
-        <w:jc w:val="both"/>
-        <w:rPr>
-          <w:lang w:val="en-US"/>
-        </w:rPr>
-      </w:pPr>
-    </w:p>
-    <w:p>
-      <w:pPr>
-        <w:pStyle w:val="Heading2"/>
-        <w:rPr>
-          <w:lang w:val="en-US"/>
-        </w:rPr>
-      </w:pPr>
-      <w:r>
-        <w:rPr>
-          <w:lang w:val="en-US"/>
-        </w:rPr>
-        <w:t>Synergy of Lifelogging and VR: A Niche for Future</w:t>
-      </w:r>
-      <w:r>
-        <w:rPr>
-          <w:lang w:val="en-US"/>
-        </w:rPr>
-        <w:t xml:space="preserve"> </w:t>
-      </w:r>
-      <w:r>
-        <w:rPr>
-          <w:lang w:val="en-US"/>
-        </w:rPr>
-        <w:t>Mainstream Adoption</w:t>
-      </w:r>
-    </w:p>
-    <w:p>
-      <w:pPr>
-        <w:rPr>
-          <w:lang w:val="en-US"/>
-        </w:rPr>
-      </w:pPr>
-    </w:p>
-    <w:p>
-      <w:pPr>
-        <w:jc w:val="both"/>
-        <w:rPr>
-          <w:lang w:val="en-US"/>
-        </w:rPr>
-      </w:pPr>
-      <w:r>
-        <w:rPr>
-          <w:lang w:val="en-US"/>
-        </w:rPr>
-        <w:t>The combination of lifelogging and VR represents a novel and niche subset within both domains. As technology advances and user preferences evolve, this integrated approach is poised to become more mainstream, particularly in the realm of personal videos, memories, and photos. The synergy between lifelogging and VR anticipates a future where individuals seamlessly capture, relive, and share their most cherished moments in a more immersive and engaging manner.</w:t>
-      </w:r>
-    </w:p>
-    <w:p>
-      <w:pPr>
-        <w:jc w:val="both"/>
-        <w:rPr>
-          <w:lang w:val="en-US"/>
-        </w:rPr>
-      </w:pPr>
-    </w:p>
-    <w:p>
-      <w:pPr>
-        <w:pStyle w:val="Heading2"/>
-        <w:rPr>
-          <w:lang w:val="en-US"/>
-        </w:rPr>
-      </w:pPr>
-      <w:r>
-        <w:rPr>
-          <w:lang w:val="en-US"/>
-        </w:rPr>
-        <w:t>Motion Sickness i</w:t>
-      </w:r>
-      <w:r>
-        <w:rPr>
-          <w:lang w:val="en-US"/>
-        </w:rPr>
-        <w:t>n</w:t>
-      </w:r>
-      <w:r>
-        <w:rPr>
-          <w:lang w:val="en-US"/>
-        </w:rPr>
-        <w:t xml:space="preserve"> VR</w:t>
-      </w:r>
-    </w:p>
-    <w:p>
-      <w:pPr>
-        <w:rPr>
-          <w:lang w:val="en-US"/>
-        </w:rPr>
-      </w:pPr>
-      <w:r>
-        <w:rPr>
-          <w:lang w:val="en-US"/>
-        </w:rPr>
-        <w:t>Persistences, resolution, eye strain etc.</w:t>
-      </w:r>
-    </w:p>
-    <w:p/>
-    <w:p>
-      <w:pPr>
-        <w:pStyle w:val="Heading2"/>
-      </w:pPr>
-      <w:r>
-        <w:t>Examples of existing technologies</w:t>
-      </w:r>
-      <w:r>
-        <w:t xml:space="preserve"> for lifelogging</w:t>
-      </w:r>
-    </w:p>
-    <w:p>
-      <w:pPr>
-        <w:jc w:val="both"/>
-      </w:pPr>
-      <w:r>
-        <w:t>Spectacles design: Snapchat Spectacles and Meta Ray</w:t>
-      </w:r>
-      <w:r>
-        <w:t>-Ban glasses but the</w:t>
-      </w:r>
-      <w:r>
-        <w:t xml:space="preserve"> latter</w:t>
-      </w:r>
-      <w:r>
-        <w:t xml:space="preserve"> </w:t>
-      </w:r>
-      <w:r>
-        <w:t>is</w:t>
-      </w:r>
-      <w:r>
-        <w:t xml:space="preserve"> not stereoscopic.</w:t>
-      </w:r>
-      <w:r>
-        <w:t xml:space="preserve"> Chest</w:t>
-      </w:r>
-      <w:r>
-        <w:t xml:space="preserve"> mount/</w:t>
-      </w:r>
-      <w:r>
-        <w:t>clip design: Narrative</w:t>
-      </w:r>
-      <w:r>
-        <w:t xml:space="preserve"> Clip</w:t>
-      </w:r>
-      <w:r>
-        <w:t>,</w:t>
-      </w:r>
-      <w:r>
-        <w:t xml:space="preserve"> </w:t>
-      </w:r>
-      <w:r>
-        <w:t xml:space="preserve">Insta360 and action cameras like GoPro. </w:t>
-      </w:r>
-      <w:r>
-        <w:t xml:space="preserve">Most recent and striking one however is Apple iPhone 15 Pro which uses </w:t>
-      </w:r>
-      <w:r>
-        <w:t xml:space="preserve">its onboard </w:t>
-      </w:r>
-      <w:r>
-        <w:t xml:space="preserve">main camera and wide lens camera together with machine processing to create </w:t>
-      </w:r>
-      <w:r>
-        <w:t>convincing</w:t>
-      </w:r>
-      <w:r>
-        <w:t xml:space="preserve"> depth accurate videos and photos at 1080p60fps.</w:t>
-      </w:r>
-      <w:r>
-        <w:t xml:space="preserve"> This is obviously done to allow users to create their own content to be replayed back on their upcoming Apple Vision Pro XR HMD.</w:t>
-      </w:r>
-    </w:p>
-    <w:p>
-      <w:pPr>
-        <w:pStyle w:val="Heading1"/>
-      </w:pPr>
-      <w:bookmarkStart w:id="12" w:name="_Toc151382828"/>
-      <w:r>
-        <w:lastRenderedPageBreak/>
-        <w:t>Report on Technical Progress</w:t>
-      </w:r>
-      <w:bookmarkEnd w:id="12"/>
+        <w:t>Design</w:t>
+      </w:r>
     </w:p>
     <w:p>
       <w:pPr>
@@ -2824,6 +2754,12 @@
         <w:t>SD card extension board is also added to host the SD card that holds all the data.</w:t>
       </w:r>
     </w:p>
+    <w:p/>
+    <w:p>
+      <w:r>
+        <w:t>IMAGE OF BREADBOARD PROTOYPE CIRCUIT</w:t>
+      </w:r>
+    </w:p>
     <w:p>
       <w:pPr>
         <w:pStyle w:val="Heading3"/>
@@ -2954,12 +2890,15 @@
       </w:r>
     </w:p>
     <w:p>
-      <w:r>
-        <w:t xml:space="preserve">The motivation behind implementing a pipelined process for video pre-processing stems from the acknowledgment that attempting to execute this intricate task directly on the Raspberry Pi Pico would introduce unnecessary complications and exceed its memory and processing power limitations. By adopting a pipelined approach, the pre-processing burden is shifted to a more capable system, ensuring a more efficient and effective </w:t>
+      <w:pPr>
+        <w:jc w:val="both"/>
+      </w:pPr>
+      <w:r>
+        <w:t xml:space="preserve">The motivation behind implementing a pipelined process for video pre-processing stems from the acknowledgment that attempting to execute this intricate task directly on the Raspberry Pi Pico would introduce unnecessary complications and exceed its memory and </w:t>
       </w:r>
       <w:r>
         <w:lastRenderedPageBreak/>
-        <w:t>transformation of videos and images. This is particularly crucial for the generation of Side-By-Side (SBS)</w:t>
+        <w:t>processing power limitations. By adopting a pipelined approach, the pre-processing burden is shifted to a more capable system, ensuring a more efficient and effective transformation of videos and images. This is particularly crucial for the generation of Side-By-Side (SBS)</w:t>
       </w:r>
       <w:r>
         <w:t>/3D</w:t>
@@ -3001,6 +2940,9 @@
       </w:r>
     </w:p>
     <w:p>
+      <w:pPr>
+        <w:jc w:val="both"/>
+      </w:pPr>
       <w:r>
         <w:t xml:space="preserve">The utilization of FFMPEG for mono to stereo stitching serves as a cornerstone in the </w:t>
       </w:r>
@@ -3041,6 +2983,9 @@
       </w:r>
     </w:p>
     <w:p>
+      <w:pPr>
+        <w:jc w:val="both"/>
+      </w:pPr>
       <w:r>
         <w:t>Incorporating object and scene detection algorithms further enriches the pre-processing pipeline. Leveraging advanced computer vision techniques, this step aims to automatically identify and tag objects and scenes within the videos and images. The integration of object and scene detection not only enhances the visual content but also lays the foundation for sophisticated filtering and indexing capabilities within the VR application. This ensures that users can seamlessly navigate and explore their lifelogging content with enhanced precision and relevance.</w:t>
       </w:r>
@@ -3066,6 +3011,9 @@
       </w:r>
     </w:p>
     <w:p>
+      <w:pPr>
+        <w:jc w:val="both"/>
+      </w:pPr>
       <w:r>
         <w:t>Custom metadata tagging is a pivotal aspect of the preprocessing pipeline, allowing for the incorporation of user-defined information related to object and scene detection. This bespoke metadata adds a layer of personalization to the content, enabling users to categorize and organize their lifelogging data according to individual preferences. The inclusion of custom metadata serves as a cornerstone for optimizing the VR content browsing experience, ensuring that users can easily locate and revisit specific moments within their immersive collection.</w:t>
       </w:r>
@@ -3087,6 +3035,9 @@
       </w:r>
     </w:p>
     <w:p>
+      <w:pPr>
+        <w:jc w:val="both"/>
+      </w:pPr>
       <w:r>
         <w:t>The selection of the Godot 4.1 game engine for the development of the video player VR app is rooted in the project's commitment to Free and Open Source Software (FOSS) principles. Unlike more established game engines such as Unity or Unreal Engine, Godot aligns with the FOSS ethos, making it the ideal choice for this project. Despite having fewer documentations and examples compared to its counterparts, this presented an opportunity for active participation in its development. Consultation with the Godot community, particularly through their Discord channel, guided the decision-making process, revealing that utilizing shaders is the most straightforward approach for rendering stereo Side-By-Side (SBS) video playback.</w:t>
       </w:r>
@@ -3112,6 +3063,9 @@
       <w:r>
         <w:t>User Interactions (UI)</w:t>
       </w:r>
+      <w:r>
+        <w:t xml:space="preserve"> </w:t>
+      </w:r>
     </w:p>
     <w:p>
       <w:r>
@@ -3125,6 +3079,14 @@
       </w:r>
     </w:p>
     <w:p>
+      <w:r>
+        <w:t xml:space="preserve">IMAGES OF </w:t>
+      </w:r>
+      <w:r>
+        <w:t>APP RUNNING</w:t>
+      </w:r>
+    </w:p>
+    <w:p>
       <w:pPr>
         <w:pStyle w:val="Heading3"/>
       </w:pPr>
@@ -3147,12 +3109,12 @@
       <w:pPr>
         <w:pStyle w:val="Heading1"/>
       </w:pPr>
-      <w:bookmarkStart w:id="13" w:name="_Toc151382829"/>
+      <w:bookmarkStart w:id="12" w:name="_Toc151382829"/>
       <w:r>
         <w:lastRenderedPageBreak/>
         <w:t>Plan of remaining work</w:t>
       </w:r>
-      <w:bookmarkEnd w:id="13"/>
+      <w:bookmarkEnd w:id="12"/>
     </w:p>
     <w:p>
       <w:r>
@@ -3164,12 +3126,12 @@
       <w:pPr>
         <w:pStyle w:val="OtherHeadernonumbering"/>
       </w:pPr>
-      <w:bookmarkStart w:id="14" w:name="_Toc151382830"/>
+      <w:bookmarkStart w:id="13" w:name="_Toc151382830"/>
       <w:r>
         <w:lastRenderedPageBreak/>
         <w:t>References</w:t>
       </w:r>
-      <w:bookmarkEnd w:id="14"/>
+      <w:bookmarkEnd w:id="13"/>
     </w:p>
     <w:sectPr>
       <w:footerReference w:type="even" r:id="rId8"/>

</xml_diff>